<commit_message>
added desc for Figure 2
</commit_message>
<xml_diff>
--- a/final_rep.docx
+++ b/final_rep.docx
@@ -2995,81 +2995,209 @@
           <w:sz w:val="20"/>
           <w:szCs w:val="24"/>
         </w:rPr>
-        <w:drawing>
-          <wp:anchor distT="0" distB="0" distL="114300" distR="114300" simplePos="0" relativeHeight="251680768" behindDoc="0" locked="0" layoutInCell="1" allowOverlap="1" wp14:anchorId="20DE89D6" wp14:editId="145A9755">
-            <wp:simplePos x="0" y="0"/>
-            <wp:positionH relativeFrom="column">
-              <wp:posOffset>407670</wp:posOffset>
-            </wp:positionH>
-            <wp:positionV relativeFrom="paragraph">
-              <wp:posOffset>-6635750</wp:posOffset>
-            </wp:positionV>
-            <wp:extent cx="5753100" cy="4715510"/>
-            <wp:effectExtent l="0" t="0" r="0" b="0"/>
-            <wp:wrapNone/>
-            <wp:docPr id="17" name="Picture 17"/>
-            <wp:cNvGraphicFramePr>
-              <a:graphicFrameLocks xmlns:a="http://schemas.openxmlformats.org/drawingml/2006/main" noChangeAspect="1"/>
-            </wp:cNvGraphicFramePr>
-            <a:graphic xmlns:a="http://schemas.openxmlformats.org/drawingml/2006/main">
-              <a:graphicData uri="http://schemas.openxmlformats.org/drawingml/2006/picture">
-                <pic:pic xmlns:pic="http://schemas.openxmlformats.org/drawingml/2006/picture">
-                  <pic:nvPicPr>
-                    <pic:cNvPr id="0" name="Tree-struc-bac.png"/>
-                    <pic:cNvPicPr/>
-                  </pic:nvPicPr>
-                  <pic:blipFill>
-                    <a:blip r:embed="rId14" cstate="print">
-                      <a:extLst>
-                        <a:ext uri="{28A0092B-C50C-407E-A947-70E740481C1C}">
-                          <a14:useLocalDpi xmlns:a14="http://schemas.microsoft.com/office/drawing/2010/main" val="0"/>
-                        </a:ext>
-                      </a:extLst>
-                    </a:blip>
-                    <a:stretch>
-                      <a:fillRect/>
-                    </a:stretch>
-                  </pic:blipFill>
-                  <pic:spPr>
-                    <a:xfrm>
-                      <a:off x="0" y="0"/>
-                      <a:ext cx="5753100" cy="4715510"/>
-                    </a:xfrm>
-                    <a:prstGeom prst="rect">
-                      <a:avLst/>
-                    </a:prstGeom>
-                  </pic:spPr>
-                </pic:pic>
-              </a:graphicData>
-            </a:graphic>
-            <wp14:sizeRelH relativeFrom="page">
-              <wp14:pctWidth>0</wp14:pctWidth>
-            </wp14:sizeRelH>
-            <wp14:sizeRelV relativeFrom="page">
-              <wp14:pctHeight>0</wp14:pctHeight>
-            </wp14:sizeRelV>
-          </wp:anchor>
-        </w:drawing>
-      </w:r>
-      <w:r>
-        <w:rPr>
-          <w:rFonts w:eastAsia="Times New Roman" w:cstheme="minorHAnsi"/>
-          <w:noProof/>
-          <w:color w:val="00000A"/>
-          <w:kern w:val="1"/>
-          <w:sz w:val="20"/>
-          <w:szCs w:val="24"/>
-        </w:rPr>
         <mc:AlternateContent>
           <mc:Choice Requires="wps">
             <w:drawing>
-              <wp:anchor distT="0" distB="0" distL="114300" distR="114300" simplePos="0" relativeHeight="251684864" behindDoc="0" locked="0" layoutInCell="1" allowOverlap="1" wp14:anchorId="3F476898" wp14:editId="31847246">
+              <wp:anchor distT="0" distB="0" distL="114300" distR="114300" simplePos="0" relativeHeight="251688960" behindDoc="0" locked="0" layoutInCell="1" allowOverlap="1" wp14:anchorId="1F4B7548" wp14:editId="2CDF193C">
                 <wp:simplePos x="0" y="0"/>
                 <wp:positionH relativeFrom="column">
                   <wp:posOffset>17145</wp:posOffset>
                 </wp:positionH>
                 <wp:positionV relativeFrom="paragraph">
-                  <wp:posOffset>-3960495</wp:posOffset>
+                  <wp:posOffset>-693420</wp:posOffset>
+                </wp:positionV>
+                <wp:extent cx="6438900" cy="0"/>
+                <wp:effectExtent l="0" t="0" r="19050" b="19050"/>
+                <wp:wrapNone/>
+                <wp:docPr id="20" name="Straight Connector 20"/>
+                <wp:cNvGraphicFramePr/>
+                <a:graphic xmlns:a="http://schemas.openxmlformats.org/drawingml/2006/main">
+                  <a:graphicData uri="http://schemas.microsoft.com/office/word/2010/wordprocessingShape">
+                    <wps:wsp>
+                      <wps:cNvCnPr/>
+                      <wps:spPr>
+                        <a:xfrm>
+                          <a:off x="0" y="0"/>
+                          <a:ext cx="6438900" cy="0"/>
+                        </a:xfrm>
+                        <a:prstGeom prst="line">
+                          <a:avLst/>
+                        </a:prstGeom>
+                        <a:ln>
+                          <a:solidFill>
+                            <a:schemeClr val="tx1"/>
+                          </a:solidFill>
+                        </a:ln>
+                      </wps:spPr>
+                      <wps:style>
+                        <a:lnRef idx="1">
+                          <a:schemeClr val="accent1"/>
+                        </a:lnRef>
+                        <a:fillRef idx="0">
+                          <a:schemeClr val="accent1"/>
+                        </a:fillRef>
+                        <a:effectRef idx="0">
+                          <a:schemeClr val="accent1"/>
+                        </a:effectRef>
+                        <a:fontRef idx="minor">
+                          <a:schemeClr val="tx1"/>
+                        </a:fontRef>
+                      </wps:style>
+                      <wps:bodyPr/>
+                    </wps:wsp>
+                  </a:graphicData>
+                </a:graphic>
+              </wp:anchor>
+            </w:drawing>
+          </mc:Choice>
+          <mc:Fallback>
+            <w:pict>
+              <v:line id="Straight Connector 20" o:spid="_x0000_s1026" style="position:absolute;z-index:251688960;visibility:visible;mso-wrap-style:square;mso-wrap-distance-left:9pt;mso-wrap-distance-top:0;mso-wrap-distance-right:9pt;mso-wrap-distance-bottom:0;mso-position-horizontal:absolute;mso-position-horizontal-relative:text;mso-position-vertical:absolute;mso-position-vertical-relative:text" from="1.35pt,-54.6pt" to="508.35pt,-54.6pt" o:gfxdata="UEsDBBQABgAIAAAAIQC2gziS/gAAAOEBAAATAAAAW0NvbnRlbnRfVHlwZXNdLnhtbJSRQU7DMBBF 90jcwfIWJU67QAgl6YK0S0CoHGBkTxKLZGx5TGhvj5O2G0SRWNoz/78nu9wcxkFMGNg6quQqL6RA 0s5Y6ir5vt9lD1JwBDIwOMJKHpHlpr69KfdHjyxSmriSfYz+USnWPY7AufNIadK6MEJMx9ApD/oD OlTrorhX2lFEilmcO2RdNtjC5xDF9pCuTyYBB5bi6bQ4syoJ3g9WQ0ymaiLzg5KdCXlKLjvcW893 SUOqXwnz5DrgnHtJTxOsQfEKIT7DmDSUCaxw7Rqn8787ZsmRM9e2VmPeBN4uqYvTtW7jvijg9N/y JsXecLq0q+WD6m8AAAD//wMAUEsDBBQABgAIAAAAIQA4/SH/1gAAAJQBAAALAAAAX3JlbHMvLnJl bHOkkMFqwzAMhu+DvYPRfXGawxijTi+j0GvpHsDYimMaW0Yy2fr2M4PBMnrbUb/Q94l/f/hMi1qR JVI2sOt6UJgd+ZiDgffL8ekFlFSbvV0oo4EbChzGx4f9GRdb25HMsYhqlCwG5lrLq9biZkxWOiqY 22YiTra2kYMu1l1tQD30/bPm3wwYN0x18gb45AdQl1tp5j/sFB2T0FQ7R0nTNEV3j6o9feQzro1i OWA14Fm+Q8a1a8+Bvu/d/dMb2JY5uiPbhG/ktn4cqGU/er3pcvwCAAD//wMAUEsDBBQABgAIAAAA IQAsfPK/0AEAAAUEAAAOAAAAZHJzL2Uyb0RvYy54bWysU01vEzEQvSPxHyzfyW5SVJVVNj2kKhcE EYUf4HrHWUu2xxqbfPx7xk6yqQAJgXrx7tjz3sx7Hi/vD96JHVCyGHo5n7VSQNA42LDt5fdvj+/u pEhZhUE5DNDLIyR5v3r7ZrmPHSxwRDcACSYJqdvHXo45x65pkh7BqzTDCIEPDZJXmUPaNgOpPbN7 1yza9rbZIw2RUENKvPtwOpSrym8M6PzFmARZuF5yb7muVNfnsjarpeq2pOJo9bkN9R9deGUDF52o HlRW4gfZ36i81YQJTZ5p9A0aYzVUDaxm3v6i5mlUEaoWNifFyab0erT6825Dwg69XLA9QXm+o6dM ym7HLNYYAjuIJPiQndrH1DFgHTZ0jlLcUJF9MOTLlwWJQ3X3OLkLhyw0b96+v7n70HIVfTlrrsBI KX8E9KL89NLZUISrTu0+pczFOPWSUrZdKGtCZ4dH61wNysjA2pHYKb7sfJiXlhn3IoujgmyKkFPr 9S8fHZxYv4JhM7jZea1ex/DKqbSGkC+8LnB2gRnuYAK2fwee8wsU6oj+C3hC1MoY8gT2NiD9qfrV CnPKvzhw0l0seMbhWC+1WsOzVp07v4syzC/jCr++3tVPAAAA//8DAFBLAwQUAAYACAAAACEAxlP2 8dgAAAAJAQAADwAAAGRycy9kb3ducmV2LnhtbEyPsW7CMBCGdyTewbod7ERVoFEchqpdEEtShnYz 8RFHxOcQOwTevmao2vH++/Tfd8Xubnt2w9F3jiQkawEMqXG6o1bC8fNjtQXmgyKtekco4YEeduVy Uahcu5kqvNWhZbGEfK4kmBCGnHPfGLTKr92AFHdnN1oV4ji2XI9qjuW256kQGbeqo3jBqAHfDDaX erIS9teDP75k1Xv1dd3W8/d5Mq1DKZcLYAHv4Y+Ep3v0hjIKndxE2rNeQrqJoIRVIl5TYE9AJFnM Tr8ZLwv+/4PyBwAA//8DAFBLAQItABQABgAIAAAAIQC2gziS/gAAAOEBAAATAAAAAAAAAAAAAAAA AAAAAABbQ29udGVudF9UeXBlc10ueG1sUEsBAi0AFAAGAAgAAAAhADj9If/WAAAAlAEAAAsAAAAA AAAAAAAAAAAALwEAAF9yZWxzLy5yZWxzUEsBAi0AFAAGAAgAAAAhACx88r/QAQAABQQAAA4AAAAA AAAAAAAAAAAALgIAAGRycy9lMm9Eb2MueG1sUEsBAi0AFAAGAAgAAAAhAMZT9vHYAAAACQEAAA8A AAAAAAAAAAAAAAAAKgQAAGRycy9kb3ducmV2LnhtbFBLBQYAAAAABAAEAPMAAAAvBQAAAAA= " strokecolor="black [3213]"/>
+            </w:pict>
+          </mc:Fallback>
+        </mc:AlternateContent>
+      </w:r>
+      <w:r>
+        <w:rPr>
+          <w:rFonts w:eastAsia="Times New Roman" w:cstheme="minorHAnsi"/>
+          <w:noProof/>
+          <w:color w:val="00000A"/>
+          <w:kern w:val="1"/>
+          <w:sz w:val="20"/>
+          <w:szCs w:val="24"/>
+        </w:rPr>
+        <mc:AlternateContent>
+          <mc:Choice Requires="wps">
+            <w:drawing>
+              <wp:anchor distT="0" distB="0" distL="114300" distR="114300" simplePos="0" relativeHeight="251682816" behindDoc="0" locked="0" layoutInCell="1" allowOverlap="1" wp14:anchorId="050EC39B" wp14:editId="2272CE3A">
+                <wp:simplePos x="0" y="0"/>
+                <wp:positionH relativeFrom="column">
+                  <wp:posOffset>17145</wp:posOffset>
+                </wp:positionH>
+                <wp:positionV relativeFrom="paragraph">
+                  <wp:posOffset>-6179820</wp:posOffset>
+                </wp:positionV>
+                <wp:extent cx="295275" cy="419100"/>
+                <wp:effectExtent l="0" t="0" r="0" b="0"/>
+                <wp:wrapNone/>
+                <wp:docPr id="18" name="Text Box 18"/>
+                <wp:cNvGraphicFramePr/>
+                <a:graphic xmlns:a="http://schemas.openxmlformats.org/drawingml/2006/main">
+                  <a:graphicData uri="http://schemas.microsoft.com/office/word/2010/wordprocessingShape">
+                    <wps:wsp>
+                      <wps:cNvSpPr txBox="1"/>
+                      <wps:spPr>
+                        <a:xfrm>
+                          <a:off x="0" y="0"/>
+                          <a:ext cx="295275" cy="419100"/>
+                        </a:xfrm>
+                        <a:prstGeom prst="rect">
+                          <a:avLst/>
+                        </a:prstGeom>
+                        <a:noFill/>
+                        <a:ln w="6350">
+                          <a:noFill/>
+                        </a:ln>
+                        <a:effectLst/>
+                      </wps:spPr>
+                      <wps:style>
+                        <a:lnRef idx="0">
+                          <a:schemeClr val="accent1"/>
+                        </a:lnRef>
+                        <a:fillRef idx="0">
+                          <a:schemeClr val="accent1"/>
+                        </a:fillRef>
+                        <a:effectRef idx="0">
+                          <a:schemeClr val="accent1"/>
+                        </a:effectRef>
+                        <a:fontRef idx="minor">
+                          <a:schemeClr val="dk1"/>
+                        </a:fontRef>
+                      </wps:style>
+                      <wps:txbx>
+                        <w:txbxContent>
+                          <w:p>
+                            <w:pPr>
+                              <w:rPr>
+                                <w:b/>
+                                <w:sz w:val="32"/>
+                              </w:rPr>
+                            </w:pPr>
+                            <w:r>
+                              <w:rPr>
+                                <w:b/>
+                                <w:sz w:val="32"/>
+                              </w:rPr>
+                              <w:t>a</w:t>
+                            </w:r>
+                          </w:p>
+                        </w:txbxContent>
+                      </wps:txbx>
+                      <wps:bodyPr rot="0" spcFirstLastPara="0" vertOverflow="overflow" horzOverflow="overflow" vert="horz" wrap="square" lIns="91440" tIns="45720" rIns="91440" bIns="45720" numCol="1" spcCol="0" rtlCol="0" fromWordArt="0" anchor="t" anchorCtr="0" forceAA="0" compatLnSpc="1">
+                        <a:prstTxWarp prst="textNoShape">
+                          <a:avLst/>
+                        </a:prstTxWarp>
+                        <a:noAutofit/>
+                      </wps:bodyPr>
+                    </wps:wsp>
+                  </a:graphicData>
+                </a:graphic>
+                <wp14:sizeRelH relativeFrom="margin">
+                  <wp14:pctWidth>0</wp14:pctWidth>
+                </wp14:sizeRelH>
+              </wp:anchor>
+            </w:drawing>
+          </mc:Choice>
+          <mc:Fallback>
+            <w:pict>
+              <v:shapetype id="_x0000_t202" coordsize="21600,21600" o:spt="202" path="m,l,21600r21600,l21600,xe">
+                <v:stroke joinstyle="miter"/>
+                <v:path gradientshapeok="t" o:connecttype="rect"/>
+              </v:shapetype>
+              <v:shape id="Text Box 18" o:spid="_x0000_s1030" type="#_x0000_t202" style="position:absolute;left:0;text-align:left;margin-left:1.35pt;margin-top:-486.6pt;width:23.25pt;height:33pt;z-index:251682816;visibility:visible;mso-wrap-style:square;mso-width-percent:0;mso-wrap-distance-left:9pt;mso-wrap-distance-top:0;mso-wrap-distance-right:9pt;mso-wrap-distance-bottom:0;mso-position-horizontal:absolute;mso-position-horizontal-relative:text;mso-position-vertical:absolute;mso-position-vertical-relative:text;mso-width-percent:0;mso-width-relative:margin;v-text-anchor:top" o:gfxdata="UEsDBBQABgAIAAAAIQC2gziS/gAAAOEBAAATAAAAW0NvbnRlbnRfVHlwZXNdLnhtbJSRQU7DMBBF 90jcwfIWJU67QAgl6YK0S0CoHGBkTxKLZGx5TGhvj5O2G0SRWNoz/78nu9wcxkFMGNg6quQqL6RA 0s5Y6ir5vt9lD1JwBDIwOMJKHpHlpr69KfdHjyxSmriSfYz+USnWPY7AufNIadK6MEJMx9ApD/oD OlTrorhX2lFEilmcO2RdNtjC5xDF9pCuTyYBB5bi6bQ4syoJ3g9WQ0ymaiLzg5KdCXlKLjvcW893 SUOqXwnz5DrgnHtJTxOsQfEKIT7DmDSUCaxw7Rqn8787ZsmRM9e2VmPeBN4uqYvTtW7jvijg9N/y JsXecLq0q+WD6m8AAAD//wMAUEsDBBQABgAIAAAAIQA4/SH/1gAAAJQBAAALAAAAX3JlbHMvLnJl bHOkkMFqwzAMhu+DvYPRfXGawxijTi+j0GvpHsDYimMaW0Yy2fr2M4PBMnrbUb/Q94l/f/hMi1qR JVI2sOt6UJgd+ZiDgffL8ekFlFSbvV0oo4EbChzGx4f9GRdb25HMsYhqlCwG5lrLq9biZkxWOiqY 22YiTra2kYMu1l1tQD30/bPm3wwYN0x18gb45AdQl1tp5j/sFB2T0FQ7R0nTNEV3j6o9feQzro1i OWA14Fm+Q8a1a8+Bvu/d/dMb2JY5uiPbhG/ktn4cqGU/er3pcvwCAAD//wMAUEsDBBQABgAIAAAA IQDjdXHMgQIAAGoFAAAOAAAAZHJzL2Uyb0RvYy54bWysVE1PGzEQvVfqf7B8L5ukCZSIDUpBVJUQ oELF2fHaZFWvx7WdZNNf32dvNoloL1S97Nozb8Yzbz4uLtvGsLXyoSZb8uHJgDNlJVW1fSn596eb D584C1HYShiyquRbFfjl7P27i42bqhEtyVTKMzixYbpxJV/G6KZFEeRSNSKckFMWSk2+ERFX/1JU XmzgvTHFaDA4LTbkK+dJqhAgve6UfJb9a61kvNc6qMhMyRFbzF+fv4v0LWYXYvrihVvWcheG+Ico GlFbPLp3dS2iYCtf/+GqqaWnQDqeSGoK0rqWKueAbIaDV9k8LoVTOReQE9yepvD/3Mq79YNndYXa oVJWNKjRk2oj+0wtgwj8bFyYAvboAIwt5MD28gBhSrvVvkl/JMSgB9PbPbvJm4RwdD4ZnU04k1CN h+fDQWa/OBg7H+IXRQ1Lh5J7FC9zKta3ISIQQHtIesvSTW1MLqCxbFPy04+TQTbYa2BhbMKq3Ao7 NymhLvB8ilujEsbYb0qDihx/EuQmVFfGs7VA+wgplY059ewX6ITSCOIthjv8Iaq3GHd59C+TjXvj prbkc/avwq5+9CHrDg8ij/JOx9gu2twD476uC6q2KLenbmCCkzc1inIrQnwQHhOCCmPq4z0+2hDI p92JsyX5X3+TJzwaF1rONpi4koefK+EVZ+arRUufD8fjNKL5Mp6cjXDxx5rFscaumitCVYbYL07m Y8JH0x+1p+YZy2GeXoVKWIm3Sx7741Xs9gCWi1TzeQZhKJ2It/bRyeQ6FSm13FP7LLzb9WVEQ99R P5ti+qo9O2yytDRfRdJ17t3Ec8fqjn8MdG7p3fJJG+P4nlGHFTn7DQAA//8DAFBLAwQUAAYACAAA ACEAUGP8Nt0AAAAHAQAADwAAAGRycy9kb3ducmV2LnhtbEyOTW/CMAyG70j8h8h3SBe2FaqmCFVC k6btAOOyW9qYtlrjdE342H79zGmcLPt99PrJ11fXizOOofOk4WGegECqve2o0XD42M6WIEI0ZE3v CTX8YIB1MZ3kJrP+Qjs872MjuIRCZjS0MQ6ZlKFu0Zkw9wMSZ0c/OhN5HRtpR3PhctdLlSTP0pmO +ENrBixbrL/2J6fhtdy+m12l3PK3L1/ejpvh+/D5pPV0AiLiNf6TcHNnbyhYqPInskH0GlTKoIbZ Kl0oEAw8rnhWt0uSKpBFLu/9iz8AAAD//wMAUEsBAi0AFAAGAAgAAAAhALaDOJL+AAAA4QEAABMA AAAAAAAAAAAAAAAAAAAAAFtDb250ZW50X1R5cGVzXS54bWxQSwECLQAUAAYACAAAACEAOP0h/9YA AACUAQAACwAAAAAAAAAAAAAAAAAvAQAAX3JlbHMvLnJlbHNQSwECLQAUAAYACAAAACEA43VxzIEC AABqBQAADgAAAAAAAAAAAAAAAAAuAgAAZHJzL2Uyb0RvYy54bWxQSwECLQAUAAYACAAAACEAUGP8 Nt0AAAAHAQAADwAAAAAAAAAAAAAAAADbBAAAZHJzL2Rvd25yZXYueG1sUEsFBgAAAAAEAAQA8wAA AOUFAAAAAA== " filled="f" stroked="f" strokeweight=".5pt">
+                <v:textbox>
+                  <w:txbxContent>
+                    <w:p>
+                      <w:pPr>
+                        <w:rPr>
+                          <w:b/>
+                          <w:sz w:val="32"/>
+                        </w:rPr>
+                      </w:pPr>
+                      <w:r>
+                        <w:rPr>
+                          <w:b/>
+                          <w:sz w:val="32"/>
+                        </w:rPr>
+                        <w:t>a</w:t>
+                      </w:r>
+                    </w:p>
+                  </w:txbxContent>
+                </v:textbox>
+              </v:shape>
+            </w:pict>
+          </mc:Fallback>
+        </mc:AlternateContent>
+      </w:r>
+      <w:r>
+        <w:rPr>
+          <w:rFonts w:eastAsia="Times New Roman" w:cstheme="minorHAnsi"/>
+          <w:noProof/>
+          <w:color w:val="00000A"/>
+          <w:kern w:val="1"/>
+          <w:sz w:val="20"/>
+          <w:szCs w:val="24"/>
+        </w:rPr>
+        <mc:AlternateContent>
+          <mc:Choice Requires="wps">
+            <w:drawing>
+              <wp:anchor distT="0" distB="0" distL="114300" distR="114300" simplePos="0" relativeHeight="251684864" behindDoc="0" locked="0" layoutInCell="1" allowOverlap="1" wp14:anchorId="295E5466" wp14:editId="22D891EA">
+                <wp:simplePos x="0" y="0"/>
+                <wp:positionH relativeFrom="column">
+                  <wp:posOffset>17145</wp:posOffset>
+                </wp:positionH>
+                <wp:positionV relativeFrom="paragraph">
+                  <wp:posOffset>-3703320</wp:posOffset>
                 </wp:positionV>
                 <wp:extent cx="295275" cy="419100"/>
                 <wp:effectExtent l="0" t="0" r="0" b="0"/>
@@ -3144,7 +3272,7 @@
           </mc:Choice>
           <mc:Fallback>
             <w:pict>
-              <v:shape id="Text Box 19" o:spid="_x0000_s1030" type="#_x0000_t202" style="position:absolute;left:0;text-align:left;margin-left:1.35pt;margin-top:-311.85pt;width:23.25pt;height:33pt;z-index:251684864;visibility:visible;mso-wrap-style:square;mso-width-percent:0;mso-wrap-distance-left:9pt;mso-wrap-distance-top:0;mso-wrap-distance-right:9pt;mso-wrap-distance-bottom:0;mso-position-horizontal:absolute;mso-position-horizontal-relative:text;mso-position-vertical:absolute;mso-position-vertical-relative:text;mso-width-percent:0;mso-width-relative:margin;v-text-anchor:top" o:gfxdata="UEsDBBQABgAIAAAAIQC2gziS/gAAAOEBAAATAAAAW0NvbnRlbnRfVHlwZXNdLnhtbJSRQU7DMBBF 90jcwfIWJU67QAgl6YK0S0CoHGBkTxKLZGx5TGhvj5O2G0SRWNoz/78nu9wcxkFMGNg6quQqL6RA 0s5Y6ir5vt9lD1JwBDIwOMJKHpHlpr69KfdHjyxSmriSfYz+USnWPY7AufNIadK6MEJMx9ApD/oD OlTrorhX2lFEilmcO2RdNtjC5xDF9pCuTyYBB5bi6bQ4syoJ3g9WQ0ymaiLzg5KdCXlKLjvcW893 SUOqXwnz5DrgnHtJTxOsQfEKIT7DmDSUCaxw7Rqn8787ZsmRM9e2VmPeBN4uqYvTtW7jvijg9N/y JsXecLq0q+WD6m8AAAD//wMAUEsDBBQABgAIAAAAIQA4/SH/1gAAAJQBAAALAAAAX3JlbHMvLnJl bHOkkMFqwzAMhu+DvYPRfXGawxijTi+j0GvpHsDYimMaW0Yy2fr2M4PBMnrbUb/Q94l/f/hMi1qR JVI2sOt6UJgd+ZiDgffL8ekFlFSbvV0oo4EbChzGx4f9GRdb25HMsYhqlCwG5lrLq9biZkxWOiqY 22YiTra2kYMu1l1tQD30/bPm3wwYN0x18gb45AdQl1tp5j/sFB2T0FQ7R0nTNEV3j6o9feQzro1i OWA14Fm+Q8a1a8+Bvu/d/dMb2JY5uiPbhG/ktn4cqGU/er3pcvwCAAD//wMAUEsDBBQABgAIAAAA IQCLp0VsggIAAGoFAAAOAAAAZHJzL2Uyb0RvYy54bWysVE1PGzEQvVfqf7B8L5ukCTQRG5SCqCoh QIWKs+O1yapej2s7yaa/vs/ebIhoL1S97Nozb8Yzbz7OL9rGsI3yoSZb8uHJgDNlJVW1fS7598fr D584C1HYShiyquQ7FfjF/P27862bqRGtyFTKMzixYbZ1JV/F6GZFEeRKNSKckFMWSk2+ERFX/1xU XmzhvTHFaDA4LbbkK+dJqhAgveqUfJ79a61kvNM6qMhMyRFbzF+fv8v0LebnYvbshVvVch+G+Ico GlFbPHpwdSWiYGtf/+GqqaWnQDqeSGoK0rqWKueAbIaDV9k8rIRTOReQE9yBpvD/3Mrbzb1ndYXa TTmzokGNHlUb2WdqGUTgZ+vCDLAHB2BsIQe2lwcIU9qt9k36IyEGPZjeHdhN3iSEo+lkdDbhTEI1 Hk6Hg8x+8WLsfIhfFDUsHUruUbzMqdjchIhAAO0h6S1L17UxuYDGsm3JTz9OBtngoIGFsQmrcivs 3aSEusDzKe6MShhjvykNKnL8SZCbUF0azzYC7SOkVDbm1LNfoBNKI4i3GO7xL1G9xbjLo3+ZbDwY N7Uln7N/FXb1ow9Zd3gQeZR3OsZ22eYeGPd1XVK1Q7k9dQMTnLyuUZQbEeK98JgQVBhTH+/w0YZA Pu1PnK3I//qbPOHRuNBytsXElTz8XAuvODNfLVp6OhyP04jmy3hyNsLFH2uWxxq7bi4JVRlivziZ jwkfTX/UnponLIdFehUqYSXeLnnsj5ex2wNYLlItFhmEoXQi3tgHJ5PrVKTUco/tk/Bu35cRDX1L /WyK2av27LDJ0tJiHUnXuXcTzx2re/4x0Lml98snbYzje0a9rMj5bwAAAP//AwBQSwMEFAAGAAgA AAAhAIvMhqHdAAAABwEAAA8AAABkcnMvZG93bnJldi54bWxMjk1PwzAMhu+T9h8i37eUQtdRNZ1Q pQkJwWFjF25uk7UViVOa7AN+PebEbrbfR6+fcnN1VpzNFAZPCu6WCQhDrdcDdQoO79vFGkSISBqt J6Pg2wTYVPNZiYX2F9qZ8z52gksoFKigj3EspAxtbxyGpR8NcXb0k8PI69RJPeGFy52VaZKspMOB +EOPo6l7037uT07BS719w12TuvWPrZ9fj0/j1+EjU2o+AxHNNf6T8OfO3lCxUONPpIOwCtKcQQWL VXrPEwMPjymIhi9Zlucgq1Le+le/AAAA//8DAFBLAQItABQABgAIAAAAIQC2gziS/gAAAOEBAAAT AAAAAAAAAAAAAAAAAAAAAABbQ29udGVudF9UeXBlc10ueG1sUEsBAi0AFAAGAAgAAAAhADj9If/W AAAAlAEAAAsAAAAAAAAAAAAAAAAALwEAAF9yZWxzLy5yZWxzUEsBAi0AFAAGAAgAAAAhAIunRWyC AgAAagUAAA4AAAAAAAAAAAAAAAAALgIAAGRycy9lMm9Eb2MueG1sUEsBAi0AFAAGAAgAAAAhAIvM hqHdAAAABwEAAA8AAAAAAAAAAAAAAAAA3AQAAGRycy9kb3ducmV2LnhtbFBLBQYAAAAABAAEAPMA AADmBQAAAAA= " filled="f" stroked="f" strokeweight=".5pt">
+              <v:shape id="Text Box 19" o:spid="_x0000_s1031" type="#_x0000_t202" style="position:absolute;left:0;text-align:left;margin-left:1.35pt;margin-top:-291.6pt;width:23.25pt;height:33pt;z-index:251684864;visibility:visible;mso-wrap-style:square;mso-width-percent:0;mso-wrap-distance-left:9pt;mso-wrap-distance-top:0;mso-wrap-distance-right:9pt;mso-wrap-distance-bottom:0;mso-position-horizontal:absolute;mso-position-horizontal-relative:text;mso-position-vertical:absolute;mso-position-vertical-relative:text;mso-width-percent:0;mso-width-relative:margin;v-text-anchor:top" o:gfxdata="UEsDBBQABgAIAAAAIQC2gziS/gAAAOEBAAATAAAAW0NvbnRlbnRfVHlwZXNdLnhtbJSRQU7DMBBF 90jcwfIWJU67QAgl6YK0S0CoHGBkTxKLZGx5TGhvj5O2G0SRWNoz/78nu9wcxkFMGNg6quQqL6RA 0s5Y6ir5vt9lD1JwBDIwOMJKHpHlpr69KfdHjyxSmriSfYz+USnWPY7AufNIadK6MEJMx9ApD/oD OlTrorhX2lFEilmcO2RdNtjC5xDF9pCuTyYBB5bi6bQ4syoJ3g9WQ0ymaiLzg5KdCXlKLjvcW893 SUOqXwnz5DrgnHtJTxOsQfEKIT7DmDSUCaxw7Rqn8787ZsmRM9e2VmPeBN4uqYvTtW7jvijg9N/y JsXecLq0q+WD6m8AAAD//wMAUEsDBBQABgAIAAAAIQA4/SH/1gAAAJQBAAALAAAAX3JlbHMvLnJl bHOkkMFqwzAMhu+DvYPRfXGawxijTi+j0GvpHsDYimMaW0Yy2fr2M4PBMnrbUb/Q94l/f/hMi1qR JVI2sOt6UJgd+ZiDgffL8ekFlFSbvV0oo4EbChzGx4f9GRdb25HMsYhqlCwG5lrLq9biZkxWOiqY 22YiTra2kYMu1l1tQD30/bPm3wwYN0x18gb45AdQl1tp5j/sFB2T0FQ7R0nTNEV3j6o9feQzro1i OWA14Fm+Q8a1a8+Bvu/d/dMb2JY5uiPbhG/ktn4cqGU/er3pcvwCAAD//wMAUEsDBBQABgAIAAAA IQD0FQq5ggIAAGoFAAAOAAAAZHJzL2Uyb0RvYy54bWysVE1PGzEQvVfqf7B8L5ukCTQRG5SCqCoh QIWKs+O1yapej2s7yaa/vs/ebIhoL1S97Nozb8Yzbz7OL9rGsI3yoSZb8uHJgDNlJVW1fS7598fr D584C1HYShiyquQ7FfjF/P27862bqRGtyFTKMzixYbZ1JV/F6GZFEeRKNSKckFMWSk2+ERFX/1xU XmzhvTHFaDA4LbbkK+dJqhAgveqUfJ79a61kvNM6qMhMyRFbzF+fv8v0LebnYvbshVvVch+G+Ico GlFbPHpwdSWiYGtf/+GqqaWnQDqeSGoK0rqWKueAbIaDV9k8rIRTOReQE9yBpvD/3Mrbzb1ndYXa TTmzokGNHlUb2WdqGUTgZ+vCDLAHB2BsIQe2lwcIU9qt9k36IyEGPZjeHdhN3iSEo+lkdDbhTEI1 Hk6Hg8x+8WLsfIhfFDUsHUruUbzMqdjchIhAAO0h6S1L17UxuYDGsm3JTz9OBtngoIGFsQmrcivs 3aSEusDzKe6MShhjvykNKnL8SZCbUF0azzYC7SOkVDbm1LNfoBNKI4i3GO7xL1G9xbjLo3+ZbDwY N7Uln7N/FXb1ow9Zd3gQeZR3OsZ22eYemPR1XVK1Q7k9dQMTnLyuUZQbEeK98JgQVBhTH+/w0YZA Pu1PnK3I//qbPOHRuNBytsXElTz8XAuvODNfLVp6OhyP04jmy3hyNsLFH2uWxxq7bi4JVRlivziZ jwkfTX/UnponLIdFehUqYSXeLnnsj5ex2wNYLlItFhmEoXQi3tgHJ5PrVKTUco/tk/Bu35cRDX1L /WyK2av27LDJ0tJiHUnXuXcTzx2re/4x0Lml98snbYzje0a9rMj5bwAAAP//AwBQSwMEFAAGAAgA AAAhAHv0I83dAAAABwEAAA8AAABkcnMvZG93bnJldi54bWxMjk1vwjAMhu9I/IfId0jJxuiqpghV QpOm7QDjslvamLaicbomfGy/fua0nSz7ffT6ydc314sLjqHzpGExT0Ag1d521Gg4fGxnKYgQDVnT e0IN3xhgXUwnucmsv9IOL/vYCC6hkBkNbYxDJmWoW3QmzP2AxNnRj85EXsdG2tFcudz1UiXJk3Sm I/7QmgHLFuvT/uw0vJbbd7OrlEt/+vLl7bgZvg6fS62nExARb/GPhLs7e0PBQpU/kw2i16BWDGqY LdMHBYKBx2ee1f2yWCmQRS7/+xe/AAAA//8DAFBLAQItABQABgAIAAAAIQC2gziS/gAAAOEBAAAT AAAAAAAAAAAAAAAAAAAAAABbQ29udGVudF9UeXBlc10ueG1sUEsBAi0AFAAGAAgAAAAhADj9If/W AAAAlAEAAAsAAAAAAAAAAAAAAAAALwEAAF9yZWxzLy5yZWxzUEsBAi0AFAAGAAgAAAAhAPQVCrmC AgAAagUAAA4AAAAAAAAAAAAAAAAALgIAAGRycy9lMm9Eb2MueG1sUEsBAi0AFAAGAAgAAAAhAHv0 I83dAAAABwEAAA8AAAAAAAAAAAAAAAAA3AQAAGRycy9kb3ducmV2LnhtbFBLBQYAAAAABAAEAPMA AADmBQAAAAA= " filled="f" stroked="f" strokeweight=".5pt">
                 <v:textbox>
                   <w:txbxContent>
                     <w:p>
@@ -3178,21 +3306,86 @@
           <w:sz w:val="20"/>
           <w:szCs w:val="24"/>
         </w:rPr>
+        <w:drawing>
+          <wp:anchor distT="0" distB="0" distL="114300" distR="114300" simplePos="0" relativeHeight="251680768" behindDoc="0" locked="0" layoutInCell="1" allowOverlap="1" wp14:anchorId="69629513" wp14:editId="05FDD64B">
+            <wp:simplePos x="0" y="0"/>
+            <wp:positionH relativeFrom="column">
+              <wp:posOffset>407670</wp:posOffset>
+            </wp:positionH>
+            <wp:positionV relativeFrom="paragraph">
+              <wp:posOffset>-6378575</wp:posOffset>
+            </wp:positionV>
+            <wp:extent cx="5753100" cy="4715510"/>
+            <wp:effectExtent l="0" t="0" r="0" b="0"/>
+            <wp:wrapNone/>
+            <wp:docPr id="17" name="Picture 17"/>
+            <wp:cNvGraphicFramePr>
+              <a:graphicFrameLocks xmlns:a="http://schemas.openxmlformats.org/drawingml/2006/main" noChangeAspect="1"/>
+            </wp:cNvGraphicFramePr>
+            <a:graphic xmlns:a="http://schemas.openxmlformats.org/drawingml/2006/main">
+              <a:graphicData uri="http://schemas.openxmlformats.org/drawingml/2006/picture">
+                <pic:pic xmlns:pic="http://schemas.openxmlformats.org/drawingml/2006/picture">
+                  <pic:nvPicPr>
+                    <pic:cNvPr id="0" name="Tree-struc-bac.png"/>
+                    <pic:cNvPicPr/>
+                  </pic:nvPicPr>
+                  <pic:blipFill>
+                    <a:blip r:embed="rId14" cstate="print">
+                      <a:extLst>
+                        <a:ext uri="{28A0092B-C50C-407E-A947-70E740481C1C}">
+                          <a14:useLocalDpi xmlns:a14="http://schemas.microsoft.com/office/drawing/2010/main" val="0"/>
+                        </a:ext>
+                      </a:extLst>
+                    </a:blip>
+                    <a:stretch>
+                      <a:fillRect/>
+                    </a:stretch>
+                  </pic:blipFill>
+                  <pic:spPr>
+                    <a:xfrm>
+                      <a:off x="0" y="0"/>
+                      <a:ext cx="5753100" cy="4715510"/>
+                    </a:xfrm>
+                    <a:prstGeom prst="rect">
+                      <a:avLst/>
+                    </a:prstGeom>
+                  </pic:spPr>
+                </pic:pic>
+              </a:graphicData>
+            </a:graphic>
+            <wp14:sizeRelH relativeFrom="page">
+              <wp14:pctWidth>0</wp14:pctWidth>
+            </wp14:sizeRelH>
+            <wp14:sizeRelV relativeFrom="page">
+              <wp14:pctHeight>0</wp14:pctHeight>
+            </wp14:sizeRelV>
+          </wp:anchor>
+        </w:drawing>
+      </w:r>
+      <w:r>
+        <w:rPr>
+          <w:rFonts w:eastAsia="Times New Roman" w:cstheme="minorHAnsi"/>
+          <w:noProof/>
+          <w:color w:val="00000A"/>
+          <w:kern w:val="1"/>
+          <w:sz w:val="20"/>
+          <w:szCs w:val="24"/>
+        </w:rPr>
         <mc:AlternateContent>
           <mc:Choice Requires="wps">
             <w:drawing>
-              <wp:anchor distT="0" distB="0" distL="114300" distR="114300" simplePos="0" relativeHeight="251682816" behindDoc="0" locked="0" layoutInCell="1" allowOverlap="1" wp14:anchorId="4120C637" wp14:editId="2160FD34">
+              <wp:anchor distT="0" distB="0" distL="114300" distR="114300" simplePos="0" relativeHeight="251686912" behindDoc="0" locked="0" layoutInCell="1" allowOverlap="1" wp14:anchorId="7612AD4C" wp14:editId="458F2356">
                 <wp:simplePos x="0" y="0"/>
                 <wp:positionH relativeFrom="column">
-                  <wp:posOffset>17145</wp:posOffset>
+                  <wp:posOffset>-87630</wp:posOffset>
                 </wp:positionH>
                 <wp:positionV relativeFrom="paragraph">
-                  <wp:posOffset>-6436995</wp:posOffset>
+                  <wp:posOffset>-1426845</wp:posOffset>
                 </wp:positionV>
-                <wp:extent cx="295275" cy="419100"/>
-                <wp:effectExtent l="0" t="0" r="0" b="0"/>
+                <wp:extent cx="6677025" cy="771525"/>
+                <wp:effectExtent l="0" t="0" r="9525" b="9525"/>
                 <wp:wrapNone/>
-                <wp:docPr id="18" name="Text Box 18"/>
+                <wp:docPr id="7" name="Text Box 7"/>
                 <wp:cNvGraphicFramePr/>
                 <a:graphic xmlns:a="http://schemas.openxmlformats.org/drawingml/2006/main">
                   <a:graphicData uri="http://schemas.microsoft.com/office/word/2010/wordprocessingShape">
@@ -3201,12 +3394,14 @@
                       <wps:spPr>
                         <a:xfrm>
                           <a:off x="0" y="0"/>
-                          <a:ext cx="295275" cy="419100"/>
+                          <a:ext cx="6677025" cy="771525"/>
                         </a:xfrm>
                         <a:prstGeom prst="rect">
                           <a:avLst/>
                         </a:prstGeom>
-                        <a:noFill/>
+                        <a:solidFill>
+                          <a:schemeClr val="lt1"/>
+                        </a:solidFill>
                         <a:ln w="6350">
                           <a:noFill/>
                         </a:ln>
@@ -3230,17 +3425,96 @@
                         <w:txbxContent>
                           <w:p>
                             <w:pPr>
+                              <w:jc w:val="both"/>
                               <w:rPr>
-                                <w:b/>
-                                <w:sz w:val="32"/>
+                                <w:sz w:val="18"/>
                               </w:rPr>
                             </w:pPr>
                             <w:r>
                               <w:rPr>
                                 <w:b/>
-                                <w:sz w:val="32"/>
+                                <w:sz w:val="20"/>
+                              </w:rPr>
+                              <w:t>Figure 2</w:t>
+                            </w:r>
+                            <w:r>
+                              <w:rPr>
+                                <w:b/>
+                                <w:sz w:val="20"/>
+                              </w:rPr>
+                              <w:t xml:space="preserve"> </w:t>
+                            </w:r>
+                            <w:r>
+                              <w:rPr>
+                                <w:sz w:val="18"/>
+                              </w:rPr>
+                              <w:t>Analysis of the unknown bacteria using decision tree. (</w:t>
+                            </w:r>
+                            <w:r>
+                              <w:rPr>
+                                <w:b/>
+                                <w:sz w:val="18"/>
                               </w:rPr>
                               <w:t>a</w:t>
+                            </w:r>
+                            <w:r>
+                              <w:rPr>
+                                <w:sz w:val="18"/>
+                              </w:rPr>
+                              <w:t>) Decision tree showing the result for the analysis, pink boxes and lines means that the result is different thus the analysis is terminated. Blue boxes means that the result is similar thus the analysis continues. Gray boxes means that the kind of method/experiment was not done and since it is terminated it didn’t continue.(</w:t>
+                            </w:r>
+                            <w:r>
+                              <w:rPr>
+                                <w:b/>
+                                <w:sz w:val="18"/>
+                              </w:rPr>
+                              <w:t>b</w:t>
+                            </w:r>
+                            <w:r>
+                              <w:rPr>
+                                <w:sz w:val="18"/>
+                              </w:rPr>
+                              <w:t xml:space="preserve">) Picture of the unknown bacteria, </w:t>
+                            </w:r>
+                            <w:r>
+                              <w:rPr>
+                                <w:i/>
+                                <w:sz w:val="18"/>
+                              </w:rPr>
+                              <w:t>Streptococcus pyogenes</w:t>
+                            </w:r>
+                            <w:r>
+                              <w:rPr>
+                                <w:sz w:val="18"/>
+                                <w:vertAlign w:val="superscript"/>
+                              </w:rPr>
+                              <w:t>[24]</w:t>
+                            </w:r>
+                            <w:r>
+                              <w:rPr>
+                                <w:sz w:val="18"/>
+                              </w:rPr>
+                              <w:t xml:space="preserve"> and </w:t>
+                            </w:r>
+                            <w:r>
+                              <w:rPr>
+                                <w:i/>
+                                <w:sz w:val="18"/>
+                              </w:rPr>
+                              <w:t>Lactococcus lactis</w:t>
+                            </w:r>
+                            <w:r>
+                              <w:rPr>
+                                <w:sz w:val="18"/>
+                                <w:vertAlign w:val="superscript"/>
+                              </w:rPr>
+                              <w:t>[25]</w:t>
+                            </w:r>
+                            <w:r>
+                              <w:rPr>
+                                <w:sz w:val="18"/>
+                              </w:rPr>
+                              <w:t xml:space="preserve"> under the microscope, stained using Gram-staining method.</w:t>
                             </w:r>
                           </w:p>
                         </w:txbxContent>
@@ -3257,27 +3531,109 @@
                 <wp14:sizeRelH relativeFrom="margin">
                   <wp14:pctWidth>0</wp14:pctWidth>
                 </wp14:sizeRelH>
+                <wp14:sizeRelV relativeFrom="margin">
+                  <wp14:pctHeight>0</wp14:pctHeight>
+                </wp14:sizeRelV>
               </wp:anchor>
             </w:drawing>
           </mc:Choice>
           <mc:Fallback>
             <w:pict>
-              <v:shape id="Text Box 18" o:spid="_x0000_s1031" type="#_x0000_t202" style="position:absolute;left:0;text-align:left;margin-left:1.35pt;margin-top:-506.85pt;width:23.25pt;height:33pt;z-index:251682816;visibility:visible;mso-wrap-style:square;mso-width-percent:0;mso-wrap-distance-left:9pt;mso-wrap-distance-top:0;mso-wrap-distance-right:9pt;mso-wrap-distance-bottom:0;mso-position-horizontal:absolute;mso-position-horizontal-relative:text;mso-position-vertical:absolute;mso-position-vertical-relative:text;mso-width-percent:0;mso-width-relative:margin;v-text-anchor:top" o:gfxdata="UEsDBBQABgAIAAAAIQC2gziS/gAAAOEBAAATAAAAW0NvbnRlbnRfVHlwZXNdLnhtbJSRQU7DMBBF 90jcwfIWJU67QAgl6YK0S0CoHGBkTxKLZGx5TGhvj5O2G0SRWNoz/78nu9wcxkFMGNg6quQqL6RA 0s5Y6ir5vt9lD1JwBDIwOMJKHpHlpr69KfdHjyxSmriSfYz+USnWPY7AufNIadK6MEJMx9ApD/oD OlTrorhX2lFEilmcO2RdNtjC5xDF9pCuTyYBB5bi6bQ4syoJ3g9WQ0ymaiLzg5KdCXlKLjvcW893 SUOqXwnz5DrgnHtJTxOsQfEKIT7DmDSUCaxw7Rqn8787ZsmRM9e2VmPeBN4uqYvTtW7jvijg9N/y JsXecLq0q+WD6m8AAAD//wMAUEsDBBQABgAIAAAAIQA4/SH/1gAAAJQBAAALAAAAX3JlbHMvLnJl bHOkkMFqwzAMhu+DvYPRfXGawxijTi+j0GvpHsDYimMaW0Yy2fr2M4PBMnrbUb/Q94l/f/hMi1qR JVI2sOt6UJgd+ZiDgffL8ekFlFSbvV0oo4EbChzGx4f9GRdb25HMsYhqlCwG5lrLq9biZkxWOiqY 22YiTra2kYMu1l1tQD30/bPm3wwYN0x18gb45AdQl1tp5j/sFB2T0FQ7R0nTNEV3j6o9feQzro1i OWA14Fm+Q8a1a8+Bvu/d/dMb2JY5uiPbhG/ktn4cqGU/er3pcvwCAAD//wMAUEsDBBQABgAIAAAA IQCcxz4ZgQIAAGoFAAAOAAAAZHJzL2Uyb0RvYy54bWysVE1PGzEQvVfqf7B8L5ukCZSIDUpBVJUQ oELF2fHaZFWvx7WdZNNf32dvNoloL1S97Nozb8Yzbz4uLtvGsLXyoSZb8uHJgDNlJVW1fSn596eb D584C1HYShiyquRbFfjl7P27i42bqhEtyVTKMzixYbpxJV/G6KZFEeRSNSKckFMWSk2+ERFX/1JU XmzgvTHFaDA4LTbkK+dJqhAgve6UfJb9a61kvNc6qMhMyRFbzF+fv4v0LWYXYvrihVvWcheG+Ico GlFbPLp3dS2iYCtf/+GqqaWnQDqeSGoK0rqWKueAbIaDV9k8LoVTOReQE9yepvD/3Mq79YNndYXa oVJWNKjRk2oj+0wtgwj8bFyYAvboAIwt5MD28gBhSrvVvkl/JMSgB9PbPbvJm4RwdD4ZnU04k1CN h+fDQWa/OBg7H+IXRQ1Lh5J7FC9zKta3ISIQQHtIesvSTW1MLqCxbFPy04+TQTbYa2BhbMKq3Ao7 NymhLvB8ilujEsbYb0qDihx/EuQmVFfGs7VA+wgplY059ewX6ITSCOIthjv8Iaq3GHd59C+TjXvj prbkc/avwq5+9CHrDg8ij/JOx9gu2twDk76uC6q2KLenbmCCkzc1inIrQnwQHhOCCmPq4z0+2hDI p92JsyX5X3+TJzwaF1rONpi4koefK+EVZ+arRUufD8fjNKL5Mp6cjXDxx5rFscaumitCVYbYL07m Y8JH0x+1p+YZy2GeXoVKWIm3Sx7741Xs9gCWi1TzeQZhKJ2It/bRyeQ6FSm13FP7LLzb9WVEQ99R P5ti+qo9O2yytDRfRdJ17t3Ec8fqjn8MdG7p3fJJG+P4nlGHFTn7DQAA//8DAFBLAwQUAAYACAAA ACEAmQxwGt4AAAAIAQAADwAAAGRycy9kb3ducmV2LnhtbEyPy07DMBBF95X6D9bsWyehkDaKU6FI FRKCRUs37Jx4mkTY4xC7D/h6hhXs5nF050y5vTkrLjiFwZOCdJmAQGq9GahTcHzbLdYgQtRktPWE Cr4wwLaaz0pdGH+lPV4OsRMcQqHQCvoYx0LK0PbodFj6EYl3Jz85HbmdOmkmfeVwZ2WWJA/S6YH4 Qq9HrHtsPw5np+C53r3qfZO59betn15Oj+Pn8f1eqfkMRMRb/CPh1529oWKhxp/JBGEVZDmDChZp kt5xycRqk4FoeLRZ5TnIqpT/H6h+AAAA//8DAFBLAQItABQABgAIAAAAIQC2gziS/gAAAOEBAAAT AAAAAAAAAAAAAAAAAAAAAABbQ29udGVudF9UeXBlc10ueG1sUEsBAi0AFAAGAAgAAAAhADj9If/W AAAAlAEAAAsAAAAAAAAAAAAAAAAALwEAAF9yZWxzLy5yZWxzUEsBAi0AFAAGAAgAAAAhAJzHPhmB AgAAagUAAA4AAAAAAAAAAAAAAAAALgIAAGRycy9lMm9Eb2MueG1sUEsBAi0AFAAGAAgAAAAhAJkM cBreAAAACAEAAA8AAAAAAAAAAAAAAAAA2wQAAGRycy9kb3ducmV2LnhtbFBLBQYAAAAABAAEAPMA AADmBQAAAAA= " filled="f" stroked="f" strokeweight=".5pt">
+              <v:shape id="Text Box 7" o:spid="_x0000_s1032" type="#_x0000_t202" style="position:absolute;left:0;text-align:left;margin-left:-6.9pt;margin-top:-112.35pt;width:525.75pt;height:60.75pt;z-index:251686912;visibility:visible;mso-wrap-style:square;mso-width-percent:0;mso-height-percent:0;mso-wrap-distance-left:9pt;mso-wrap-distance-top:0;mso-wrap-distance-right:9pt;mso-wrap-distance-bottom:0;mso-position-horizontal:absolute;mso-position-horizontal-relative:text;mso-position-vertical:absolute;mso-position-vertical-relative:text;mso-width-percent:0;mso-height-percent:0;mso-width-relative:margin;mso-height-relative:margin;v-text-anchor:top" o:gfxdata="UEsDBBQABgAIAAAAIQC2gziS/gAAAOEBAAATAAAAW0NvbnRlbnRfVHlwZXNdLnhtbJSRQU7DMBBF 90jcwfIWJU67QAgl6YK0S0CoHGBkTxKLZGx5TGhvj5O2G0SRWNoz/78nu9wcxkFMGNg6quQqL6RA 0s5Y6ir5vt9lD1JwBDIwOMJKHpHlpr69KfdHjyxSmriSfYz+USnWPY7AufNIadK6MEJMx9ApD/oD OlTrorhX2lFEilmcO2RdNtjC5xDF9pCuTyYBB5bi6bQ4syoJ3g9WQ0ymaiLzg5KdCXlKLjvcW893 SUOqXwnz5DrgnHtJTxOsQfEKIT7DmDSUCaxw7Rqn8787ZsmRM9e2VmPeBN4uqYvTtW7jvijg9N/y JsXecLq0q+WD6m8AAAD//wMAUEsDBBQABgAIAAAAIQA4/SH/1gAAAJQBAAALAAAAX3JlbHMvLnJl bHOkkMFqwzAMhu+DvYPRfXGawxijTi+j0GvpHsDYimMaW0Yy2fr2M4PBMnrbUb/Q94l/f/hMi1qR JVI2sOt6UJgd+ZiDgffL8ekFlFSbvV0oo4EbChzGx4f9GRdb25HMsYhqlCwG5lrLq9biZkxWOiqY 22YiTra2kYMu1l1tQD30/bPm3wwYN0x18gb45AdQl1tp5j/sFB2T0FQ7R0nTNEV3j6o9feQzro1i OWA14Fm+Q8a1a8+Bvu/d/dMb2JY5uiPbhG/ktn4cqGU/er3pcvwCAAD//wMAUEsDBBQABgAIAAAA IQDi5zLEjQIAAJEFAAAOAAAAZHJzL2Uyb0RvYy54bWysVFFv2yAQfp+0/4B4X51kTbxFdaqsVadJ VVutnfpMMDRowDEgsbNf3wPbSdb1pdNe7IP7uOM+vruz89ZoshU+KLAVHZ+MKBGWQ63sU0V/PFx9 +ERJiMzWTIMVFd2JQM8X79+dNW4uJrAGXQtPMIgN88ZVdB2jmxdF4GthWDgBJyw6JXjDIi79U1F7 1mB0o4vJaDQrGvC188BFCLh72TnpIseXUvB4K2UQkeiK4t1i/vr8XaVvsThj8yfP3Frx/hrsH25h mLKYdB/qkkVGNl79Fcoo7iGAjCccTAFSKi5yDVjNePSimvs1cyLXguQEt6cp/L+w/GZ754mqK1pS YpnBJ3oQbSRfoCVlYqdxYY6ge4ew2OI2vvKwH3AzFd1Kb9IfyyHoR553e25TMI6bs1lZjiZTSjj6 ynI8RRvDF4fTzof4VYAhyaiox7fLlLLtdYgddICkZAG0qq+U1nmR9CIutCdbhi+tY74jBv8DpS1p 8CYfp6Mc2EI63kXWNoURWTF9ulR5V2G24k6LhNH2u5DIWC70ldyMc2H3+TM6oSSmesvBHn+41VsO d3XgiZwZbNwfNsqCz9XnFjtQVv8cKJMdHt/mqO5kxnbVZqnMBgGsoN6hLjx0fRUcv1L4eNcsxDvm sZFQCjgc4i1+pAYkH3qLkjX436/tJzzqG72UNNiYFQ2/NswLSvQ3i8r/PD49TZ2cF6fTcoILf+xZ HXvsxlwAKmKMY8jxbCZ81IMpPZhHnCHLlBVdzHLMXdE4mBexGxc4g7hYLjMIe9exeG3vHU+hE8tJ mg/tI/Ou129E5d/A0MJs/kLGHTadtLDcRJAqazzx3LHa8499n7ukn1FpsByvM+owSRfPAAAA//8D AFBLAwQUAAYACAAAACEAsCAjYN4AAAALAQAADwAAAGRycy9kb3ducmV2LnhtbEyPzW6DMBCE75Hy DtZeq8QObkuFMDlU/ZF6a0hb5eZgB1DxGmEH6Nt3ObW3Wc1o9pt8P7uOjXYIrUcFu60AZrHypsVa wbF83jwAC1Gj0Z1Hq+DHBtgX61WuM+MnfLfjIdaMSjBkWkETY59xHqrGOh22vrdI3sUPTkc6h5qb QU9U7jqeCHHPnW6RPjS6t4+Nrb4PV6fgdFN/vYX55WOSd7J/eh3L9NOUSq1XwKKd418SFnbihoKA zv6KJrBOwWYniTuSSJLbFNgSETIldV5MIRPgRc7/byh+AQAA//8DAFBLAQItABQABgAIAAAAIQC2 gziS/gAAAOEBAAATAAAAAAAAAAAAAAAAAAAAAABbQ29udGVudF9UeXBlc10ueG1sUEsBAi0AFAAG AAgAAAAhADj9If/WAAAAlAEAAAsAAAAAAAAAAAAAAAAALwEAAF9yZWxzLy5yZWxzUEsBAi0AFAAG AAgAAAAhAOLnMsSNAgAAkQUAAA4AAAAAAAAAAAAAAAAALgIAAGRycy9lMm9Eb2MueG1sUEsBAi0A FAAGAAgAAAAhALAgI2DeAAAACwEAAA8AAAAAAAAAAAAAAAAA5wQAAGRycy9kb3ducmV2LnhtbFBL BQYAAAAABAAEAPMAAADyBQAAAAA= " fillcolor="white [3201]" stroked="f" strokeweight=".5pt">
                 <v:textbox>
                   <w:txbxContent>
                     <w:p>
                       <w:pPr>
+                        <w:jc w:val="both"/>
                         <w:rPr>
-                          <w:b/>
-                          <w:sz w:val="32"/>
+                          <w:sz w:val="18"/>
                         </w:rPr>
                       </w:pPr>
                       <w:r>
                         <w:rPr>
                           <w:b/>
-                          <w:sz w:val="32"/>
+                          <w:sz w:val="20"/>
+                        </w:rPr>
+                        <w:t>Figure 2</w:t>
+                      </w:r>
+                      <w:r>
+                        <w:rPr>
+                          <w:b/>
+                          <w:sz w:val="20"/>
+                        </w:rPr>
+                        <w:t xml:space="preserve"> </w:t>
+                      </w:r>
+                      <w:r>
+                        <w:rPr>
+                          <w:sz w:val="18"/>
+                        </w:rPr>
+                        <w:t>Analysis of the unknown bacteria using decision tree. (</w:t>
+                      </w:r>
+                      <w:r>
+                        <w:rPr>
+                          <w:b/>
+                          <w:sz w:val="18"/>
                         </w:rPr>
                         <w:t>a</w:t>
+                      </w:r>
+                      <w:r>
+                        <w:rPr>
+                          <w:sz w:val="18"/>
+                        </w:rPr>
+                        <w:t>) Decision tree showing the result for the analysis, pink boxes and lines means that the result is different thus the analysis is terminated. Blue boxes means that the result is similar thus the analysis continues. Gray boxes means that the kind of method/experiment was not done and since it is terminated it didn’t continue.(</w:t>
+                      </w:r>
+                      <w:r>
+                        <w:rPr>
+                          <w:b/>
+                          <w:sz w:val="18"/>
+                        </w:rPr>
+                        <w:t>b</w:t>
+                      </w:r>
+                      <w:r>
+                        <w:rPr>
+                          <w:sz w:val="18"/>
+                        </w:rPr>
+                        <w:t xml:space="preserve">) Picture of the unknown bacteria, </w:t>
+                      </w:r>
+                      <w:r>
+                        <w:rPr>
+                          <w:i/>
+                          <w:sz w:val="18"/>
+                        </w:rPr>
+                        <w:t>Streptococcus pyogenes</w:t>
+                      </w:r>
+                      <w:r>
+                        <w:rPr>
+                          <w:sz w:val="18"/>
+                          <w:vertAlign w:val="superscript"/>
+                        </w:rPr>
+                        <w:t>[24]</w:t>
+                      </w:r>
+                      <w:r>
+                        <w:rPr>
+                          <w:sz w:val="18"/>
+                        </w:rPr>
+                        <w:t xml:space="preserve"> and </w:t>
+                      </w:r>
+                      <w:r>
+                        <w:rPr>
+                          <w:i/>
+                          <w:sz w:val="18"/>
+                        </w:rPr>
+                        <w:t>Lactococcus lactis</w:t>
+                      </w:r>
+                      <w:r>
+                        <w:rPr>
+                          <w:sz w:val="18"/>
+                          <w:vertAlign w:val="superscript"/>
+                        </w:rPr>
+                        <w:t>[25]</w:t>
+                      </w:r>
+                      <w:r>
+                        <w:rPr>
+                          <w:sz w:val="18"/>
+                        </w:rPr>
+                        <w:t xml:space="preserve"> under the microscope, stained using Gram-staining method.</w:t>
                       </w:r>
                     </w:p>
                   </w:txbxContent>
@@ -3299,7 +3655,7 @@
         <mc:AlternateContent>
           <mc:Choice Requires="wps">
             <w:drawing>
-              <wp:anchor distT="0" distB="0" distL="114300" distR="114300" simplePos="0" relativeHeight="251665408" behindDoc="0" locked="0" layoutInCell="1" allowOverlap="1" wp14:anchorId="2CD55ACA" wp14:editId="1008B979">
+              <wp:anchor distT="0" distB="0" distL="114300" distR="114300" simplePos="0" relativeHeight="251665408" behindDoc="0" locked="0" layoutInCell="1" allowOverlap="1" wp14:anchorId="1A59B8C0" wp14:editId="7F1158A4">
                 <wp:simplePos x="0" y="0"/>
                 <wp:positionH relativeFrom="margin">
                   <wp:posOffset>-1905</wp:posOffset>
@@ -3307,8 +3663,8 @@
                 <wp:positionV relativeFrom="margin">
                   <wp:posOffset>-27305</wp:posOffset>
                 </wp:positionV>
-                <wp:extent cx="6486525" cy="5905500"/>
-                <wp:effectExtent l="0" t="0" r="28575" b="19050"/>
+                <wp:extent cx="6486525" cy="5657850"/>
+                <wp:effectExtent l="0" t="0" r="9525" b="0"/>
                 <wp:wrapSquare wrapText="bothSides"/>
                 <wp:docPr id="3" name="Rectangle 3"/>
                 <wp:cNvGraphicFramePr/>
@@ -3319,7 +3675,7 @@
                       <wps:spPr>
                         <a:xfrm>
                           <a:off x="0" y="0"/>
-                          <a:ext cx="6486525" cy="5905500"/>
+                          <a:ext cx="6486525" cy="5657850"/>
                         </a:xfrm>
                         <a:prstGeom prst="rect">
                           <a:avLst/>
@@ -3328,9 +3684,7 @@
                           <a:schemeClr val="bg1"/>
                         </a:solidFill>
                         <a:ln>
-                          <a:solidFill>
-                            <a:schemeClr val="tx1"/>
-                          </a:solidFill>
+                          <a:noFill/>
                         </a:ln>
                       </wps:spPr>
                       <wps:style>
@@ -3369,7 +3723,7 @@
           </mc:Choice>
           <mc:Fallback>
             <w:pict>
-              <v:rect id="Rectangle 3" o:spid="_x0000_s1026" style="position:absolute;margin-left:-.15pt;margin-top:-2.15pt;width:510.75pt;height:465pt;z-index:251665408;visibility:visible;mso-wrap-style:square;mso-width-percent:0;mso-height-percent:0;mso-wrap-distance-left:9pt;mso-wrap-distance-top:0;mso-wrap-distance-right:9pt;mso-wrap-distance-bottom:0;mso-position-horizontal:absolute;mso-position-horizontal-relative:margin;mso-position-vertical:absolute;mso-position-vertical-relative:margin;mso-width-percent:0;mso-height-percent:0;mso-width-relative:margin;mso-height-relative:margin;v-text-anchor:middle" o:gfxdata="UEsDBBQABgAIAAAAIQC2gziS/gAAAOEBAAATAAAAW0NvbnRlbnRfVHlwZXNdLnhtbJSRQU7DMBBF 90jcwfIWJU67QAgl6YK0S0CoHGBkTxKLZGx5TGhvj5O2G0SRWNoz/78nu9wcxkFMGNg6quQqL6RA 0s5Y6ir5vt9lD1JwBDIwOMJKHpHlpr69KfdHjyxSmriSfYz+USnWPY7AufNIadK6MEJMx9ApD/oD OlTrorhX2lFEilmcO2RdNtjC5xDF9pCuTyYBB5bi6bQ4syoJ3g9WQ0ymaiLzg5KdCXlKLjvcW893 SUOqXwnz5DrgnHtJTxOsQfEKIT7DmDSUCaxw7Rqn8787ZsmRM9e2VmPeBN4uqYvTtW7jvijg9N/y JsXecLq0q+WD6m8AAAD//wMAUEsDBBQABgAIAAAAIQA4/SH/1gAAAJQBAAALAAAAX3JlbHMvLnJl bHOkkMFqwzAMhu+DvYPRfXGawxijTi+j0GvpHsDYimMaW0Yy2fr2M4PBMnrbUb/Q94l/f/hMi1qR JVI2sOt6UJgd+ZiDgffL8ekFlFSbvV0oo4EbChzGx4f9GRdb25HMsYhqlCwG5lrLq9biZkxWOiqY 22YiTra2kYMu1l1tQD30/bPm3wwYN0x18gb45AdQl1tp5j/sFB2T0FQ7R0nTNEV3j6o9feQzro1i OWA14Fm+Q8a1a8+Bvu/d/dMb2JY5uiPbhG/ktn4cqGU/er3pcvwCAAD//wMAUEsDBBQABgAIAAAA IQAtwWsslQIAAK0FAAAOAAAAZHJzL2Uyb0RvYy54bWysVE1v2zAMvQ/YfxB0X+2kSdcGdYqgRYcB RVv0Az0rshQLkERNUuJkv36U7DhtV2zAsIssiuQj+Uzy/GJrNNkIHxTYio6OSkqE5VAru6ro89P1 l1NKQmS2ZhqsqOhOBHox//zpvHUzMYYGdC08QRAbZq2raBOjmxVF4I0wLByBExaVErxhEUW/KmrP WkQ3uhiX5UnRgq+dBy5CwNerTknnGV9KweOdlEFEoiuKucV8+nwu01nMz9ls5ZlrFO/TYP+QhWHK YtAB6opFRtZe/QZlFPcQQMYjDqYAKRUXuQasZlS+q+axYU7kWpCc4Aaawv+D5bebe09UXdFjSiwz +IsekDRmV1qQ40RP68IMrR7dve+lgNdU61Z6k75YBdlmSncDpWIbCcfHk8npyXQ8pYSjbnpWTqdl Jr04uDsf4jcBhqRLRT2Gz1SyzU2IGBJN9yYpWgCt6muldRZSn4hL7cmG4R9erkYpZfR4Y6Xt3xzj 9gNHhEmeRWKgqznf4k6LhKftg5BIHVY5zgnnpj0kwzgXNo46VcNq0eWIBAwUDB455wyYkCVWN2D3 AG8L3WN3xfb2yVXknh+cyz8l1jkPHjky2Dg4G2XBfwSgsao+cme/J6mjJrG0hHqHjeWhm7jg+LXC 33vDQrxnHkcMhxHXRrzDQ2poKwr9jZIG/M+P3pM9dj5qKWlxZCsafqyZF5To7xZn4mw0maQZz8Jk +nWMgn+tWb7W2LW5BOyZES4ox/M12Ue9v0oP5gW3yyJFRRWzHGNXlEe/Fy5jt0pwP3GxWGQznGvH 4o19dDyBJ1ZT+z5tX5h3fY9HHI9b2I83m71r9c42eVpYrCNIlefgwGvPN+6E3Dj9/kpL57WcrQ5b dv4LAAD//wMAUEsDBBQABgAIAAAAIQBT/JKx2gAAAAYBAAAPAAAAZHJzL2Rvd25yZXYueG1sTI5B T8JAFITvJPyHzbvDliIqTbccNMbEgwnFRI+P7qOt7b5tulvAf+/jpKfJZCYzX767ul6daQytZwOr ZQKKuPK25drAx+Fl8QgqRGSLvWcy8EMBdsV8lmNm/YX3dC5jrWSEQ4YGmhiHTOtQNeQwLP1ALNnJ jw6j2LHWdsSLjLtep0lyrx22LA8NDvTUUNWVkzOwfu++9loP5evkNp/d8/dbfSjRmPkMVKRr/GvC jV24oRCgo5/YBtUbWKylKHIneouTdJWCOhrYppsH0EWu/+MXvwAAAP//AwBQSwECLQAUAAYACAAA ACEAtoM4kv4AAADhAQAAEwAAAAAAAAAAAAAAAAAAAAAAW0NvbnRlbnRfVHlwZXNdLnhtbFBLAQIt ABQABgAIAAAAIQA4/SH/1gAAAJQBAAALAAAAAAAAAAAAAAAAAC8BAABfcmVscy8ucmVsc1BLAQIt ABQABgAIAAAAIQAtwWsslQIAAK0FAAAOAAAAAAAAAAAAAAAAAC4CAABkcnMvZTJvRG9jLnhtbFBL AQItABQABgAIAAAAIQBT/JKx2gAAAAYBAAAPAAAAAAAAAAAAAAAAAO8EAABkcnMvZG93bnJldi54 bWxQSwUGAAAAAAQABADzAAAA9gUAAAAA " fillcolor="white [3212]" strokecolor="black [3213]" strokeweight="2pt">
+              <v:rect id="Rectangle 3" o:spid="_x0000_s1026" style="position:absolute;margin-left:-.15pt;margin-top:-2.15pt;width:510.75pt;height:445.5pt;z-index:251665408;visibility:visible;mso-wrap-style:square;mso-width-percent:0;mso-height-percent:0;mso-wrap-distance-left:9pt;mso-wrap-distance-top:0;mso-wrap-distance-right:9pt;mso-wrap-distance-bottom:0;mso-position-horizontal:absolute;mso-position-horizontal-relative:margin;mso-position-vertical:absolute;mso-position-vertical-relative:margin;mso-width-percent:0;mso-height-percent:0;mso-width-relative:margin;mso-height-relative:margin;v-text-anchor:middle" o:gfxdata="UEsDBBQABgAIAAAAIQC2gziS/gAAAOEBAAATAAAAW0NvbnRlbnRfVHlwZXNdLnhtbJSRQU7DMBBF 90jcwfIWJU67QAgl6YK0S0CoHGBkTxKLZGx5TGhvj5O2G0SRWNoz/78nu9wcxkFMGNg6quQqL6RA 0s5Y6ir5vt9lD1JwBDIwOMJKHpHlpr69KfdHjyxSmriSfYz+USnWPY7AufNIadK6MEJMx9ApD/oD OlTrorhX2lFEilmcO2RdNtjC5xDF9pCuTyYBB5bi6bQ4syoJ3g9WQ0ymaiLzg5KdCXlKLjvcW893 SUOqXwnz5DrgnHtJTxOsQfEKIT7DmDSUCaxw7Rqn8787ZsmRM9e2VmPeBN4uqYvTtW7jvijg9N/y JsXecLq0q+WD6m8AAAD//wMAUEsDBBQABgAIAAAAIQA4/SH/1gAAAJQBAAALAAAAX3JlbHMvLnJl bHOkkMFqwzAMhu+DvYPRfXGawxijTi+j0GvpHsDYimMaW0Yy2fr2M4PBMnrbUb/Q94l/f/hMi1qR JVI2sOt6UJgd+ZiDgffL8ekFlFSbvV0oo4EbChzGx4f9GRdb25HMsYhqlCwG5lrLq9biZkxWOiqY 22YiTra2kYMu1l1tQD30/bPm3wwYN0x18gb45AdQl1tp5j/sFB2T0FQ7R0nTNEV3j6o9feQzro1i OWA14Fm+Q8a1a8+Bvu/d/dMb2JY5uiPbhG/ktn4cqGU/er3pcvwCAAD//wMAUEsDBBQABgAIAAAA IQASsiSalgIAAIUFAAAOAAAAZHJzL2Uyb0RvYy54bWysVE1v2zAMvQ/YfxB0X52kcdoGcYogRYcB RVu0HXpWZCkWIIuapMTJfv0o+SNdV+wwLAdFFMlH8pnk4vpQa7IXziswBR2fjSgRhkOpzLag319u v1xS4gMzJdNgREGPwtPr5edPi8bOxQQq0KVwBEGMnze2oFUIdp5lnleiZv4MrDColOBqFlB026x0 rEH0WmeT0WiWNeBK64AL7/H1plXSZcKXUvDwIKUXgeiCYm4hnS6dm3hmywWbbx2zleJdGuwfsqiZ Mhh0gLphgZGdU39A1Yo78CDDGYc6AykVF6kGrGY8elfNc8WsSLUgOd4ONPn/B8vv94+OqLKg55QY VuMnekLSmNlqQc4jPY31c7R6to+ukzxeY60H6er4j1WQQ6L0OFAqDoFwfJxNL2f5JKeEoy6f5ReX eSI9O7lb58NXATWJl4I6DJ+oZPs7HzAkmvYmMZoHrcpbpXUSYp+ItXZkz/ALb7bjmDJ6/GalTbQ1 EL1adXzJYmVtLekWjlpEO22ehERKMPtJSiQ14ykI41yYMG5VFStFGzsf4a+P3qeVckmAEVli/AG7 A+gtW5Aeu82ys4+uIvXy4Dz6W2Kt8+CRIoMJg3OtDLiPADRW1UVu7XuSWmoiSxsoj9gwDtpJ8pbf Kvxsd8yHR+ZwdHDIcB2EBzykhqag0N0oqcD9/Og92mNHo5aSBkexoP7HjjlBif5msNevxtNpnN0k TPOLCQrurWbzVmN29RqwF8a4eCxP12gfdH+VDupX3BqrGBVVzHCMXVAeXC+sQ7sicO9wsVolM5xX y8KdebY8gkdWY1u+HF6Zs13vBmz7e+jHls3ftXBrGz0NrHYBpEr9feK14xtnPTVOt5fiMnkrJ6vT 9lz+AgAA//8DAFBLAwQUAAYACAAAACEAKjTYgtkAAAAGAQAADwAAAGRycy9kb3ducmV2LnhtbEyO wU7DMBBE75X6D9beW7spbaIoTg8IKuBGIZzdeEki4nWInTb8PdsTnEajGc284jC7XlxwDJ0nDZu1 AoFUe9tRo+H97XGVgQjRkDW9J9TwgwEO5XJRmNz6K73i5RQbwSMUcqOhjXHIpQx1i86EtR+QOPv0 ozOR7dhIO5orj7teJkrtpTMd8UNrBrxvsf46TU7DtEufH+aP7+O2UlX6UvW7p3gctF4uQESc418T buzMDSUDnf1ENohew2rLRZY71luskk0C4qwhy/YpyLKQ//HLXwAAAP//AwBQSwECLQAUAAYACAAA ACEAtoM4kv4AAADhAQAAEwAAAAAAAAAAAAAAAAAAAAAAW0NvbnRlbnRfVHlwZXNdLnhtbFBLAQIt ABQABgAIAAAAIQA4/SH/1gAAAJQBAAALAAAAAAAAAAAAAAAAAC8BAABfcmVscy8ucmVsc1BLAQIt ABQABgAIAAAAIQASsiSalgIAAIUFAAAOAAAAAAAAAAAAAAAAAC4CAABkcnMvZTJvRG9jLnhtbFBL AQItABQABgAIAAAAIQAqNNiC2QAAAAYBAAAPAAAAAAAAAAAAAAAAAPAEAABkcnMvZG93bnJldi54 bWxQSwUGAAAAAAQABADzAAAA9gUAAAAA " fillcolor="white [3212]" stroked="f" strokeweight="2pt">
                 <w10:wrap type="square" anchorx="margin" anchory="margin"/>
               </v:rect>
             </w:pict>
@@ -3479,20 +3833,7 @@
           <w:szCs w:val="24"/>
           <w:lang w:val="tr-TR"/>
         </w:rPr>
-        <w:t xml:space="preserve">at our unknown bacteria are unable to ferment the mannitol found in the media and also unable to resist the high-level of salt in the media, because no color change and no growth were </w:t>
-      </w:r>
-      <w:bookmarkStart w:id="0" w:name="_GoBack"/>
-      <w:bookmarkEnd w:id="0"/>
-      <w:r>
-        <w:rPr>
-          <w:rFonts w:eastAsia="Times New Roman" w:cstheme="minorHAnsi"/>
-          <w:color w:val="00000A"/>
-          <w:kern w:val="1"/>
-          <w:sz w:val="20"/>
-          <w:szCs w:val="24"/>
-          <w:lang w:val="tr-TR"/>
-        </w:rPr>
-        <w:t>observed in the media during the process.</w:t>
+        <w:t>at our unknown bacteria are unable to ferment the mannitol found in the media and also unable to resist the high-level of salt in the media, because no color change and no growth were observed in the media during the process.</w:t>
       </w:r>
     </w:p>
     <w:p>
@@ -3700,7 +4041,95 @@
           <w:szCs w:val="24"/>
           <w:lang w:val="tr-TR"/>
         </w:rPr>
-        <w:t xml:space="preserve">negative because of the basic fuchsin and anhydrous </w:t>
+        <w:t>negative because of the basic fuchsin and anhydrous sodium sulfate found in the media restrict the gro</w:t>
+      </w:r>
+      <w:r>
+        <w:rPr>
+          <w:rFonts w:eastAsia="Times New Roman" w:cstheme="minorHAnsi"/>
+          <w:color w:val="00000A"/>
+          <w:kern w:val="1"/>
+          <w:sz w:val="20"/>
+          <w:szCs w:val="24"/>
+          <w:lang w:val="tr-TR"/>
+        </w:rPr>
+        <w:t>w</w:t>
+      </w:r>
+      <w:r>
+        <w:rPr>
+          <w:rFonts w:eastAsia="Times New Roman" w:cstheme="minorHAnsi"/>
+          <w:color w:val="00000A"/>
+          <w:kern w:val="1"/>
+          <w:sz w:val="20"/>
+          <w:szCs w:val="24"/>
+          <w:lang w:val="tr-TR"/>
+        </w:rPr>
+        <w:t>t</w:t>
+      </w:r>
+      <w:r>
+        <w:rPr>
+          <w:rFonts w:eastAsia="Times New Roman" w:cstheme="minorHAnsi"/>
+          <w:color w:val="00000A"/>
+          <w:kern w:val="1"/>
+          <w:sz w:val="20"/>
+          <w:szCs w:val="24"/>
+          <w:lang w:val="tr-TR"/>
+        </w:rPr>
+        <w:t>h</w:t>
+      </w:r>
+      <w:r>
+        <w:rPr>
+          <w:rFonts w:eastAsia="Times New Roman" w:cstheme="minorHAnsi"/>
+          <w:color w:val="00000A"/>
+          <w:kern w:val="1"/>
+          <w:sz w:val="20"/>
+          <w:szCs w:val="24"/>
+          <w:lang w:val="tr-TR"/>
+        </w:rPr>
+        <w:t xml:space="preserve"> of Gram positive bacteria so if there is no growth it tell</w:t>
+      </w:r>
+      <w:r>
+        <w:rPr>
+          <w:rFonts w:eastAsia="Times New Roman" w:cstheme="minorHAnsi"/>
+          <w:color w:val="00000A"/>
+          <w:kern w:val="1"/>
+          <w:sz w:val="20"/>
+          <w:szCs w:val="24"/>
+          <w:lang w:val="tr-TR"/>
+        </w:rPr>
+        <w:t>s us that the bacteria are Gram-</w:t>
+      </w:r>
+      <w:r>
+        <w:rPr>
+          <w:rFonts w:eastAsia="Times New Roman" w:cstheme="minorHAnsi"/>
+          <w:color w:val="00000A"/>
+          <w:kern w:val="1"/>
+          <w:sz w:val="20"/>
+          <w:szCs w:val="24"/>
+          <w:lang w:val="tr-TR"/>
+        </w:rPr>
+        <w:t>negative. Using this test we identified tha</w:t>
+      </w:r>
+      <w:r>
+        <w:rPr>
+          <w:rFonts w:eastAsia="Times New Roman" w:cstheme="minorHAnsi"/>
+          <w:color w:val="00000A"/>
+          <w:kern w:val="1"/>
+          <w:sz w:val="20"/>
+          <w:szCs w:val="24"/>
+          <w:lang w:val="tr-TR"/>
+        </w:rPr>
+        <w:t>t our unknown bacteria are Gram-</w:t>
+      </w:r>
+      <w:r>
+        <w:rPr>
+          <w:rFonts w:eastAsia="Times New Roman" w:cstheme="minorHAnsi"/>
+          <w:color w:val="00000A"/>
+          <w:kern w:val="1"/>
+          <w:sz w:val="20"/>
+          <w:szCs w:val="24"/>
+          <w:lang w:val="tr-TR"/>
+        </w:rPr>
+        <w:t xml:space="preserve">positive </w:t>
       </w:r>
       <w:r>
         <w:rPr>
@@ -3712,95 +4141,7 @@
           <w:lang w:val="tr-TR"/>
         </w:rPr>
         <w:lastRenderedPageBreak/>
-        <w:t>sodium sulfate found in the media restrict the gro</w:t>
-      </w:r>
-      <w:r>
-        <w:rPr>
-          <w:rFonts w:eastAsia="Times New Roman" w:cstheme="minorHAnsi"/>
-          <w:color w:val="00000A"/>
-          <w:kern w:val="1"/>
-          <w:sz w:val="20"/>
-          <w:szCs w:val="24"/>
-          <w:lang w:val="tr-TR"/>
-        </w:rPr>
-        <w:t>w</w:t>
-      </w:r>
-      <w:r>
-        <w:rPr>
-          <w:rFonts w:eastAsia="Times New Roman" w:cstheme="minorHAnsi"/>
-          <w:color w:val="00000A"/>
-          <w:kern w:val="1"/>
-          <w:sz w:val="20"/>
-          <w:szCs w:val="24"/>
-          <w:lang w:val="tr-TR"/>
-        </w:rPr>
-        <w:t>t</w:t>
-      </w:r>
-      <w:r>
-        <w:rPr>
-          <w:rFonts w:eastAsia="Times New Roman" w:cstheme="minorHAnsi"/>
-          <w:color w:val="00000A"/>
-          <w:kern w:val="1"/>
-          <w:sz w:val="20"/>
-          <w:szCs w:val="24"/>
-          <w:lang w:val="tr-TR"/>
-        </w:rPr>
-        <w:t>h</w:t>
-      </w:r>
-      <w:r>
-        <w:rPr>
-          <w:rFonts w:eastAsia="Times New Roman" w:cstheme="minorHAnsi"/>
-          <w:color w:val="00000A"/>
-          <w:kern w:val="1"/>
-          <w:sz w:val="20"/>
-          <w:szCs w:val="24"/>
-          <w:lang w:val="tr-TR"/>
-        </w:rPr>
-        <w:t xml:space="preserve"> of Gram positive bacteria so if there is no growth it tell</w:t>
-      </w:r>
-      <w:r>
-        <w:rPr>
-          <w:rFonts w:eastAsia="Times New Roman" w:cstheme="minorHAnsi"/>
-          <w:color w:val="00000A"/>
-          <w:kern w:val="1"/>
-          <w:sz w:val="20"/>
-          <w:szCs w:val="24"/>
-          <w:lang w:val="tr-TR"/>
-        </w:rPr>
-        <w:t>s us that the bacteria are Gram-</w:t>
-      </w:r>
-      <w:r>
-        <w:rPr>
-          <w:rFonts w:eastAsia="Times New Roman" w:cstheme="minorHAnsi"/>
-          <w:color w:val="00000A"/>
-          <w:kern w:val="1"/>
-          <w:sz w:val="20"/>
-          <w:szCs w:val="24"/>
-          <w:lang w:val="tr-TR"/>
-        </w:rPr>
-        <w:t>negative. Using this test we identified tha</w:t>
-      </w:r>
-      <w:r>
-        <w:rPr>
-          <w:rFonts w:eastAsia="Times New Roman" w:cstheme="minorHAnsi"/>
-          <w:color w:val="00000A"/>
-          <w:kern w:val="1"/>
-          <w:sz w:val="20"/>
-          <w:szCs w:val="24"/>
-          <w:lang w:val="tr-TR"/>
-        </w:rPr>
-        <w:t>t our unknown bacteria are Gram-</w:t>
-      </w:r>
-      <w:r>
-        <w:rPr>
-          <w:rFonts w:eastAsia="Times New Roman" w:cstheme="minorHAnsi"/>
-          <w:color w:val="00000A"/>
-          <w:kern w:val="1"/>
-          <w:sz w:val="20"/>
-          <w:szCs w:val="24"/>
-          <w:lang w:val="tr-TR"/>
-        </w:rPr>
-        <w:t>positive bacteria because it was unable to grow and flourish in the media.</w:t>
+        <w:t>bacteria because it was unable to grow and flourish in the media.</w:t>
       </w:r>
     </w:p>
     <w:p>
@@ -6637,29 +6978,7 @@
           <w:szCs w:val="24"/>
           <w:lang w:val="tr-TR"/>
         </w:rPr>
-        <w:t xml:space="preserve"> </w:t>
-      </w:r>
-      <w:r>
-        <w:rPr>
-          <w:rFonts w:eastAsia="Times New Roman" w:cstheme="minorHAnsi"/>
-          <w:color w:val="00000A"/>
-          <w:kern w:val="1"/>
-          <w:sz w:val="20"/>
-          <w:szCs w:val="24"/>
-          <w:lang w:val="tr-TR"/>
-        </w:rPr>
-        <w:t>Çisel Dikkulak</w:t>
-      </w:r>
-      <w:r>
-        <w:rPr>
-          <w:rFonts w:eastAsia="Times New Roman" w:cstheme="minorHAnsi"/>
-          <w:color w:val="00000A"/>
-          <w:kern w:val="1"/>
-          <w:sz w:val="20"/>
-          <w:szCs w:val="24"/>
-          <w:lang w:val="tr-TR"/>
-        </w:rPr>
-        <w:t>,</w:t>
+        <w:t xml:space="preserve"> Çisel Dikkulak,</w:t>
       </w:r>
       <w:r>
         <w:rPr>
@@ -7358,6 +7677,89 @@
         </w:rPr>
         <w:t>DʼAimmo M.R., Modesto M., Biavati B. Antibiotic resistance of lactic acid bacteria and Bifidobacterium spp. isolated from dairy and pharmaceutical products. Int. J. Food Microbiol. 2007;115:35–42. doi: 10.1016/j.ijfoodmicro.2006.10.003.</w:t>
       </w:r>
+    </w:p>
+    <w:p>
+      <w:pPr>
+        <w:jc w:val="both"/>
+        <w:rPr>
+          <w:rFonts w:cstheme="minorHAnsi"/>
+          <w:sz w:val="20"/>
+        </w:rPr>
+      </w:pPr>
+      <w:r>
+        <w:rPr>
+          <w:rFonts w:cstheme="minorHAnsi"/>
+          <w:sz w:val="20"/>
+        </w:rPr>
+        <w:t xml:space="preserve">[24] </w:t>
+      </w:r>
+      <w:r>
+        <w:rPr>
+          <w:rFonts w:cstheme="minorHAnsi"/>
+          <w:sz w:val="20"/>
+        </w:rPr>
+        <w:t>Marquez, M.A.C. "Bacterial Pharyngitis: Background, Pathophysiology, Epidemiology". Emedicine.medscape.com. N.p., 2017. Web. 2 June 2017.</w:t>
+      </w:r>
+    </w:p>
+    <w:p>
+      <w:pPr>
+        <w:jc w:val="both"/>
+        <w:rPr>
+          <w:rFonts w:cstheme="minorHAnsi"/>
+          <w:sz w:val="20"/>
+        </w:rPr>
+      </w:pPr>
+      <w:r>
+        <w:rPr>
+          <w:rFonts w:cstheme="minorHAnsi"/>
+          <w:sz w:val="20"/>
+        </w:rPr>
+        <w:t xml:space="preserve">[25] </w:t>
+      </w:r>
+      <w:r>
+        <w:rPr>
+          <w:rFonts w:cstheme="minorHAnsi"/>
+          <w:sz w:val="20"/>
+        </w:rPr>
+        <w:t>Choi</w:t>
+      </w:r>
+      <w:r>
+        <w:rPr>
+          <w:rFonts w:cstheme="minorHAnsi"/>
+          <w:sz w:val="20"/>
+        </w:rPr>
+        <w:t xml:space="preserve">, M. </w:t>
+      </w:r>
+      <w:r>
+        <w:rPr>
+          <w:rFonts w:cstheme="minorHAnsi"/>
+          <w:sz w:val="20"/>
+        </w:rPr>
+        <w:t>Lactococcus lactis, basonym Streptococcus lactis</w:t>
+      </w:r>
+      <w:r>
+        <w:rPr>
+          <w:rFonts w:cstheme="minorHAnsi"/>
+          <w:sz w:val="20"/>
+        </w:rPr>
+        <w:t xml:space="preserve">. </w:t>
+      </w:r>
+      <w:r>
+        <w:rPr>
+          <w:rFonts w:cstheme="minorHAnsi"/>
+          <w:sz w:val="20"/>
+        </w:rPr>
+        <w:t>bacterio.cict.fr</w:t>
+      </w:r>
+      <w:r>
+        <w:rPr>
+          <w:rFonts w:cstheme="minorHAnsi"/>
+          <w:sz w:val="20"/>
+        </w:rPr>
+        <w:t>. 2017. Web. 2 June 2017.</w:t>
+      </w:r>
+      <w:bookmarkStart w:id="0" w:name="_GoBack"/>
+      <w:bookmarkEnd w:id="0"/>
     </w:p>
     <w:sectPr>
       <w:type w:val="continuous"/>
@@ -7431,7 +7833,7 @@
           <w:rPr>
             <w:noProof/>
           </w:rPr>
-          <w:t>3</w:t>
+          <w:t>7</w:t>
         </w:r>
         <w:r>
           <w:rPr>
@@ -8288,7 +8690,7 @@
 </file>
 
 <file path=customXml/itemProps1.xml><?xml version="1.0" encoding="utf-8"?>
-<ds:datastoreItem xmlns:ds="http://schemas.openxmlformats.org/officeDocument/2006/customXml" ds:itemID="{4753489F-A8D9-4DAC-932D-28ECE3BB1CEB}">
+<ds:datastoreItem xmlns:ds="http://schemas.openxmlformats.org/officeDocument/2006/customXml" ds:itemID="{52A7EDAB-6251-4B7C-A9FD-6110BECCC303}">
   <ds:schemaRefs>
     <ds:schemaRef ds:uri="http://schemas.openxmlformats.org/officeDocument/2006/bibliography"/>
   </ds:schemaRefs>

</xml_diff>

<commit_message>
Added all pictures and descs, minus conclusion
</commit_message>
<xml_diff>
--- a/final_rep.docx
+++ b/final_rep.docx
@@ -2998,13 +2998,436 @@
         <mc:AlternateContent>
           <mc:Choice Requires="wps">
             <w:drawing>
-              <wp:anchor distT="0" distB="0" distL="114300" distR="114300" simplePos="0" relativeHeight="251688960" behindDoc="0" locked="0" layoutInCell="1" allowOverlap="1" wp14:anchorId="1F4B7548" wp14:editId="2CDF193C">
+              <wp:anchor distT="0" distB="0" distL="114300" distR="114300" simplePos="0" relativeHeight="251686912" behindDoc="0" locked="0" layoutInCell="1" allowOverlap="1" wp14:anchorId="671BC988" wp14:editId="300F5DEB">
+                <wp:simplePos x="0" y="0"/>
+                <wp:positionH relativeFrom="column">
+                  <wp:posOffset>-87630</wp:posOffset>
+                </wp:positionH>
+                <wp:positionV relativeFrom="paragraph">
+                  <wp:posOffset>-1626870</wp:posOffset>
+                </wp:positionV>
+                <wp:extent cx="6677025" cy="1009650"/>
+                <wp:effectExtent l="0" t="0" r="0" b="0"/>
+                <wp:wrapNone/>
+                <wp:docPr id="7" name="Text Box 7"/>
+                <wp:cNvGraphicFramePr/>
+                <a:graphic xmlns:a="http://schemas.openxmlformats.org/drawingml/2006/main">
+                  <a:graphicData uri="http://schemas.microsoft.com/office/word/2010/wordprocessingShape">
+                    <wps:wsp>
+                      <wps:cNvSpPr txBox="1"/>
+                      <wps:spPr>
+                        <a:xfrm>
+                          <a:off x="0" y="0"/>
+                          <a:ext cx="6677025" cy="1009650"/>
+                        </a:xfrm>
+                        <a:prstGeom prst="rect">
+                          <a:avLst/>
+                        </a:prstGeom>
+                        <a:noFill/>
+                        <a:ln w="6350">
+                          <a:noFill/>
+                        </a:ln>
+                        <a:effectLst/>
+                      </wps:spPr>
+                      <wps:style>
+                        <a:lnRef idx="0">
+                          <a:schemeClr val="accent1"/>
+                        </a:lnRef>
+                        <a:fillRef idx="0">
+                          <a:schemeClr val="accent1"/>
+                        </a:fillRef>
+                        <a:effectRef idx="0">
+                          <a:schemeClr val="accent1"/>
+                        </a:effectRef>
+                        <a:fontRef idx="minor">
+                          <a:schemeClr val="dk1"/>
+                        </a:fontRef>
+                      </wps:style>
+                      <wps:txbx>
+                        <w:txbxContent>
+                          <w:p>
+                            <w:pPr>
+                              <w:jc w:val="both"/>
+                              <w:rPr>
+                                <w:sz w:val="18"/>
+                              </w:rPr>
+                            </w:pPr>
+                            <w:r>
+                              <w:rPr>
+                                <w:b/>
+                                <w:sz w:val="20"/>
+                              </w:rPr>
+                              <w:t>Figure 2</w:t>
+                            </w:r>
+                            <w:r>
+                              <w:rPr>
+                                <w:b/>
+                                <w:sz w:val="20"/>
+                              </w:rPr>
+                              <w:t xml:space="preserve"> </w:t>
+                            </w:r>
+                            <w:r>
+                              <w:rPr>
+                                <w:sz w:val="18"/>
+                              </w:rPr>
+                              <w:t>Analysi</w:t>
+                            </w:r>
+                            <w:r>
+                              <w:rPr>
+                                <w:sz w:val="18"/>
+                              </w:rPr>
+                              <w:t xml:space="preserve">s of the unknown bacteria using the </w:t>
+                            </w:r>
+                            <w:r>
+                              <w:rPr>
+                                <w:sz w:val="18"/>
+                              </w:rPr>
+                              <w:t>decision tree. (</w:t>
+                            </w:r>
+                            <w:r>
+                              <w:rPr>
+                                <w:b/>
+                                <w:sz w:val="18"/>
+                              </w:rPr>
+                              <w:t>a</w:t>
+                            </w:r>
+                            <w:r>
+                              <w:rPr>
+                                <w:sz w:val="18"/>
+                              </w:rPr>
+                              <w:t xml:space="preserve">) Decision tree showing the result </w:t>
+                            </w:r>
+                            <w:r>
+                              <w:rPr>
+                                <w:sz w:val="18"/>
+                              </w:rPr>
+                              <w:t>of</w:t>
+                            </w:r>
+                            <w:r>
+                              <w:rPr>
+                                <w:sz w:val="18"/>
+                              </w:rPr>
+                              <w:t xml:space="preserve"> the analysis, pink boxes and lines </w:t>
+                            </w:r>
+                            <w:r>
+                              <w:rPr>
+                                <w:sz w:val="18"/>
+                              </w:rPr>
+                              <w:t>mean</w:t>
+                            </w:r>
+                            <w:r>
+                              <w:rPr>
+                                <w:sz w:val="18"/>
+                              </w:rPr>
+                              <w:t xml:space="preserve"> that the result is different thus the analysis is terminated. Blue boxes</w:t>
+                            </w:r>
+                            <w:r>
+                              <w:rPr>
+                                <w:sz w:val="18"/>
+                              </w:rPr>
+                              <w:t xml:space="preserve"> and lines mean</w:t>
+                            </w:r>
+                            <w:r>
+                              <w:rPr>
+                                <w:sz w:val="18"/>
+                              </w:rPr>
+                              <w:t xml:space="preserve"> that the result is similar thus the analysis continues. Gray boxes</w:t>
+                            </w:r>
+                            <w:r>
+                              <w:rPr>
+                                <w:sz w:val="18"/>
+                              </w:rPr>
+                              <w:t xml:space="preserve"> and lines mean</w:t>
+                            </w:r>
+                            <w:r>
+                              <w:rPr>
+                                <w:sz w:val="18"/>
+                              </w:rPr>
+                              <w:t xml:space="preserve"> that the kind of method/experiment was not done and since it is terminated it didn’t continue.(</w:t>
+                            </w:r>
+                            <w:r>
+                              <w:rPr>
+                                <w:b/>
+                                <w:sz w:val="18"/>
+                              </w:rPr>
+                              <w:t>b</w:t>
+                            </w:r>
+                            <w:r>
+                              <w:rPr>
+                                <w:sz w:val="18"/>
+                              </w:rPr>
+                              <w:t xml:space="preserve">) Picture of the unknown bacteria, </w:t>
+                            </w:r>
+                            <w:r>
+                              <w:rPr>
+                                <w:i/>
+                                <w:sz w:val="18"/>
+                              </w:rPr>
+                              <w:t>Streptococcus pyogenes</w:t>
+                            </w:r>
+                            <w:r>
+                              <w:rPr>
+                                <w:sz w:val="18"/>
+                                <w:vertAlign w:val="superscript"/>
+                              </w:rPr>
+                              <w:t>[24]</w:t>
+                            </w:r>
+                            <w:r>
+                              <w:rPr>
+                                <w:sz w:val="18"/>
+                              </w:rPr>
+                              <w:t xml:space="preserve"> and </w:t>
+                            </w:r>
+                            <w:r>
+                              <w:rPr>
+                                <w:i/>
+                                <w:sz w:val="18"/>
+                              </w:rPr>
+                              <w:t>Lactococcus lactis</w:t>
+                            </w:r>
+                            <w:r>
+                              <w:rPr>
+                                <w:sz w:val="18"/>
+                                <w:vertAlign w:val="superscript"/>
+                              </w:rPr>
+                              <w:t>[25]</w:t>
+                            </w:r>
+                            <w:r>
+                              <w:rPr>
+                                <w:sz w:val="18"/>
+                              </w:rPr>
+                              <w:t xml:space="preserve"> under the microscope, stained using</w:t>
+                            </w:r>
+                            <w:r>
+                              <w:rPr>
+                                <w:sz w:val="18"/>
+                              </w:rPr>
+                              <w:t xml:space="preserve"> the</w:t>
+                            </w:r>
+                            <w:r>
+                              <w:rPr>
+                                <w:sz w:val="18"/>
+                              </w:rPr>
+                              <w:t xml:space="preserve"> Gram-staining method.</w:t>
+                            </w:r>
+                          </w:p>
+                        </w:txbxContent>
+                      </wps:txbx>
+                      <wps:bodyPr rot="0" spcFirstLastPara="0" vertOverflow="overflow" horzOverflow="overflow" vert="horz" wrap="square" lIns="91440" tIns="45720" rIns="91440" bIns="45720" numCol="1" spcCol="0" rtlCol="0" fromWordArt="0" anchor="t" anchorCtr="0" forceAA="0" compatLnSpc="1">
+                        <a:prstTxWarp prst="textNoShape">
+                          <a:avLst/>
+                        </a:prstTxWarp>
+                        <a:noAutofit/>
+                      </wps:bodyPr>
+                    </wps:wsp>
+                  </a:graphicData>
+                </a:graphic>
+                <wp14:sizeRelH relativeFrom="margin">
+                  <wp14:pctWidth>0</wp14:pctWidth>
+                </wp14:sizeRelH>
+                <wp14:sizeRelV relativeFrom="margin">
+                  <wp14:pctHeight>0</wp14:pctHeight>
+                </wp14:sizeRelV>
+              </wp:anchor>
+            </w:drawing>
+          </mc:Choice>
+          <mc:Fallback>
+            <w:pict>
+              <v:shape id="Text Box 7" o:spid="_x0000_s1030" type="#_x0000_t202" style="position:absolute;left:0;text-align:left;margin-left:-6.9pt;margin-top:-128.1pt;width:525.75pt;height:79.5pt;z-index:251686912;visibility:visible;mso-wrap-style:square;mso-width-percent:0;mso-height-percent:0;mso-wrap-distance-left:9pt;mso-wrap-distance-top:0;mso-wrap-distance-right:9pt;mso-wrap-distance-bottom:0;mso-position-horizontal:absolute;mso-position-horizontal-relative:text;mso-position-vertical:absolute;mso-position-vertical-relative:text;mso-width-percent:0;mso-height-percent:0;mso-width-relative:margin;mso-height-relative:margin;v-text-anchor:top" o:gfxdata="UEsDBBQABgAIAAAAIQC2gziS/gAAAOEBAAATAAAAW0NvbnRlbnRfVHlwZXNdLnhtbJSRQU7DMBBF 90jcwfIWJU67QAgl6YK0S0CoHGBkTxKLZGx5TGhvj5O2G0SRWNoz/78nu9wcxkFMGNg6quQqL6RA 0s5Y6ir5vt9lD1JwBDIwOMJKHpHlpr69KfdHjyxSmriSfYz+USnWPY7AufNIadK6MEJMx9ApD/oD OlTrorhX2lFEilmcO2RdNtjC5xDF9pCuTyYBB5bi6bQ4syoJ3g9WQ0ymaiLzg5KdCXlKLjvcW893 SUOqXwnz5DrgnHtJTxOsQfEKIT7DmDSUCaxw7Rqn8787ZsmRM9e2VmPeBN4uqYvTtW7jvijg9N/y JsXecLq0q+WD6m8AAAD//wMAUEsDBBQABgAIAAAAIQA4/SH/1gAAAJQBAAALAAAAX3JlbHMvLnJl bHOkkMFqwzAMhu+DvYPRfXGawxijTi+j0GvpHsDYimMaW0Yy2fr2M4PBMnrbUb/Q94l/f/hMi1qR JVI2sOt6UJgd+ZiDgffL8ekFlFSbvV0oo4EbChzGx4f9GRdb25HMsYhqlCwG5lrLq9biZkxWOiqY 22YiTra2kYMu1l1tQD30/bPm3wwYN0x18gb45AdQl1tp5j/sFB2T0FQ7R0nTNEV3j6o9feQzro1i OWA14Fm+Q8a1a8+Bvu/d/dMb2JY5uiPbhG/ktn4cqGU/er3pcvwCAAD//wMAUEsDBBQABgAIAAAA IQB6yHB9gQIAAGoFAAAOAAAAZHJzL2Uyb0RvYy54bWysVEtv2zAMvg/YfxB0X+1keaxBnSJrkWFA 0RZLhp4VWWqMSaImKbGzX19KttMs26XDLjZFfqLIj4+r60YrshfOV2AKOrjIKRGGQ1mZ54J+Xy8/ fKLEB2ZKpsCIgh6Ep9fz9++uajsTQ9iCKoUj6MT4WW0Lug3BzrLM863QzF+AFQaNEpxmAY/uOSsd q9G7VtkwzydZDa60DrjwHrW3rZHOk38pBQ8PUnoRiCooxhbS16XvJn6z+RWbPTtmtxXvwmD/EIVm lcFHj65uWWBk56o/XOmKO/AgwwUHnYGUFRcpB8xmkJ9ls9oyK1IuSI63R5r8/3PL7/ePjlRlQaeU GKaxRGvRBPIZGjKN7NTWzxC0sggLDaqxyr3eozIm3Uin4x/TIWhHng9HbqMzjsrJZDrNh2NKONoG eX45GSf2s9fr1vnwRYAmUSiow+IlTtn+zgcMBaE9JL5mYFkplQqoDKnxiY/o8jcL3lAmakRqhc5N TKkNPUnhoETEKPNNSKQiZRAVqQnFjXJkz7B9GOfChJR88ovoiJIYxFsudvjXqN5yuc2jfxlMOF7W lQGXsj8Lu/zRhyxbPBJ5kncUQ7NpUg+M+spuoDxgwR20A+MtX1ZYlDvmwyNzOCFYY5z68IAfqQDJ h06iZAvu19/0EY+Ni1ZKapy4gvqfO+YEJeqrwZa+HIxGcUTTYTSeDvHgTi2bU4vZ6RvAqgxwv1ie xIgPqhelA/2Ey2ERX0UTMxzfLmjoxZvQ7gFcLlwsFgmEQ2lZuDMry6PrWKTYcuvmiTnb9WXAlr6H fjbZ7Kw9W2y8aWCxCyCr1LuR55bVjn8c6NTS3fKJG+P0nFCvK3L+AgAA//8DAFBLAwQUAAYACAAA ACEAJy6y9t8AAAAKAQAADwAAAGRycy9kb3ducmV2LnhtbEyPS2/CQAyE70j8h5XvsCEIQqNsUBUJ VaraA5QLNydrkqj7SLPLo/31Naf2Zo9HM5+L7d0acaUx9N4pWMwTEOQar3vXKjh+7GYbECGi02i8 IwXfFGBbTicF5trf3J6uh9gKDnEhRwVdjEMuZWg6shjmfiDHt7MfLUZex1bqEW8cbo1Mk2QtLfaO GzocqOqo+TxcrILXaveO+zq1mx9Tvbydn4ev42ml1HQCItI9/jnhwc7cUDJQ7S9OB2EUzBZL5o48 pKt1CuJhSZZZBqJm7SlLQZaF/P9C+QsAAP//AwBQSwECLQAUAAYACAAAACEAtoM4kv4AAADhAQAA EwAAAAAAAAAAAAAAAAAAAAAAW0NvbnRlbnRfVHlwZXNdLnhtbFBLAQItABQABgAIAAAAIQA4/SH/ 1gAAAJQBAAALAAAAAAAAAAAAAAAAAC8BAABfcmVscy8ucmVsc1BLAQItABQABgAIAAAAIQB6yHB9 gQIAAGoFAAAOAAAAAAAAAAAAAAAAAC4CAABkcnMvZTJvRG9jLnhtbFBLAQItABQABgAIAAAAIQAn LrL23wAAAAoBAAAPAAAAAAAAAAAAAAAAANsEAABkcnMvZG93bnJldi54bWxQSwUGAAAAAAQABADz AAAA5wUAAAAA " filled="f" stroked="f" strokeweight=".5pt">
+                <v:textbox>
+                  <w:txbxContent>
+                    <w:p>
+                      <w:pPr>
+                        <w:jc w:val="both"/>
+                        <w:rPr>
+                          <w:sz w:val="18"/>
+                        </w:rPr>
+                      </w:pPr>
+                      <w:r>
+                        <w:rPr>
+                          <w:b/>
+                          <w:sz w:val="20"/>
+                        </w:rPr>
+                        <w:t>Figure 2</w:t>
+                      </w:r>
+                      <w:r>
+                        <w:rPr>
+                          <w:b/>
+                          <w:sz w:val="20"/>
+                        </w:rPr>
+                        <w:t xml:space="preserve"> </w:t>
+                      </w:r>
+                      <w:r>
+                        <w:rPr>
+                          <w:sz w:val="18"/>
+                        </w:rPr>
+                        <w:t>Analysi</w:t>
+                      </w:r>
+                      <w:r>
+                        <w:rPr>
+                          <w:sz w:val="18"/>
+                        </w:rPr>
+                        <w:t xml:space="preserve">s of the unknown bacteria using the </w:t>
+                      </w:r>
+                      <w:r>
+                        <w:rPr>
+                          <w:sz w:val="18"/>
+                        </w:rPr>
+                        <w:t>decision tree. (</w:t>
+                      </w:r>
+                      <w:r>
+                        <w:rPr>
+                          <w:b/>
+                          <w:sz w:val="18"/>
+                        </w:rPr>
+                        <w:t>a</w:t>
+                      </w:r>
+                      <w:r>
+                        <w:rPr>
+                          <w:sz w:val="18"/>
+                        </w:rPr>
+                        <w:t xml:space="preserve">) Decision tree showing the result </w:t>
+                      </w:r>
+                      <w:r>
+                        <w:rPr>
+                          <w:sz w:val="18"/>
+                        </w:rPr>
+                        <w:t>of</w:t>
+                      </w:r>
+                      <w:r>
+                        <w:rPr>
+                          <w:sz w:val="18"/>
+                        </w:rPr>
+                        <w:t xml:space="preserve"> the analysis, pink boxes and lines </w:t>
+                      </w:r>
+                      <w:r>
+                        <w:rPr>
+                          <w:sz w:val="18"/>
+                        </w:rPr>
+                        <w:t>mean</w:t>
+                      </w:r>
+                      <w:r>
+                        <w:rPr>
+                          <w:sz w:val="18"/>
+                        </w:rPr>
+                        <w:t xml:space="preserve"> that the result is different thus the analysis is terminated. Blue boxes</w:t>
+                      </w:r>
+                      <w:r>
+                        <w:rPr>
+                          <w:sz w:val="18"/>
+                        </w:rPr>
+                        <w:t xml:space="preserve"> and lines mean</w:t>
+                      </w:r>
+                      <w:r>
+                        <w:rPr>
+                          <w:sz w:val="18"/>
+                        </w:rPr>
+                        <w:t xml:space="preserve"> that the result is similar thus the analysis continues. Gray boxes</w:t>
+                      </w:r>
+                      <w:r>
+                        <w:rPr>
+                          <w:sz w:val="18"/>
+                        </w:rPr>
+                        <w:t xml:space="preserve"> and lines mean</w:t>
+                      </w:r>
+                      <w:r>
+                        <w:rPr>
+                          <w:sz w:val="18"/>
+                        </w:rPr>
+                        <w:t xml:space="preserve"> that the kind of method/experiment was not done and since it is terminated it didn’t continue.(</w:t>
+                      </w:r>
+                      <w:r>
+                        <w:rPr>
+                          <w:b/>
+                          <w:sz w:val="18"/>
+                        </w:rPr>
+                        <w:t>b</w:t>
+                      </w:r>
+                      <w:r>
+                        <w:rPr>
+                          <w:sz w:val="18"/>
+                        </w:rPr>
+                        <w:t xml:space="preserve">) Picture of the unknown bacteria, </w:t>
+                      </w:r>
+                      <w:r>
+                        <w:rPr>
+                          <w:i/>
+                          <w:sz w:val="18"/>
+                        </w:rPr>
+                        <w:t>Streptococcus pyogenes</w:t>
+                      </w:r>
+                      <w:r>
+                        <w:rPr>
+                          <w:sz w:val="18"/>
+                          <w:vertAlign w:val="superscript"/>
+                        </w:rPr>
+                        <w:t>[24]</w:t>
+                      </w:r>
+                      <w:r>
+                        <w:rPr>
+                          <w:sz w:val="18"/>
+                        </w:rPr>
+                        <w:t xml:space="preserve"> and </w:t>
+                      </w:r>
+                      <w:r>
+                        <w:rPr>
+                          <w:i/>
+                          <w:sz w:val="18"/>
+                        </w:rPr>
+                        <w:t>Lactococcus lactis</w:t>
+                      </w:r>
+                      <w:r>
+                        <w:rPr>
+                          <w:sz w:val="18"/>
+                          <w:vertAlign w:val="superscript"/>
+                        </w:rPr>
+                        <w:t>[25]</w:t>
+                      </w:r>
+                      <w:r>
+                        <w:rPr>
+                          <w:sz w:val="18"/>
+                        </w:rPr>
+                        <w:t xml:space="preserve"> under the microscope, stained using</w:t>
+                      </w:r>
+                      <w:r>
+                        <w:rPr>
+                          <w:sz w:val="18"/>
+                        </w:rPr>
+                        <w:t xml:space="preserve"> the</w:t>
+                      </w:r>
+                      <w:r>
+                        <w:rPr>
+                          <w:sz w:val="18"/>
+                        </w:rPr>
+                        <w:t xml:space="preserve"> Gram-staining method.</w:t>
+                      </w:r>
+                    </w:p>
+                  </w:txbxContent>
+                </v:textbox>
+              </v:shape>
+            </w:pict>
+          </mc:Fallback>
+        </mc:AlternateContent>
+      </w:r>
+      <w:r>
+        <w:rPr>
+          <w:rFonts w:eastAsia="Times New Roman" w:cstheme="minorHAnsi"/>
+          <w:noProof/>
+          <w:color w:val="00000A"/>
+          <w:kern w:val="1"/>
+          <w:sz w:val="20"/>
+          <w:szCs w:val="24"/>
+        </w:rPr>
+        <mc:AlternateContent>
+          <mc:Choice Requires="wps">
+            <w:drawing>
+              <wp:anchor distT="0" distB="0" distL="114300" distR="114300" simplePos="0" relativeHeight="251688960" behindDoc="0" locked="0" layoutInCell="1" allowOverlap="1" wp14:anchorId="7D88776D" wp14:editId="775A87E1">
                 <wp:simplePos x="0" y="0"/>
                 <wp:positionH relativeFrom="column">
                   <wp:posOffset>17145</wp:posOffset>
                 </wp:positionH>
                 <wp:positionV relativeFrom="paragraph">
-                  <wp:posOffset>-693420</wp:posOffset>
+                  <wp:posOffset>-712470</wp:posOffset>
                 </wp:positionV>
                 <wp:extent cx="6438900" cy="0"/>
                 <wp:effectExtent l="0" t="0" r="19050" b="19050"/>
@@ -3052,7 +3475,7 @@
           </mc:Choice>
           <mc:Fallback>
             <w:pict>
-              <v:line id="Straight Connector 20" o:spid="_x0000_s1026" style="position:absolute;z-index:251688960;visibility:visible;mso-wrap-style:square;mso-wrap-distance-left:9pt;mso-wrap-distance-top:0;mso-wrap-distance-right:9pt;mso-wrap-distance-bottom:0;mso-position-horizontal:absolute;mso-position-horizontal-relative:text;mso-position-vertical:absolute;mso-position-vertical-relative:text" from="1.35pt,-54.6pt" to="508.35pt,-54.6pt" o:gfxdata="UEsDBBQABgAIAAAAIQC2gziS/gAAAOEBAAATAAAAW0NvbnRlbnRfVHlwZXNdLnhtbJSRQU7DMBBF 90jcwfIWJU67QAgl6YK0S0CoHGBkTxKLZGx5TGhvj5O2G0SRWNoz/78nu9wcxkFMGNg6quQqL6RA 0s5Y6ir5vt9lD1JwBDIwOMJKHpHlpr69KfdHjyxSmriSfYz+USnWPY7AufNIadK6MEJMx9ApD/oD OlTrorhX2lFEilmcO2RdNtjC5xDF9pCuTyYBB5bi6bQ4syoJ3g9WQ0ymaiLzg5KdCXlKLjvcW893 SUOqXwnz5DrgnHtJTxOsQfEKIT7DmDSUCaxw7Rqn8787ZsmRM9e2VmPeBN4uqYvTtW7jvijg9N/y JsXecLq0q+WD6m8AAAD//wMAUEsDBBQABgAIAAAAIQA4/SH/1gAAAJQBAAALAAAAX3JlbHMvLnJl bHOkkMFqwzAMhu+DvYPRfXGawxijTi+j0GvpHsDYimMaW0Yy2fr2M4PBMnrbUb/Q94l/f/hMi1qR JVI2sOt6UJgd+ZiDgffL8ekFlFSbvV0oo4EbChzGx4f9GRdb25HMsYhqlCwG5lrLq9biZkxWOiqY 22YiTra2kYMu1l1tQD30/bPm3wwYN0x18gb45AdQl1tp5j/sFB2T0FQ7R0nTNEV3j6o9feQzro1i OWA14Fm+Q8a1a8+Bvu/d/dMb2JY5uiPbhG/ktn4cqGU/er3pcvwCAAD//wMAUEsDBBQABgAIAAAA IQAsfPK/0AEAAAUEAAAOAAAAZHJzL2Uyb0RvYy54bWysU01vEzEQvSPxHyzfyW5SVJVVNj2kKhcE EYUf4HrHWUu2xxqbfPx7xk6yqQAJgXrx7tjz3sx7Hi/vD96JHVCyGHo5n7VSQNA42LDt5fdvj+/u pEhZhUE5DNDLIyR5v3r7ZrmPHSxwRDcACSYJqdvHXo45x65pkh7BqzTDCIEPDZJXmUPaNgOpPbN7 1yza9rbZIw2RUENKvPtwOpSrym8M6PzFmARZuF5yb7muVNfnsjarpeq2pOJo9bkN9R9deGUDF52o HlRW4gfZ36i81YQJTZ5p9A0aYzVUDaxm3v6i5mlUEaoWNifFyab0erT6825Dwg69XLA9QXm+o6dM ym7HLNYYAjuIJPiQndrH1DFgHTZ0jlLcUJF9MOTLlwWJQ3X3OLkLhyw0b96+v7n70HIVfTlrrsBI KX8E9KL89NLZUISrTu0+pczFOPWSUrZdKGtCZ4dH61wNysjA2pHYKb7sfJiXlhn3IoujgmyKkFPr 9S8fHZxYv4JhM7jZea1ex/DKqbSGkC+8LnB2gRnuYAK2fwee8wsU6oj+C3hC1MoY8gT2NiD9qfrV CnPKvzhw0l0seMbhWC+1WsOzVp07v4syzC/jCr++3tVPAAAA//8DAFBLAwQUAAYACAAAACEAxlP2 8dgAAAAJAQAADwAAAGRycy9kb3ducmV2LnhtbEyPsW7CMBCGdyTewbod7ERVoFEchqpdEEtShnYz 8RFHxOcQOwTevmao2vH++/Tfd8Xubnt2w9F3jiQkawEMqXG6o1bC8fNjtQXmgyKtekco4YEeduVy Uahcu5kqvNWhZbGEfK4kmBCGnHPfGLTKr92AFHdnN1oV4ji2XI9qjuW256kQGbeqo3jBqAHfDDaX erIS9teDP75k1Xv1dd3W8/d5Mq1DKZcLYAHv4Y+Ep3v0hjIKndxE2rNeQrqJoIRVIl5TYE9AJFnM Tr8ZLwv+/4PyBwAA//8DAFBLAQItABQABgAIAAAAIQC2gziS/gAAAOEBAAATAAAAAAAAAAAAAAAA AAAAAABbQ29udGVudF9UeXBlc10ueG1sUEsBAi0AFAAGAAgAAAAhADj9If/WAAAAlAEAAAsAAAAA AAAAAAAAAAAALwEAAF9yZWxzLy5yZWxzUEsBAi0AFAAGAAgAAAAhACx88r/QAQAABQQAAA4AAAAA AAAAAAAAAAAALgIAAGRycy9lMm9Eb2MueG1sUEsBAi0AFAAGAAgAAAAhAMZT9vHYAAAACQEAAA8A AAAAAAAAAAAAAAAAKgQAAGRycy9kb3ducmV2LnhtbFBLBQYAAAAABAAEAPMAAAAvBQAAAAA= " strokecolor="black [3213]"/>
+              <v:line id="Straight Connector 20" o:spid="_x0000_s1026" style="position:absolute;z-index:251688960;visibility:visible;mso-wrap-style:square;mso-wrap-distance-left:9pt;mso-wrap-distance-top:0;mso-wrap-distance-right:9pt;mso-wrap-distance-bottom:0;mso-position-horizontal:absolute;mso-position-horizontal-relative:text;mso-position-vertical:absolute;mso-position-vertical-relative:text" from="1.35pt,-56.1pt" to="508.35pt,-56.1pt" o:gfxdata="UEsDBBQABgAIAAAAIQC2gziS/gAAAOEBAAATAAAAW0NvbnRlbnRfVHlwZXNdLnhtbJSRQU7DMBBF 90jcwfIWJU67QAgl6YK0S0CoHGBkTxKLZGx5TGhvj5O2G0SRWNoz/78nu9wcxkFMGNg6quQqL6RA 0s5Y6ir5vt9lD1JwBDIwOMJKHpHlpr69KfdHjyxSmriSfYz+USnWPY7AufNIadK6MEJMx9ApD/oD OlTrorhX2lFEilmcO2RdNtjC5xDF9pCuTyYBB5bi6bQ4syoJ3g9WQ0ymaiLzg5KdCXlKLjvcW893 SUOqXwnz5DrgnHtJTxOsQfEKIT7DmDSUCaxw7Rqn8787ZsmRM9e2VmPeBN4uqYvTtW7jvijg9N/y JsXecLq0q+WD6m8AAAD//wMAUEsDBBQABgAIAAAAIQA4/SH/1gAAAJQBAAALAAAAX3JlbHMvLnJl bHOkkMFqwzAMhu+DvYPRfXGawxijTi+j0GvpHsDYimMaW0Yy2fr2M4PBMnrbUb/Q94l/f/hMi1qR JVI2sOt6UJgd+ZiDgffL8ekFlFSbvV0oo4EbChzGx4f9GRdb25HMsYhqlCwG5lrLq9biZkxWOiqY 22YiTra2kYMu1l1tQD30/bPm3wwYN0x18gb45AdQl1tp5j/sFB2T0FQ7R0nTNEV3j6o9feQzro1i OWA14Fm+Q8a1a8+Bvu/d/dMb2JY5uiPbhG/ktn4cqGU/er3pcvwCAAD//wMAUEsDBBQABgAIAAAA IQAsfPK/0AEAAAUEAAAOAAAAZHJzL2Uyb0RvYy54bWysU01vEzEQvSPxHyzfyW5SVJVVNj2kKhcE EYUf4HrHWUu2xxqbfPx7xk6yqQAJgXrx7tjz3sx7Hi/vD96JHVCyGHo5n7VSQNA42LDt5fdvj+/u pEhZhUE5DNDLIyR5v3r7ZrmPHSxwRDcACSYJqdvHXo45x65pkh7BqzTDCIEPDZJXmUPaNgOpPbN7 1yza9rbZIw2RUENKvPtwOpSrym8M6PzFmARZuF5yb7muVNfnsjarpeq2pOJo9bkN9R9deGUDF52o HlRW4gfZ36i81YQJTZ5p9A0aYzVUDaxm3v6i5mlUEaoWNifFyab0erT6825Dwg69XLA9QXm+o6dM ym7HLNYYAjuIJPiQndrH1DFgHTZ0jlLcUJF9MOTLlwWJQ3X3OLkLhyw0b96+v7n70HIVfTlrrsBI KX8E9KL89NLZUISrTu0+pczFOPWSUrZdKGtCZ4dH61wNysjA2pHYKb7sfJiXlhn3IoujgmyKkFPr 9S8fHZxYv4JhM7jZea1ex/DKqbSGkC+8LnB2gRnuYAK2fwee8wsU6oj+C3hC1MoY8gT2NiD9qfrV CnPKvzhw0l0seMbhWC+1WsOzVp07v4syzC/jCr++3tVPAAAA//8DAFBLAwQUAAYACAAAACEA9uqG 5NgAAAAJAQAADwAAAGRycy9kb3ducmV2LnhtbEyPsW6DMBCG90h5B+v2xIAiGiGODFW7RF2gGdrN wReMis8Em5C+fZ2hasf779N/35WHux3EjSbfO0ZItwkI4tbpnjuE0/vrZg/CB8VaDY4J4Zs8HKr1 qlSFdgvXdGtCJ2IJ+0IhmBDGQkrfGrLKb91IHHcXN1kV4jh1Uk9qieV2kFmS5NKqnuMFo0Z6NtR+ NbNFOF7f/GmX1y/1x3XfLJ+X2XSOENcrEIHu4Y+Eh3v0hioKnd3M2osBIXuKIMImTbMMxANI0jxm 599MVqX8/0H1AwAA//8DAFBLAQItABQABgAIAAAAIQC2gziS/gAAAOEBAAATAAAAAAAAAAAAAAAA AAAAAABbQ29udGVudF9UeXBlc10ueG1sUEsBAi0AFAAGAAgAAAAhADj9If/WAAAAlAEAAAsAAAAA AAAAAAAAAAAALwEAAF9yZWxzLy5yZWxzUEsBAi0AFAAGAAgAAAAhACx88r/QAQAABQQAAA4AAAAA AAAAAAAAAAAALgIAAGRycy9lMm9Eb2MueG1sUEsBAi0AFAAGAAgAAAAhAPbqhuTYAAAACQEAAA8A AAAAAAAAAAAAAAAAKgQAAGRycy9kb3ducmV2LnhtbFBLBQYAAAAABAAEAPMAAAAvBQAAAAA= " strokecolor="black [3213]"/>
             </w:pict>
           </mc:Fallback>
         </mc:AlternateContent>
@@ -3069,13 +3492,13 @@
         <mc:AlternateContent>
           <mc:Choice Requires="wps">
             <w:drawing>
-              <wp:anchor distT="0" distB="0" distL="114300" distR="114300" simplePos="0" relativeHeight="251682816" behindDoc="0" locked="0" layoutInCell="1" allowOverlap="1" wp14:anchorId="050EC39B" wp14:editId="2272CE3A">
+              <wp:anchor distT="0" distB="0" distL="114300" distR="114300" simplePos="0" relativeHeight="251682816" behindDoc="0" locked="0" layoutInCell="1" allowOverlap="1" wp14:anchorId="4D74C203" wp14:editId="1343D58B">
                 <wp:simplePos x="0" y="0"/>
                 <wp:positionH relativeFrom="column">
                   <wp:posOffset>17145</wp:posOffset>
                 </wp:positionH>
                 <wp:positionV relativeFrom="paragraph">
-                  <wp:posOffset>-6179820</wp:posOffset>
+                  <wp:posOffset>-6332220</wp:posOffset>
                 </wp:positionV>
                 <wp:extent cx="295275" cy="419100"/>
                 <wp:effectExtent l="0" t="0" r="0" b="0"/>
@@ -3150,11 +3573,7 @@
           </mc:Choice>
           <mc:Fallback>
             <w:pict>
-              <v:shapetype id="_x0000_t202" coordsize="21600,21600" o:spt="202" path="m,l,21600r21600,l21600,xe">
-                <v:stroke joinstyle="miter"/>
-                <v:path gradientshapeok="t" o:connecttype="rect"/>
-              </v:shapetype>
-              <v:shape id="Text Box 18" o:spid="_x0000_s1030" type="#_x0000_t202" style="position:absolute;left:0;text-align:left;margin-left:1.35pt;margin-top:-486.6pt;width:23.25pt;height:33pt;z-index:251682816;visibility:visible;mso-wrap-style:square;mso-width-percent:0;mso-wrap-distance-left:9pt;mso-wrap-distance-top:0;mso-wrap-distance-right:9pt;mso-wrap-distance-bottom:0;mso-position-horizontal:absolute;mso-position-horizontal-relative:text;mso-position-vertical:absolute;mso-position-vertical-relative:text;mso-width-percent:0;mso-width-relative:margin;v-text-anchor:top" o:gfxdata="UEsDBBQABgAIAAAAIQC2gziS/gAAAOEBAAATAAAAW0NvbnRlbnRfVHlwZXNdLnhtbJSRQU7DMBBF 90jcwfIWJU67QAgl6YK0S0CoHGBkTxKLZGx5TGhvj5O2G0SRWNoz/78nu9wcxkFMGNg6quQqL6RA 0s5Y6ir5vt9lD1JwBDIwOMJKHpHlpr69KfdHjyxSmriSfYz+USnWPY7AufNIadK6MEJMx9ApD/oD OlTrorhX2lFEilmcO2RdNtjC5xDF9pCuTyYBB5bi6bQ4syoJ3g9WQ0ymaiLzg5KdCXlKLjvcW893 SUOqXwnz5DrgnHtJTxOsQfEKIT7DmDSUCaxw7Rqn8787ZsmRM9e2VmPeBN4uqYvTtW7jvijg9N/y JsXecLq0q+WD6m8AAAD//wMAUEsDBBQABgAIAAAAIQA4/SH/1gAAAJQBAAALAAAAX3JlbHMvLnJl bHOkkMFqwzAMhu+DvYPRfXGawxijTi+j0GvpHsDYimMaW0Yy2fr2M4PBMnrbUb/Q94l/f/hMi1qR JVI2sOt6UJgd+ZiDgffL8ekFlFSbvV0oo4EbChzGx4f9GRdb25HMsYhqlCwG5lrLq9biZkxWOiqY 22YiTra2kYMu1l1tQD30/bPm3wwYN0x18gb45AdQl1tp5j/sFB2T0FQ7R0nTNEV3j6o9feQzro1i OWA14Fm+Q8a1a8+Bvu/d/dMb2JY5uiPbhG/ktn4cqGU/er3pcvwCAAD//wMAUEsDBBQABgAIAAAA IQDjdXHMgQIAAGoFAAAOAAAAZHJzL2Uyb0RvYy54bWysVE1PGzEQvVfqf7B8L5ukCZSIDUpBVJUQ oELF2fHaZFWvx7WdZNNf32dvNoloL1S97Nozb8Yzbz4uLtvGsLXyoSZb8uHJgDNlJVW1fSn596eb D584C1HYShiyquRbFfjl7P27i42bqhEtyVTKMzixYbpxJV/G6KZFEeRSNSKckFMWSk2+ERFX/1JU XmzgvTHFaDA4LTbkK+dJqhAgve6UfJb9a61kvNc6qMhMyRFbzF+fv4v0LWYXYvrihVvWcheG+Ico GlFbPLp3dS2iYCtf/+GqqaWnQDqeSGoK0rqWKueAbIaDV9k8LoVTOReQE9yepvD/3Mq79YNndYXa oVJWNKjRk2oj+0wtgwj8bFyYAvboAIwt5MD28gBhSrvVvkl/JMSgB9PbPbvJm4RwdD4ZnU04k1CN h+fDQWa/OBg7H+IXRQ1Lh5J7FC9zKta3ISIQQHtIesvSTW1MLqCxbFPy04+TQTbYa2BhbMKq3Ao7 NymhLvB8ilujEsbYb0qDihx/EuQmVFfGs7VA+wgplY059ewX6ITSCOIthjv8Iaq3GHd59C+TjXvj prbkc/avwq5+9CHrDg8ij/JOx9gu2twD476uC6q2KLenbmCCkzc1inIrQnwQHhOCCmPq4z0+2hDI p92JsyX5X3+TJzwaF1rONpi4koefK+EVZ+arRUufD8fjNKL5Mp6cjXDxx5rFscaumitCVYbYL07m Y8JH0x+1p+YZy2GeXoVKWIm3Sx7741Xs9gCWi1TzeQZhKJ2It/bRyeQ6FSm13FP7LLzb9WVEQ99R P5ti+qo9O2yytDRfRdJ17t3Ec8fqjn8MdG7p3fJJG+P4nlGHFTn7DQAA//8DAFBLAwQUAAYACAAA ACEAUGP8Nt0AAAAHAQAADwAAAGRycy9kb3ducmV2LnhtbEyOTW/CMAyG70j8h8h3SBe2FaqmCFVC k6btAOOyW9qYtlrjdE342H79zGmcLPt99PrJ11fXizOOofOk4WGegECqve2o0XD42M6WIEI0ZE3v CTX8YIB1MZ3kJrP+Qjs872MjuIRCZjS0MQ6ZlKFu0Zkw9wMSZ0c/OhN5HRtpR3PhctdLlSTP0pmO +ENrBixbrL/2J6fhtdy+m12l3PK3L1/ejpvh+/D5pPV0AiLiNf6TcHNnbyhYqPInskH0GlTKoIbZ Kl0oEAw8rnhWt0uSKpBFLu/9iz8AAAD//wMAUEsBAi0AFAAGAAgAAAAhALaDOJL+AAAA4QEAABMA AAAAAAAAAAAAAAAAAAAAAFtDb250ZW50X1R5cGVzXS54bWxQSwECLQAUAAYACAAAACEAOP0h/9YA AACUAQAACwAAAAAAAAAAAAAAAAAvAQAAX3JlbHMvLnJlbHNQSwECLQAUAAYACAAAACEA43VxzIEC AABqBQAADgAAAAAAAAAAAAAAAAAuAgAAZHJzL2Uyb0RvYy54bWxQSwECLQAUAAYACAAAACEAUGP8 Nt0AAAAHAQAADwAAAAAAAAAAAAAAAADbBAAAZHJzL2Rvd25yZXYueG1sUEsFBgAAAAAEAAQA8wAA AOUFAAAAAA== " filled="f" stroked="f" strokeweight=".5pt">
+              <v:shape id="Text Box 18" o:spid="_x0000_s1031" type="#_x0000_t202" style="position:absolute;left:0;text-align:left;margin-left:1.35pt;margin-top:-498.6pt;width:23.25pt;height:33pt;z-index:251682816;visibility:visible;mso-wrap-style:square;mso-width-percent:0;mso-wrap-distance-left:9pt;mso-wrap-distance-top:0;mso-wrap-distance-right:9pt;mso-wrap-distance-bottom:0;mso-position-horizontal:absolute;mso-position-horizontal-relative:text;mso-position-vertical:absolute;mso-position-vertical-relative:text;mso-width-percent:0;mso-width-relative:margin;v-text-anchor:top" o:gfxdata="UEsDBBQABgAIAAAAIQC2gziS/gAAAOEBAAATAAAAW0NvbnRlbnRfVHlwZXNdLnhtbJSRQU7DMBBF 90jcwfIWJU67QAgl6YK0S0CoHGBkTxKLZGx5TGhvj5O2G0SRWNoz/78nu9wcxkFMGNg6quQqL6RA 0s5Y6ir5vt9lD1JwBDIwOMJKHpHlpr69KfdHjyxSmriSfYz+USnWPY7AufNIadK6MEJMx9ApD/oD OlTrorhX2lFEilmcO2RdNtjC5xDF9pCuTyYBB5bi6bQ4syoJ3g9WQ0ymaiLzg5KdCXlKLjvcW893 SUOqXwnz5DrgnHtJTxOsQfEKIT7DmDSUCaxw7Rqn8787ZsmRM9e2VmPeBN4uqYvTtW7jvijg9N/y JsXecLq0q+WD6m8AAAD//wMAUEsDBBQABgAIAAAAIQA4/SH/1gAAAJQBAAALAAAAX3JlbHMvLnJl bHOkkMFqwzAMhu+DvYPRfXGawxijTi+j0GvpHsDYimMaW0Yy2fr2M4PBMnrbUb/Q94l/f/hMi1qR JVI2sOt6UJgd+ZiDgffL8ekFlFSbvV0oo4EbChzGx4f9GRdb25HMsYhqlCwG5lrLq9biZkxWOiqY 22YiTra2kYMu1l1tQD30/bPm3wwYN0x18gb45AdQl1tp5j/sFB2T0FQ7R0nTNEV3j6o9feQzro1i OWA14Fm+Q8a1a8+Bvu/d/dMb2JY5uiPbhG/ktn4cqGU/er3pcvwCAAD//wMAUEsDBBQABgAIAAAA IQCcxz4ZgQIAAGoFAAAOAAAAZHJzL2Uyb0RvYy54bWysVE1PGzEQvVfqf7B8L5ukCZSIDUpBVJUQ oELF2fHaZFWvx7WdZNNf32dvNoloL1S97Nozb8Yzbz4uLtvGsLXyoSZb8uHJgDNlJVW1fSn596eb D584C1HYShiyquRbFfjl7P27i42bqhEtyVTKMzixYbpxJV/G6KZFEeRSNSKckFMWSk2+ERFX/1JU XmzgvTHFaDA4LTbkK+dJqhAgve6UfJb9a61kvNc6qMhMyRFbzF+fv4v0LWYXYvrihVvWcheG+Ico GlFbPLp3dS2iYCtf/+GqqaWnQDqeSGoK0rqWKueAbIaDV9k8LoVTOReQE9yepvD/3Mq79YNndYXa oVJWNKjRk2oj+0wtgwj8bFyYAvboAIwt5MD28gBhSrvVvkl/JMSgB9PbPbvJm4RwdD4ZnU04k1CN h+fDQWa/OBg7H+IXRQ1Lh5J7FC9zKta3ISIQQHtIesvSTW1MLqCxbFPy04+TQTbYa2BhbMKq3Ao7 NymhLvB8ilujEsbYb0qDihx/EuQmVFfGs7VA+wgplY059ewX6ITSCOIthjv8Iaq3GHd59C+TjXvj prbkc/avwq5+9CHrDg8ij/JOx9gu2twDk76uC6q2KLenbmCCkzc1inIrQnwQHhOCCmPq4z0+2hDI p92JsyX5X3+TJzwaF1rONpi4koefK+EVZ+arRUufD8fjNKL5Mp6cjXDxx5rFscaumitCVYbYL07m Y8JH0x+1p+YZy2GeXoVKWIm3Sx7741Xs9gCWi1TzeQZhKJ2It/bRyeQ6FSm13FP7LLzb9WVEQ99R P5ti+qo9O2yytDRfRdJ17t3Ec8fqjn8MdG7p3fJJG+P4nlGHFTn7DQAA//8DAFBLAwQUAAYACAAA ACEAEent990AAAAHAQAADwAAAGRycy9kb3ducmV2LnhtbEyOTW/CMAyG70j8h8h3SAnboFVThCqh SdN2gHHZzW1CW61xuiZ8bL9+5rSdLPt99PrJNzfXi4sdQ+dJw2KegLBUe9NRo+H4vputQYSIZLD3 ZDV82wCbYjrJMTP+Snt7OcRGcAmFDDW0MQ6ZlKFurcMw94Mlzk5+dBh5HRtpRrxyueulSpIn6bAj /tDiYMvW1p+Hs9PwUu7ecF8pt/7py+fX03b4On48aj2dgIj2Fv9IuLuzNxQsVPkzmSB6DWrFoIZZ mq4UCAYeUp7V/bJcKJBFLv/7F78AAAD//wMAUEsBAi0AFAAGAAgAAAAhALaDOJL+AAAA4QEAABMA AAAAAAAAAAAAAAAAAAAAAFtDb250ZW50X1R5cGVzXS54bWxQSwECLQAUAAYACAAAACEAOP0h/9YA AACUAQAACwAAAAAAAAAAAAAAAAAvAQAAX3JlbHMvLnJlbHNQSwECLQAUAAYACAAAACEAnMc+GYEC AABqBQAADgAAAAAAAAAAAAAAAAAuAgAAZHJzL2Uyb0RvYy54bWxQSwECLQAUAAYACAAAACEAEent 990AAAAHAQAADwAAAAAAAAAAAAAAAADbBAAAZHJzL2Rvd25yZXYueG1sUEsFBgAAAAAEAAQA8wAA AOUFAAAAAA== " filled="f" stroked="f" strokeweight=".5pt">
                 <v:textbox>
                   <w:txbxContent>
                     <w:p>
@@ -3191,13 +3610,13 @@
         <mc:AlternateContent>
           <mc:Choice Requires="wps">
             <w:drawing>
-              <wp:anchor distT="0" distB="0" distL="114300" distR="114300" simplePos="0" relativeHeight="251684864" behindDoc="0" locked="0" layoutInCell="1" allowOverlap="1" wp14:anchorId="295E5466" wp14:editId="22D891EA">
+              <wp:anchor distT="0" distB="0" distL="114300" distR="114300" simplePos="0" relativeHeight="251684864" behindDoc="0" locked="0" layoutInCell="1" allowOverlap="1" wp14:anchorId="564660E8" wp14:editId="65007E0B">
                 <wp:simplePos x="0" y="0"/>
                 <wp:positionH relativeFrom="column">
                   <wp:posOffset>17145</wp:posOffset>
                 </wp:positionH>
                 <wp:positionV relativeFrom="paragraph">
-                  <wp:posOffset>-3703320</wp:posOffset>
+                  <wp:posOffset>-3855720</wp:posOffset>
                 </wp:positionV>
                 <wp:extent cx="295275" cy="419100"/>
                 <wp:effectExtent l="0" t="0" r="0" b="0"/>
@@ -3272,7 +3691,7 @@
           </mc:Choice>
           <mc:Fallback>
             <w:pict>
-              <v:shape id="Text Box 19" o:spid="_x0000_s1031" type="#_x0000_t202" style="position:absolute;left:0;text-align:left;margin-left:1.35pt;margin-top:-291.6pt;width:23.25pt;height:33pt;z-index:251684864;visibility:visible;mso-wrap-style:square;mso-width-percent:0;mso-wrap-distance-left:9pt;mso-wrap-distance-top:0;mso-wrap-distance-right:9pt;mso-wrap-distance-bottom:0;mso-position-horizontal:absolute;mso-position-horizontal-relative:text;mso-position-vertical:absolute;mso-position-vertical-relative:text;mso-width-percent:0;mso-width-relative:margin;v-text-anchor:top" o:gfxdata="UEsDBBQABgAIAAAAIQC2gziS/gAAAOEBAAATAAAAW0NvbnRlbnRfVHlwZXNdLnhtbJSRQU7DMBBF 90jcwfIWJU67QAgl6YK0S0CoHGBkTxKLZGx5TGhvj5O2G0SRWNoz/78nu9wcxkFMGNg6quQqL6RA 0s5Y6ir5vt9lD1JwBDIwOMJKHpHlpr69KfdHjyxSmriSfYz+USnWPY7AufNIadK6MEJMx9ApD/oD OlTrorhX2lFEilmcO2RdNtjC5xDF9pCuTyYBB5bi6bQ4syoJ3g9WQ0ymaiLzg5KdCXlKLjvcW893 SUOqXwnz5DrgnHtJTxOsQfEKIT7DmDSUCaxw7Rqn8787ZsmRM9e2VmPeBN4uqYvTtW7jvijg9N/y JsXecLq0q+WD6m8AAAD//wMAUEsDBBQABgAIAAAAIQA4/SH/1gAAAJQBAAALAAAAX3JlbHMvLnJl bHOkkMFqwzAMhu+DvYPRfXGawxijTi+j0GvpHsDYimMaW0Yy2fr2M4PBMnrbUb/Q94l/f/hMi1qR JVI2sOt6UJgd+ZiDgffL8ekFlFSbvV0oo4EbChzGx4f9GRdb25HMsYhqlCwG5lrLq9biZkxWOiqY 22YiTra2kYMu1l1tQD30/bPm3wwYN0x18gb45AdQl1tp5j/sFB2T0FQ7R0nTNEV3j6o9feQzro1i OWA14Fm+Q8a1a8+Bvu/d/dMb2JY5uiPbhG/ktn4cqGU/er3pcvwCAAD//wMAUEsDBBQABgAIAAAA IQD0FQq5ggIAAGoFAAAOAAAAZHJzL2Uyb0RvYy54bWysVE1PGzEQvVfqf7B8L5ukCTQRG5SCqCoh QIWKs+O1yapej2s7yaa/vs/ebIhoL1S97Nozb8Yzbz7OL9rGsI3yoSZb8uHJgDNlJVW1fS7598fr D584C1HYShiyquQ7FfjF/P27862bqRGtyFTKMzixYbZ1JV/F6GZFEeRKNSKckFMWSk2+ERFX/1xU XmzhvTHFaDA4LbbkK+dJqhAgveqUfJ79a61kvNM6qMhMyRFbzF+fv8v0LebnYvbshVvVch+G+Ico GlFbPHpwdSWiYGtf/+GqqaWnQDqeSGoK0rqWKueAbIaDV9k8rIRTOReQE9yBpvD/3Mrbzb1ndYXa TTmzokGNHlUb2WdqGUTgZ+vCDLAHB2BsIQe2lwcIU9qt9k36IyEGPZjeHdhN3iSEo+lkdDbhTEI1 Hk6Hg8x+8WLsfIhfFDUsHUruUbzMqdjchIhAAO0h6S1L17UxuYDGsm3JTz9OBtngoIGFsQmrcivs 3aSEusDzKe6MShhjvykNKnL8SZCbUF0azzYC7SOkVDbm1LNfoBNKI4i3GO7xL1G9xbjLo3+ZbDwY N7Uln7N/FXb1ow9Zd3gQeZR3OsZ22eYemPR1XVK1Q7k9dQMTnLyuUZQbEeK98JgQVBhTH+/w0YZA Pu1PnK3I//qbPOHRuNBytsXElTz8XAuvODNfLVp6OhyP04jmy3hyNsLFH2uWxxq7bi4JVRlivziZ jwkfTX/UnponLIdFehUqYSXeLnnsj5ex2wNYLlItFhmEoXQi3tgHJ5PrVKTUco/tk/Bu35cRDX1L /WyK2av27LDJ0tJiHUnXuXcTzx2re/4x0Lml98snbYzje0a9rMj5bwAAAP//AwBQSwMEFAAGAAgA AAAhAHv0I83dAAAABwEAAA8AAABkcnMvZG93bnJldi54bWxMjk1vwjAMhu9I/IfId0jJxuiqpghV QpOm7QDjslvamLaicbomfGy/fua0nSz7ffT6ydc314sLjqHzpGExT0Ag1d521Gg4fGxnKYgQDVnT e0IN3xhgXUwnucmsv9IOL/vYCC6hkBkNbYxDJmWoW3QmzP2AxNnRj85EXsdG2tFcudz1UiXJk3Sm I/7QmgHLFuvT/uw0vJbbd7OrlEt/+vLl7bgZvg6fS62nExARb/GPhLs7e0PBQpU/kw2i16BWDGqY LdMHBYKBx2ee1f2yWCmQRS7/+xe/AAAA//8DAFBLAQItABQABgAIAAAAIQC2gziS/gAAAOEBAAAT AAAAAAAAAAAAAAAAAAAAAABbQ29udGVudF9UeXBlc10ueG1sUEsBAi0AFAAGAAgAAAAhADj9If/W AAAAlAEAAAsAAAAAAAAAAAAAAAAALwEAAF9yZWxzLy5yZWxzUEsBAi0AFAAGAAgAAAAhAPQVCrmC AgAAagUAAA4AAAAAAAAAAAAAAAAALgIAAGRycy9lMm9Eb2MueG1sUEsBAi0AFAAGAAgAAAAhAHv0 I83dAAAABwEAAA8AAAAAAAAAAAAAAAAA3AQAAGRycy9kb3ducmV2LnhtbFBLBQYAAAAABAAEAPMA AADmBQAAAAA= " filled="f" stroked="f" strokeweight=".5pt">
+              <v:shape id="Text Box 19" o:spid="_x0000_s1032" type="#_x0000_t202" style="position:absolute;left:0;text-align:left;margin-left:1.35pt;margin-top:-303.6pt;width:23.25pt;height:33pt;z-index:251684864;visibility:visible;mso-wrap-style:square;mso-width-percent:0;mso-wrap-distance-left:9pt;mso-wrap-distance-top:0;mso-wrap-distance-right:9pt;mso-wrap-distance-bottom:0;mso-position-horizontal:absolute;mso-position-horizontal-relative:text;mso-position-vertical:absolute;mso-position-vertical-relative:text;mso-width-percent:0;mso-width-relative:margin;v-text-anchor:top" o:gfxdata="UEsDBBQABgAIAAAAIQC2gziS/gAAAOEBAAATAAAAW0NvbnRlbnRfVHlwZXNdLnhtbJSRQU7DMBBF 90jcwfIWJU67QAgl6YK0S0CoHGBkTxKLZGx5TGhvj5O2G0SRWNoz/78nu9wcxkFMGNg6quQqL6RA 0s5Y6ir5vt9lD1JwBDIwOMJKHpHlpr69KfdHjyxSmriSfYz+USnWPY7AufNIadK6MEJMx9ApD/oD OlTrorhX2lFEilmcO2RdNtjC5xDF9pCuTyYBB5bi6bQ4syoJ3g9WQ0ymaiLzg5KdCXlKLjvcW893 SUOqXwnz5DrgnHtJTxOsQfEKIT7DmDSUCaxw7Rqn8787ZsmRM9e2VmPeBN4uqYvTtW7jvijg9N/y JsXecLq0q+WD6m8AAAD//wMAUEsDBBQABgAIAAAAIQA4/SH/1gAAAJQBAAALAAAAX3JlbHMvLnJl bHOkkMFqwzAMhu+DvYPRfXGawxijTi+j0GvpHsDYimMaW0Yy2fr2M4PBMnrbUb/Q94l/f/hMi1qR JVI2sOt6UJgd+ZiDgffL8ekFlFSbvV0oo4EbChzGx4f9GRdb25HMsYhqlCwG5lrLq9biZkxWOiqY 22YiTra2kYMu1l1tQD30/bPm3wwYN0x18gb45AdQl1tp5j/sFB2T0FQ7R0nTNEV3j6o9feQzro1i OWA14Fm+Q8a1a8+Bvu/d/dMb2JY5uiPbhG/ktn4cqGU/er3pcvwCAAD//wMAUEsDBBQABgAIAAAA IQA0xasdggIAAGoFAAAOAAAAZHJzL2Uyb0RvYy54bWysVE1PGzEQvVfqf7B8L5ukCTQRG5SCqCoh QIWKs+O1yapej2s7yaa/vs/ebIhoL1S97Nozb8Yzbz7OL9rGsI3yoSZb8uHJgDNlJVW1fS7598fr D584C1HYShiyquQ7FfjF/P27862bqRGtyFTKMzixYbZ1JV/F6GZFEeRKNSKckFMWSk2+ERFX/1xU XmzhvTHFaDA4LbbkK+dJqhAgveqUfJ79a61kvNM6qMhMyRFbzF+fv8v0LebnYvbshVvVch+G+Ico GlFbPHpwdSWiYGtf/+GqqaWnQDqeSGoK0rqWKueAbIaDV9k8rIRTOReQE9yBpvD/3Mrbzb1ndYXa TTmzokGNHlUb2WdqGUTgZ+vCDLAHB2BsIQe2lwcIU9qt9k36IyEGPZjeHdhN3iSEo+lkdDbhTEI1 Hk6Hg8x+8WLsfIhfFDUsHUruUbzMqdjchIhAAO0h6S1L17UxuYDGsm3JTz9OBtngoIGFsQmrcivs 3aSEusDzKe6MShhjvykNKnL8SZCbUF0azzYC7SOkVDbm1LNfoBNKI4i3GO7xL1G9xbjLo3+ZbDwY N7Uln7N/FXb1ow9Zd3gQeZR3OsZ22eYeOO3ruqRqh3J76gYmOHldoyg3IsR74TEhqDCmPt7how2B fNqfOFuR//U3ecKjcaHlbIuJK3n4uRZecWa+WrT0dDgepxHNl/HkbISLP9YsjzV23VwSqjLEfnEy HxM+mv6oPTVPWA6L9CpUwkq8XfLYHy9jtwewXKRaLDIIQ+lEvLEPTibXqUip5R7bJ+Hdvi8jGvqW +tkUs1ft2WGTpaXFOpKuc+8mnjtW9/xjoHNL75dP2hjH94x6WZHz3wAAAP//AwBQSwMEFAAGAAgA AAAhAMP09KzcAAAABwEAAA8AAABkcnMvZG93bnJldi54bWxMjstOwzAQRfeV+g/W7FunVl9EcSoU qUJCsGjpht0kniYRfoTYfcDXM6xgNZq5R3dOsbs7K640xj54DYt5BoJ8E0zvWw2nt/1sCyIm9AZt 8KThiyLsyumkwNyEmz/Q9ZhawSU+5qihS2nIpYxNRw7jPAzkOTuH0WHidWylGfHG5c5KlWVr6bD3 /KHDgaqOmo/jxWl4rvaveKiV237b6unl/Dh8nt5XWk8nIBLd0x8Jv+7sDSUL1eHiTRRWg9owqGG2 zjYKBAPLB541X1bLhQJZFvK/f/kDAAD//wMAUEsBAi0AFAAGAAgAAAAhALaDOJL+AAAA4QEAABMA AAAAAAAAAAAAAAAAAAAAAFtDb250ZW50X1R5cGVzXS54bWxQSwECLQAUAAYACAAAACEAOP0h/9YA AACUAQAACwAAAAAAAAAAAAAAAAAvAQAAX3JlbHMvLnJlbHNQSwECLQAUAAYACAAAACEANMWrHYIC AABqBQAADgAAAAAAAAAAAAAAAAAuAgAAZHJzL2Uyb0RvYy54bWxQSwECLQAUAAYACAAAACEAw/T0 rNwAAAAHAQAADwAAAAAAAAAAAAAAAADcBAAAZHJzL2Rvd25yZXYueG1sUEsFBgAAAAAEAAQA8wAA AOUFAAAAAA== " filled="f" stroked="f" strokeweight=".5pt">
                 <v:textbox>
                   <w:txbxContent>
                     <w:p>
@@ -3307,13 +3726,13 @@
           <w:szCs w:val="24"/>
         </w:rPr>
         <w:drawing>
-          <wp:anchor distT="0" distB="0" distL="114300" distR="114300" simplePos="0" relativeHeight="251680768" behindDoc="0" locked="0" layoutInCell="1" allowOverlap="1" wp14:anchorId="69629513" wp14:editId="05FDD64B">
+          <wp:anchor distT="0" distB="0" distL="114300" distR="114300" simplePos="0" relativeHeight="251680768" behindDoc="0" locked="0" layoutInCell="1" allowOverlap="1" wp14:anchorId="6ECDBFF9" wp14:editId="664A9516">
             <wp:simplePos x="0" y="0"/>
             <wp:positionH relativeFrom="column">
               <wp:posOffset>407670</wp:posOffset>
             </wp:positionH>
             <wp:positionV relativeFrom="paragraph">
-              <wp:posOffset>-6378575</wp:posOffset>
+              <wp:posOffset>-6530975</wp:posOffset>
             </wp:positionV>
             <wp:extent cx="5753100" cy="4715510"/>
             <wp:effectExtent l="0" t="0" r="0" b="0"/>
@@ -3374,297 +3793,16 @@
         <mc:AlternateContent>
           <mc:Choice Requires="wps">
             <w:drawing>
-              <wp:anchor distT="0" distB="0" distL="114300" distR="114300" simplePos="0" relativeHeight="251686912" behindDoc="0" locked="0" layoutInCell="1" allowOverlap="1" wp14:anchorId="7612AD4C" wp14:editId="458F2356">
-                <wp:simplePos x="0" y="0"/>
-                <wp:positionH relativeFrom="column">
-                  <wp:posOffset>-87630</wp:posOffset>
-                </wp:positionH>
-                <wp:positionV relativeFrom="paragraph">
-                  <wp:posOffset>-1426845</wp:posOffset>
-                </wp:positionV>
-                <wp:extent cx="6677025" cy="771525"/>
-                <wp:effectExtent l="0" t="0" r="9525" b="9525"/>
-                <wp:wrapNone/>
-                <wp:docPr id="7" name="Text Box 7"/>
-                <wp:cNvGraphicFramePr/>
-                <a:graphic xmlns:a="http://schemas.openxmlformats.org/drawingml/2006/main">
-                  <a:graphicData uri="http://schemas.microsoft.com/office/word/2010/wordprocessingShape">
-                    <wps:wsp>
-                      <wps:cNvSpPr txBox="1"/>
-                      <wps:spPr>
-                        <a:xfrm>
-                          <a:off x="0" y="0"/>
-                          <a:ext cx="6677025" cy="771525"/>
-                        </a:xfrm>
-                        <a:prstGeom prst="rect">
-                          <a:avLst/>
-                        </a:prstGeom>
-                        <a:solidFill>
-                          <a:schemeClr val="lt1"/>
-                        </a:solidFill>
-                        <a:ln w="6350">
-                          <a:noFill/>
-                        </a:ln>
-                        <a:effectLst/>
-                      </wps:spPr>
-                      <wps:style>
-                        <a:lnRef idx="0">
-                          <a:schemeClr val="accent1"/>
-                        </a:lnRef>
-                        <a:fillRef idx="0">
-                          <a:schemeClr val="accent1"/>
-                        </a:fillRef>
-                        <a:effectRef idx="0">
-                          <a:schemeClr val="accent1"/>
-                        </a:effectRef>
-                        <a:fontRef idx="minor">
-                          <a:schemeClr val="dk1"/>
-                        </a:fontRef>
-                      </wps:style>
-                      <wps:txbx>
-                        <w:txbxContent>
-                          <w:p>
-                            <w:pPr>
-                              <w:jc w:val="both"/>
-                              <w:rPr>
-                                <w:sz w:val="18"/>
-                              </w:rPr>
-                            </w:pPr>
-                            <w:r>
-                              <w:rPr>
-                                <w:b/>
-                                <w:sz w:val="20"/>
-                              </w:rPr>
-                              <w:t>Figure 2</w:t>
-                            </w:r>
-                            <w:r>
-                              <w:rPr>
-                                <w:b/>
-                                <w:sz w:val="20"/>
-                              </w:rPr>
-                              <w:t xml:space="preserve"> </w:t>
-                            </w:r>
-                            <w:r>
-                              <w:rPr>
-                                <w:sz w:val="18"/>
-                              </w:rPr>
-                              <w:t>Analysis of the unknown bacteria using decision tree. (</w:t>
-                            </w:r>
-                            <w:r>
-                              <w:rPr>
-                                <w:b/>
-                                <w:sz w:val="18"/>
-                              </w:rPr>
-                              <w:t>a</w:t>
-                            </w:r>
-                            <w:r>
-                              <w:rPr>
-                                <w:sz w:val="18"/>
-                              </w:rPr>
-                              <w:t>) Decision tree showing the result for the analysis, pink boxes and lines means that the result is different thus the analysis is terminated. Blue boxes means that the result is similar thus the analysis continues. Gray boxes means that the kind of method/experiment was not done and since it is terminated it didn’t continue.(</w:t>
-                            </w:r>
-                            <w:r>
-                              <w:rPr>
-                                <w:b/>
-                                <w:sz w:val="18"/>
-                              </w:rPr>
-                              <w:t>b</w:t>
-                            </w:r>
-                            <w:r>
-                              <w:rPr>
-                                <w:sz w:val="18"/>
-                              </w:rPr>
-                              <w:t xml:space="preserve">) Picture of the unknown bacteria, </w:t>
-                            </w:r>
-                            <w:r>
-                              <w:rPr>
-                                <w:i/>
-                                <w:sz w:val="18"/>
-                              </w:rPr>
-                              <w:t>Streptococcus pyogenes</w:t>
-                            </w:r>
-                            <w:r>
-                              <w:rPr>
-                                <w:sz w:val="18"/>
-                                <w:vertAlign w:val="superscript"/>
-                              </w:rPr>
-                              <w:t>[24]</w:t>
-                            </w:r>
-                            <w:r>
-                              <w:rPr>
-                                <w:sz w:val="18"/>
-                              </w:rPr>
-                              <w:t xml:space="preserve"> and </w:t>
-                            </w:r>
-                            <w:r>
-                              <w:rPr>
-                                <w:i/>
-                                <w:sz w:val="18"/>
-                              </w:rPr>
-                              <w:t>Lactococcus lactis</w:t>
-                            </w:r>
-                            <w:r>
-                              <w:rPr>
-                                <w:sz w:val="18"/>
-                                <w:vertAlign w:val="superscript"/>
-                              </w:rPr>
-                              <w:t>[25]</w:t>
-                            </w:r>
-                            <w:r>
-                              <w:rPr>
-                                <w:sz w:val="18"/>
-                              </w:rPr>
-                              <w:t xml:space="preserve"> under the microscope, stained using Gram-staining method.</w:t>
-                            </w:r>
-                          </w:p>
-                        </w:txbxContent>
-                      </wps:txbx>
-                      <wps:bodyPr rot="0" spcFirstLastPara="0" vertOverflow="overflow" horzOverflow="overflow" vert="horz" wrap="square" lIns="91440" tIns="45720" rIns="91440" bIns="45720" numCol="1" spcCol="0" rtlCol="0" fromWordArt="0" anchor="t" anchorCtr="0" forceAA="0" compatLnSpc="1">
-                        <a:prstTxWarp prst="textNoShape">
-                          <a:avLst/>
-                        </a:prstTxWarp>
-                        <a:noAutofit/>
-                      </wps:bodyPr>
-                    </wps:wsp>
-                  </a:graphicData>
-                </a:graphic>
-                <wp14:sizeRelH relativeFrom="margin">
-                  <wp14:pctWidth>0</wp14:pctWidth>
-                </wp14:sizeRelH>
-                <wp14:sizeRelV relativeFrom="margin">
-                  <wp14:pctHeight>0</wp14:pctHeight>
-                </wp14:sizeRelV>
-              </wp:anchor>
-            </w:drawing>
-          </mc:Choice>
-          <mc:Fallback>
-            <w:pict>
-              <v:shape id="Text Box 7" o:spid="_x0000_s1032" type="#_x0000_t202" style="position:absolute;left:0;text-align:left;margin-left:-6.9pt;margin-top:-112.35pt;width:525.75pt;height:60.75pt;z-index:251686912;visibility:visible;mso-wrap-style:square;mso-width-percent:0;mso-height-percent:0;mso-wrap-distance-left:9pt;mso-wrap-distance-top:0;mso-wrap-distance-right:9pt;mso-wrap-distance-bottom:0;mso-position-horizontal:absolute;mso-position-horizontal-relative:text;mso-position-vertical:absolute;mso-position-vertical-relative:text;mso-width-percent:0;mso-height-percent:0;mso-width-relative:margin;mso-height-relative:margin;v-text-anchor:top" o:gfxdata="UEsDBBQABgAIAAAAIQC2gziS/gAAAOEBAAATAAAAW0NvbnRlbnRfVHlwZXNdLnhtbJSRQU7DMBBF 90jcwfIWJU67QAgl6YK0S0CoHGBkTxKLZGx5TGhvj5O2G0SRWNoz/78nu9wcxkFMGNg6quQqL6RA 0s5Y6ir5vt9lD1JwBDIwOMJKHpHlpr69KfdHjyxSmriSfYz+USnWPY7AufNIadK6MEJMx9ApD/oD OlTrorhX2lFEilmcO2RdNtjC5xDF9pCuTyYBB5bi6bQ4syoJ3g9WQ0ymaiLzg5KdCXlKLjvcW893 SUOqXwnz5DrgnHtJTxOsQfEKIT7DmDSUCaxw7Rqn8787ZsmRM9e2VmPeBN4uqYvTtW7jvijg9N/y JsXecLq0q+WD6m8AAAD//wMAUEsDBBQABgAIAAAAIQA4/SH/1gAAAJQBAAALAAAAX3JlbHMvLnJl bHOkkMFqwzAMhu+DvYPRfXGawxijTi+j0GvpHsDYimMaW0Yy2fr2M4PBMnrbUb/Q94l/f/hMi1qR JVI2sOt6UJgd+ZiDgffL8ekFlFSbvV0oo4EbChzGx4f9GRdb25HMsYhqlCwG5lrLq9biZkxWOiqY 22YiTra2kYMu1l1tQD30/bPm3wwYN0x18gb45AdQl1tp5j/sFB2T0FQ7R0nTNEV3j6o9feQzro1i OWA14Fm+Q8a1a8+Bvu/d/dMb2JY5uiPbhG/ktn4cqGU/er3pcvwCAAD//wMAUEsDBBQABgAIAAAA IQDi5zLEjQIAAJEFAAAOAAAAZHJzL2Uyb0RvYy54bWysVFFv2yAQfp+0/4B4X51kTbxFdaqsVadJ VVutnfpMMDRowDEgsbNf3wPbSdb1pdNe7IP7uOM+vruz89ZoshU+KLAVHZ+MKBGWQ63sU0V/PFx9 +ERJiMzWTIMVFd2JQM8X79+dNW4uJrAGXQtPMIgN88ZVdB2jmxdF4GthWDgBJyw6JXjDIi79U1F7 1mB0o4vJaDQrGvC188BFCLh72TnpIseXUvB4K2UQkeiK4t1i/vr8XaVvsThj8yfP3Frx/hrsH25h mLKYdB/qkkVGNl79Fcoo7iGAjCccTAFSKi5yDVjNePSimvs1cyLXguQEt6cp/L+w/GZ754mqK1pS YpnBJ3oQbSRfoCVlYqdxYY6ge4ew2OI2vvKwH3AzFd1Kb9IfyyHoR553e25TMI6bs1lZjiZTSjj6 ynI8RRvDF4fTzof4VYAhyaiox7fLlLLtdYgddICkZAG0qq+U1nmR9CIutCdbhi+tY74jBv8DpS1p 8CYfp6Mc2EI63kXWNoURWTF9ulR5V2G24k6LhNH2u5DIWC70ldyMc2H3+TM6oSSmesvBHn+41VsO d3XgiZwZbNwfNsqCz9XnFjtQVv8cKJMdHt/mqO5kxnbVZqnMBgGsoN6hLjx0fRUcv1L4eNcsxDvm sZFQCjgc4i1+pAYkH3qLkjX436/tJzzqG72UNNiYFQ2/NswLSvQ3i8r/PD49TZ2cF6fTcoILf+xZ HXvsxlwAKmKMY8jxbCZ81IMpPZhHnCHLlBVdzHLMXdE4mBexGxc4g7hYLjMIe9exeG3vHU+hE8tJ mg/tI/Ou129E5d/A0MJs/kLGHTadtLDcRJAqazzx3LHa8499n7ukn1FpsByvM+owSRfPAAAA//8D AFBLAwQUAAYACAAAACEAsCAjYN4AAAALAQAADwAAAGRycy9kb3ducmV2LnhtbEyPzW6DMBCE75Hy DtZeq8QObkuFMDlU/ZF6a0hb5eZgB1DxGmEH6Nt3ObW3Wc1o9pt8P7uOjXYIrUcFu60AZrHypsVa wbF83jwAC1Gj0Z1Hq+DHBtgX61WuM+MnfLfjIdaMSjBkWkETY59xHqrGOh22vrdI3sUPTkc6h5qb QU9U7jqeCHHPnW6RPjS6t4+Nrb4PV6fgdFN/vYX55WOSd7J/eh3L9NOUSq1XwKKd418SFnbihoKA zv6KJrBOwWYniTuSSJLbFNgSETIldV5MIRPgRc7/byh+AQAA//8DAFBLAQItABQABgAIAAAAIQC2 gziS/gAAAOEBAAATAAAAAAAAAAAAAAAAAAAAAABbQ29udGVudF9UeXBlc10ueG1sUEsBAi0AFAAG AAgAAAAhADj9If/WAAAAlAEAAAsAAAAAAAAAAAAAAAAALwEAAF9yZWxzLy5yZWxzUEsBAi0AFAAG AAgAAAAhAOLnMsSNAgAAkQUAAA4AAAAAAAAAAAAAAAAALgIAAGRycy9lMm9Eb2MueG1sUEsBAi0A FAAGAAgAAAAhALAgI2DeAAAACwEAAA8AAAAAAAAAAAAAAAAA5wQAAGRycy9kb3ducmV2LnhtbFBL BQYAAAAABAAEAPMAAADyBQAAAAA= " fillcolor="white [3201]" stroked="f" strokeweight=".5pt">
-                <v:textbox>
-                  <w:txbxContent>
-                    <w:p>
-                      <w:pPr>
-                        <w:jc w:val="both"/>
-                        <w:rPr>
-                          <w:sz w:val="18"/>
-                        </w:rPr>
-                      </w:pPr>
-                      <w:r>
-                        <w:rPr>
-                          <w:b/>
-                          <w:sz w:val="20"/>
-                        </w:rPr>
-                        <w:t>Figure 2</w:t>
-                      </w:r>
-                      <w:r>
-                        <w:rPr>
-                          <w:b/>
-                          <w:sz w:val="20"/>
-                        </w:rPr>
-                        <w:t xml:space="preserve"> </w:t>
-                      </w:r>
-                      <w:r>
-                        <w:rPr>
-                          <w:sz w:val="18"/>
-                        </w:rPr>
-                        <w:t>Analysis of the unknown bacteria using decision tree. (</w:t>
-                      </w:r>
-                      <w:r>
-                        <w:rPr>
-                          <w:b/>
-                          <w:sz w:val="18"/>
-                        </w:rPr>
-                        <w:t>a</w:t>
-                      </w:r>
-                      <w:r>
-                        <w:rPr>
-                          <w:sz w:val="18"/>
-                        </w:rPr>
-                        <w:t>) Decision tree showing the result for the analysis, pink boxes and lines means that the result is different thus the analysis is terminated. Blue boxes means that the result is similar thus the analysis continues. Gray boxes means that the kind of method/experiment was not done and since it is terminated it didn’t continue.(</w:t>
-                      </w:r>
-                      <w:r>
-                        <w:rPr>
-                          <w:b/>
-                          <w:sz w:val="18"/>
-                        </w:rPr>
-                        <w:t>b</w:t>
-                      </w:r>
-                      <w:r>
-                        <w:rPr>
-                          <w:sz w:val="18"/>
-                        </w:rPr>
-                        <w:t xml:space="preserve">) Picture of the unknown bacteria, </w:t>
-                      </w:r>
-                      <w:r>
-                        <w:rPr>
-                          <w:i/>
-                          <w:sz w:val="18"/>
-                        </w:rPr>
-                        <w:t>Streptococcus pyogenes</w:t>
-                      </w:r>
-                      <w:r>
-                        <w:rPr>
-                          <w:sz w:val="18"/>
-                          <w:vertAlign w:val="superscript"/>
-                        </w:rPr>
-                        <w:t>[24]</w:t>
-                      </w:r>
-                      <w:r>
-                        <w:rPr>
-                          <w:sz w:val="18"/>
-                        </w:rPr>
-                        <w:t xml:space="preserve"> and </w:t>
-                      </w:r>
-                      <w:r>
-                        <w:rPr>
-                          <w:i/>
-                          <w:sz w:val="18"/>
-                        </w:rPr>
-                        <w:t>Lactococcus lactis</w:t>
-                      </w:r>
-                      <w:r>
-                        <w:rPr>
-                          <w:sz w:val="18"/>
-                          <w:vertAlign w:val="superscript"/>
-                        </w:rPr>
-                        <w:t>[25]</w:t>
-                      </w:r>
-                      <w:r>
-                        <w:rPr>
-                          <w:sz w:val="18"/>
-                        </w:rPr>
-                        <w:t xml:space="preserve"> under the microscope, stained using Gram-staining method.</w:t>
-                      </w:r>
-                    </w:p>
-                  </w:txbxContent>
-                </v:textbox>
-              </v:shape>
-            </w:pict>
-          </mc:Fallback>
-        </mc:AlternateContent>
-      </w:r>
-      <w:r>
-        <w:rPr>
-          <w:rFonts w:eastAsia="Times New Roman" w:cstheme="minorHAnsi"/>
-          <w:noProof/>
-          <w:color w:val="00000A"/>
-          <w:kern w:val="1"/>
-          <w:sz w:val="20"/>
-          <w:szCs w:val="24"/>
-        </w:rPr>
-        <mc:AlternateContent>
-          <mc:Choice Requires="wps">
-            <w:drawing>
-              <wp:anchor distT="0" distB="0" distL="114300" distR="114300" simplePos="0" relativeHeight="251665408" behindDoc="0" locked="0" layoutInCell="1" allowOverlap="1" wp14:anchorId="1A59B8C0" wp14:editId="7F1158A4">
+              <wp:anchor distT="0" distB="0" distL="114300" distR="114300" simplePos="0" relativeHeight="251665408" behindDoc="0" locked="0" layoutInCell="1" allowOverlap="1" wp14:anchorId="3062E644" wp14:editId="5D289E3C">
                 <wp:simplePos x="0" y="0"/>
                 <wp:positionH relativeFrom="margin">
                   <wp:posOffset>-1905</wp:posOffset>
                 </wp:positionH>
                 <wp:positionV relativeFrom="margin">
-                  <wp:posOffset>-27305</wp:posOffset>
+                  <wp:posOffset>-27940</wp:posOffset>
                 </wp:positionV>
-                <wp:extent cx="6486525" cy="5657850"/>
-                <wp:effectExtent l="0" t="0" r="9525" b="0"/>
+                <wp:extent cx="6486525" cy="5800725"/>
+                <wp:effectExtent l="0" t="0" r="9525" b="9525"/>
                 <wp:wrapSquare wrapText="bothSides"/>
                 <wp:docPr id="3" name="Rectangle 3"/>
                 <wp:cNvGraphicFramePr/>
@@ -3675,7 +3813,7 @@
                       <wps:spPr>
                         <a:xfrm>
                           <a:off x="0" y="0"/>
-                          <a:ext cx="6486525" cy="5657850"/>
+                          <a:ext cx="6486525" cy="5800725"/>
                         </a:xfrm>
                         <a:prstGeom prst="rect">
                           <a:avLst/>
@@ -3723,7 +3861,7 @@
           </mc:Choice>
           <mc:Fallback>
             <w:pict>
-              <v:rect id="Rectangle 3" o:spid="_x0000_s1026" style="position:absolute;margin-left:-.15pt;margin-top:-2.15pt;width:510.75pt;height:445.5pt;z-index:251665408;visibility:visible;mso-wrap-style:square;mso-width-percent:0;mso-height-percent:0;mso-wrap-distance-left:9pt;mso-wrap-distance-top:0;mso-wrap-distance-right:9pt;mso-wrap-distance-bottom:0;mso-position-horizontal:absolute;mso-position-horizontal-relative:margin;mso-position-vertical:absolute;mso-position-vertical-relative:margin;mso-width-percent:0;mso-height-percent:0;mso-width-relative:margin;mso-height-relative:margin;v-text-anchor:middle" o:gfxdata="UEsDBBQABgAIAAAAIQC2gziS/gAAAOEBAAATAAAAW0NvbnRlbnRfVHlwZXNdLnhtbJSRQU7DMBBF 90jcwfIWJU67QAgl6YK0S0CoHGBkTxKLZGx5TGhvj5O2G0SRWNoz/78nu9wcxkFMGNg6quQqL6RA 0s5Y6ir5vt9lD1JwBDIwOMJKHpHlpr69KfdHjyxSmriSfYz+USnWPY7AufNIadK6MEJMx9ApD/oD OlTrorhX2lFEilmcO2RdNtjC5xDF9pCuTyYBB5bi6bQ4syoJ3g9WQ0ymaiLzg5KdCXlKLjvcW893 SUOqXwnz5DrgnHtJTxOsQfEKIT7DmDSUCaxw7Rqn8787ZsmRM9e2VmPeBN4uqYvTtW7jvijg9N/y JsXecLq0q+WD6m8AAAD//wMAUEsDBBQABgAIAAAAIQA4/SH/1gAAAJQBAAALAAAAX3JlbHMvLnJl bHOkkMFqwzAMhu+DvYPRfXGawxijTi+j0GvpHsDYimMaW0Yy2fr2M4PBMnrbUb/Q94l/f/hMi1qR JVI2sOt6UJgd+ZiDgffL8ekFlFSbvV0oo4EbChzGx4f9GRdb25HMsYhqlCwG5lrLq9biZkxWOiqY 22YiTra2kYMu1l1tQD30/bPm3wwYN0x18gb45AdQl1tp5j/sFB2T0FQ7R0nTNEV3j6o9feQzro1i OWA14Fm+Q8a1a8+Bvu/d/dMb2JY5uiPbhG/ktn4cqGU/er3pcvwCAAD//wMAUEsDBBQABgAIAAAA IQASsiSalgIAAIUFAAAOAAAAZHJzL2Uyb0RvYy54bWysVE1v2zAMvQ/YfxB0X52kcdoGcYogRYcB RVu0HXpWZCkWIIuapMTJfv0o+SNdV+wwLAdFFMlH8pnk4vpQa7IXziswBR2fjSgRhkOpzLag319u v1xS4gMzJdNgREGPwtPr5edPi8bOxQQq0KVwBEGMnze2oFUIdp5lnleiZv4MrDColOBqFlB026x0 rEH0WmeT0WiWNeBK64AL7/H1plXSZcKXUvDwIKUXgeiCYm4hnS6dm3hmywWbbx2zleJdGuwfsqiZ Mhh0gLphgZGdU39A1Yo78CDDGYc6AykVF6kGrGY8elfNc8WsSLUgOd4ONPn/B8vv94+OqLKg55QY VuMnekLSmNlqQc4jPY31c7R6to+ukzxeY60H6er4j1WQQ6L0OFAqDoFwfJxNL2f5JKeEoy6f5ReX eSI9O7lb58NXATWJl4I6DJ+oZPs7HzAkmvYmMZoHrcpbpXUSYp+ItXZkz/ALb7bjmDJ6/GalTbQ1 EL1adXzJYmVtLekWjlpEO22ehERKMPtJSiQ14ykI41yYMG5VFStFGzsf4a+P3qeVckmAEVli/AG7 A+gtW5Aeu82ys4+uIvXy4Dz6W2Kt8+CRIoMJg3OtDLiPADRW1UVu7XuSWmoiSxsoj9gwDtpJ8pbf Kvxsd8yHR+ZwdHDIcB2EBzykhqag0N0oqcD9/Og92mNHo5aSBkexoP7HjjlBif5msNevxtNpnN0k TPOLCQrurWbzVmN29RqwF8a4eCxP12gfdH+VDupX3BqrGBVVzHCMXVAeXC+sQ7sicO9wsVolM5xX y8KdebY8gkdWY1u+HF6Zs13vBmz7e+jHls3ftXBrGz0NrHYBpEr9feK14xtnPTVOt5fiMnkrJ6vT 9lz+AgAA//8DAFBLAwQUAAYACAAAACEAKjTYgtkAAAAGAQAADwAAAGRycy9kb3ducmV2LnhtbEyO wU7DMBBE75X6D9beW7spbaIoTg8IKuBGIZzdeEki4nWInTb8PdsTnEajGc284jC7XlxwDJ0nDZu1 AoFUe9tRo+H97XGVgQjRkDW9J9TwgwEO5XJRmNz6K73i5RQbwSMUcqOhjXHIpQx1i86EtR+QOPv0 ozOR7dhIO5orj7teJkrtpTMd8UNrBrxvsf46TU7DtEufH+aP7+O2UlX6UvW7p3gctF4uQESc418T buzMDSUDnf1ENohew2rLRZY71luskk0C4qwhy/YpyLKQ//HLXwAAAP//AwBQSwECLQAUAAYACAAA ACEAtoM4kv4AAADhAQAAEwAAAAAAAAAAAAAAAAAAAAAAW0NvbnRlbnRfVHlwZXNdLnhtbFBLAQIt ABQABgAIAAAAIQA4/SH/1gAAAJQBAAALAAAAAAAAAAAAAAAAAC8BAABfcmVscy8ucmVsc1BLAQIt ABQABgAIAAAAIQASsiSalgIAAIUFAAAOAAAAAAAAAAAAAAAAAC4CAABkcnMvZTJvRG9jLnhtbFBL AQItABQABgAIAAAAIQAqNNiC2QAAAAYBAAAPAAAAAAAAAAAAAAAAAPAEAABkcnMvZG93bnJldi54 bWxQSwUGAAAAAAQABADzAAAA9gUAAAAA " fillcolor="white [3212]" stroked="f" strokeweight="2pt">
+              <v:rect id="Rectangle 3" o:spid="_x0000_s1026" style="position:absolute;margin-left:-.15pt;margin-top:-2.2pt;width:510.75pt;height:456.75pt;z-index:251665408;visibility:visible;mso-wrap-style:square;mso-width-percent:0;mso-height-percent:0;mso-wrap-distance-left:9pt;mso-wrap-distance-top:0;mso-wrap-distance-right:9pt;mso-wrap-distance-bottom:0;mso-position-horizontal:absolute;mso-position-horizontal-relative:margin;mso-position-vertical:absolute;mso-position-vertical-relative:margin;mso-width-percent:0;mso-height-percent:0;mso-width-relative:margin;mso-height-relative:margin;v-text-anchor:middle" o:gfxdata="UEsDBBQABgAIAAAAIQC2gziS/gAAAOEBAAATAAAAW0NvbnRlbnRfVHlwZXNdLnhtbJSRQU7DMBBF 90jcwfIWJU67QAgl6YK0S0CoHGBkTxKLZGx5TGhvj5O2G0SRWNoz/78nu9wcxkFMGNg6quQqL6RA 0s5Y6ir5vt9lD1JwBDIwOMJKHpHlpr69KfdHjyxSmriSfYz+USnWPY7AufNIadK6MEJMx9ApD/oD OlTrorhX2lFEilmcO2RdNtjC5xDF9pCuTyYBB5bi6bQ4syoJ3g9WQ0ymaiLzg5KdCXlKLjvcW893 SUOqXwnz5DrgnHtJTxOsQfEKIT7DmDSUCaxw7Rqn8787ZsmRM9e2VmPeBN4uqYvTtW7jvijg9N/y JsXecLq0q+WD6m8AAAD//wMAUEsDBBQABgAIAAAAIQA4/SH/1gAAAJQBAAALAAAAX3JlbHMvLnJl bHOkkMFqwzAMhu+DvYPRfXGawxijTi+j0GvpHsDYimMaW0Yy2fr2M4PBMnrbUb/Q94l/f/hMi1qR JVI2sOt6UJgd+ZiDgffL8ekFlFSbvV0oo4EbChzGx4f9GRdb25HMsYhqlCwG5lrLq9biZkxWOiqY 22YiTra2kYMu1l1tQD30/bPm3wwYN0x18gb45AdQl1tp5j/sFB2T0FQ7R0nTNEV3j6o9feQzro1i OWA14Fm+Q8a1a8+Bvu/d/dMb2JY5uiPbhG/ktn4cqGU/er3pcvwCAAD//wMAUEsDBBQABgAIAAAA IQAuRsZVkwIAAIUFAAAOAAAAZHJzL2Uyb0RvYy54bWysVN9P2zAQfp+0/8Hy+0haWsYqUlSBmCYh QMDEs+vYjSXH59lu0+6v39lOUsbQHqb1wfX5vvvuR+7u4nLfarITziswFZ2clJQIw6FWZlPR7883 n84p8YGZmmkwoqIH4enl8uOHi84uxBQa0LVwBEmMX3S2ok0IdlEUnjeiZf4ErDColOBaFlB0m6J2 rEP2VhfTsjwrOnC1dcCF9/h6nZV0mfilFDzcS+lFILqiGFtIp0vnOp7F8oItNo7ZRvE+DPYPUbRM GXQ6Ul2zwMjWqT+oWsUdeJDhhENbgJSKi5QDZjMp32Tz1DArUi5YHG/HMvn/R8vvdg+OqLqip5QY 1uInesSiMbPRgpzG8nTWLxD1ZB9cL3m8xlz30rXxH7Mg+1TSw1hSsQ+E4+PZ7PxsPp1TwlE3Py/L zyggT3E0t86HrwJaEi8Vdeg+lZLtbn3I0AESvXnQqr5RWich9om40o7sGH7h9WbSk/+G0iZiDUSr TBhfiphZziXdwkGLiNPmUUgsCUY/TYGkZjw6YZwLEyZZ1bBaZN/zEn+D9yGslGgijMwS/Y/cPcGA zCQDd46yx0dTkXp5NC7/Flg2Hi2SZzBhNG6VAfcegcases8ZPxQplyZWaQ31ARvGQZ4kb/mNws92 y3x4YA5HB4cM10G4x0Nq6CoK/Y2SBtzP994jHjsatZR0OIoV9T+2zAlK9DeDvf5lMpvF2U3CbP55 ioJ7rVm/1phtewXYCxNcPJana8QHPVylg/YFt8YqekUVMxx9V5QHNwhXIa8I3DtcrFYJhvNqWbg1 T5ZH8ljV2JbP+xfmbN+7Adv+DoaxZYs3LZyx0dLAahtAqtTfx7r29cZZT43T76W4TF7LCXXcnstf AAAA//8DAFBLAwQUAAYACAAAACEAgt8ZR9kAAAAGAQAADwAAAGRycy9kb3ducmV2LnhtbEyOMW/C MBSEdyT+g/V2sBOgQBSHoWpR6VYgnU38mkS1n9PYgfDva6Z2Op3udPflu9EadsXet44kJHMBDKly uqVawvn0OtsA80GRVsYRSrijh10xneQq0+5GH3g9hprFEfKZktCE0GWc+6pBq/zcdUgx+3K9VSHa vua6V7c4bg1PhXjiVrUUHxrV4XOD1fdxsBKG1frwMn7+7BelKNfvpVm9hX0n5XQCLOAY/prwYI/c UESgixtIe2YkzBaxGGW5BPaIRZqkwC4StmKbAC9y/h+/+AUAAP//AwBQSwECLQAUAAYACAAAACEA toM4kv4AAADhAQAAEwAAAAAAAAAAAAAAAAAAAAAAW0NvbnRlbnRfVHlwZXNdLnhtbFBLAQItABQA BgAIAAAAIQA4/SH/1gAAAJQBAAALAAAAAAAAAAAAAAAAAC8BAABfcmVscy8ucmVsc1BLAQItABQA BgAIAAAAIQAuRsZVkwIAAIUFAAAOAAAAAAAAAAAAAAAAAC4CAABkcnMvZTJvRG9jLnhtbFBLAQIt ABQABgAIAAAAIQCC3xlH2QAAAAYBAAAPAAAAAAAAAAAAAAAAAO0EAABkcnMvZG93bnJldi54bWxQ SwUGAAAAAAQABADzAAAA8wUAAAAA " fillcolor="white [3212]" stroked="f" strokeweight="2pt">
                 <w10:wrap type="square" anchorx="margin" anchory="margin"/>
               </v:rect>
             </w:pict>
@@ -4085,7 +4223,19 @@
           <w:szCs w:val="24"/>
           <w:lang w:val="tr-TR"/>
         </w:rPr>
-        <w:t xml:space="preserve"> of Gram positive bacteria so if there is no growth it tell</w:t>
+        <w:t xml:space="preserve"> of </w:t>
+      </w:r>
+      <w:r>
+        <w:rPr>
+          <w:rFonts w:eastAsia="Times New Roman" w:cstheme="minorHAnsi"/>
+          <w:color w:val="00000A"/>
+          <w:kern w:val="1"/>
+          <w:sz w:val="20"/>
+          <w:szCs w:val="24"/>
+          <w:lang w:val="tr-TR"/>
+        </w:rPr>
+        <w:lastRenderedPageBreak/>
+        <w:t>Gram positive bacteria so if there is no growth it tell</w:t>
       </w:r>
       <w:r>
         <w:rPr>
@@ -4129,19 +4279,7 @@
           <w:szCs w:val="24"/>
           <w:lang w:val="tr-TR"/>
         </w:rPr>
-        <w:t xml:space="preserve">positive </w:t>
-      </w:r>
-      <w:r>
-        <w:rPr>
-          <w:rFonts w:eastAsia="Times New Roman" w:cstheme="minorHAnsi"/>
-          <w:color w:val="00000A"/>
-          <w:kern w:val="1"/>
-          <w:sz w:val="20"/>
-          <w:szCs w:val="24"/>
-          <w:lang w:val="tr-TR"/>
-        </w:rPr>
-        <w:lastRenderedPageBreak/>
-        <w:t>bacteria because it was unable to grow and flourish in the media.</w:t>
+        <w:t>positive bacteria because it was unable to grow and flourish in the media.</w:t>
       </w:r>
     </w:p>
     <w:p>
@@ -4876,16 +5014,16 @@
         </w:rPr>
         <w:lastRenderedPageBreak/>
         <w:drawing>
-          <wp:anchor distT="0" distB="0" distL="114300" distR="114300" simplePos="0" relativeHeight="251668480" behindDoc="0" locked="0" layoutInCell="1" allowOverlap="1" wp14:anchorId="37BBAD8C" wp14:editId="35FD9F17">
+          <wp:anchor distT="0" distB="0" distL="114300" distR="114300" simplePos="0" relativeHeight="251668480" behindDoc="0" locked="0" layoutInCell="1" allowOverlap="1" wp14:anchorId="10FA1B86" wp14:editId="65FEAD08">
             <wp:simplePos x="0" y="0"/>
             <wp:positionH relativeFrom="column">
-              <wp:posOffset>455295</wp:posOffset>
+              <wp:posOffset>836295</wp:posOffset>
             </wp:positionH>
             <wp:positionV relativeFrom="paragraph">
-              <wp:posOffset>210820</wp:posOffset>
+              <wp:posOffset>34290</wp:posOffset>
             </wp:positionV>
-            <wp:extent cx="5673099" cy="3324225"/>
-            <wp:effectExtent l="0" t="0" r="3810" b="0"/>
+            <wp:extent cx="4657725" cy="2729230"/>
+            <wp:effectExtent l="0" t="0" r="9525" b="0"/>
             <wp:wrapNone/>
             <wp:docPr id="8" name="Picture 8"/>
             <wp:cNvGraphicFramePr>
@@ -4913,7 +5051,7 @@
                   <pic:spPr>
                     <a:xfrm>
                       <a:off x="0" y="0"/>
-                      <a:ext cx="5673099" cy="3324225"/>
+                      <a:ext cx="4657725" cy="2729230"/>
                     </a:xfrm>
                     <a:prstGeom prst="rect">
                       <a:avLst/>
@@ -4943,16 +5081,350 @@
         <mc:AlternateContent>
           <mc:Choice Requires="wps">
             <w:drawing>
-              <wp:anchor distT="0" distB="0" distL="114300" distR="114300" simplePos="0" relativeHeight="251667456" behindDoc="0" locked="0" layoutInCell="1" allowOverlap="1" wp14:anchorId="07276D9E" wp14:editId="0EA50B30">
+              <wp:anchor distT="0" distB="0" distL="114300" distR="114300" simplePos="0" relativeHeight="251693056" behindDoc="0" locked="0" layoutInCell="1" allowOverlap="1" wp14:anchorId="513F0CA8" wp14:editId="7AD5718E">
+                <wp:simplePos x="0" y="0"/>
+                <wp:positionH relativeFrom="column">
+                  <wp:posOffset>17145</wp:posOffset>
+                </wp:positionH>
+                <wp:positionV relativeFrom="paragraph">
+                  <wp:posOffset>3439160</wp:posOffset>
+                </wp:positionV>
+                <wp:extent cx="6438900" cy="0"/>
+                <wp:effectExtent l="0" t="0" r="19050" b="19050"/>
+                <wp:wrapNone/>
+                <wp:docPr id="22" name="Straight Connector 22"/>
+                <wp:cNvGraphicFramePr/>
+                <a:graphic xmlns:a="http://schemas.openxmlformats.org/drawingml/2006/main">
+                  <a:graphicData uri="http://schemas.microsoft.com/office/word/2010/wordprocessingShape">
+                    <wps:wsp>
+                      <wps:cNvCnPr/>
+                      <wps:spPr>
+                        <a:xfrm>
+                          <a:off x="0" y="0"/>
+                          <a:ext cx="6438900" cy="0"/>
+                        </a:xfrm>
+                        <a:prstGeom prst="line">
+                          <a:avLst/>
+                        </a:prstGeom>
+                        <a:ln>
+                          <a:solidFill>
+                            <a:schemeClr val="tx1"/>
+                          </a:solidFill>
+                        </a:ln>
+                      </wps:spPr>
+                      <wps:style>
+                        <a:lnRef idx="1">
+                          <a:schemeClr val="accent1"/>
+                        </a:lnRef>
+                        <a:fillRef idx="0">
+                          <a:schemeClr val="accent1"/>
+                        </a:fillRef>
+                        <a:effectRef idx="0">
+                          <a:schemeClr val="accent1"/>
+                        </a:effectRef>
+                        <a:fontRef idx="minor">
+                          <a:schemeClr val="tx1"/>
+                        </a:fontRef>
+                      </wps:style>
+                      <wps:bodyPr/>
+                    </wps:wsp>
+                  </a:graphicData>
+                </a:graphic>
+              </wp:anchor>
+            </w:drawing>
+          </mc:Choice>
+          <mc:Fallback>
+            <w:pict>
+              <v:line id="Straight Connector 22" o:spid="_x0000_s1026" style="position:absolute;z-index:251693056;visibility:visible;mso-wrap-style:square;mso-wrap-distance-left:9pt;mso-wrap-distance-top:0;mso-wrap-distance-right:9pt;mso-wrap-distance-bottom:0;mso-position-horizontal:absolute;mso-position-horizontal-relative:text;mso-position-vertical:absolute;mso-position-vertical-relative:text" from="1.35pt,270.8pt" to="508.35pt,270.8pt" o:gfxdata="UEsDBBQABgAIAAAAIQC2gziS/gAAAOEBAAATAAAAW0NvbnRlbnRfVHlwZXNdLnhtbJSRQU7DMBBF 90jcwfIWJU67QAgl6YK0S0CoHGBkTxKLZGx5TGhvj5O2G0SRWNoz/78nu9wcxkFMGNg6quQqL6RA 0s5Y6ir5vt9lD1JwBDIwOMJKHpHlpr69KfdHjyxSmriSfYz+USnWPY7AufNIadK6MEJMx9ApD/oD OlTrorhX2lFEilmcO2RdNtjC5xDF9pCuTyYBB5bi6bQ4syoJ3g9WQ0ymaiLzg5KdCXlKLjvcW893 SUOqXwnz5DrgnHtJTxOsQfEKIT7DmDSUCaxw7Rqn8787ZsmRM9e2VmPeBN4uqYvTtW7jvijg9N/y JsXecLq0q+WD6m8AAAD//wMAUEsDBBQABgAIAAAAIQA4/SH/1gAAAJQBAAALAAAAX3JlbHMvLnJl bHOkkMFqwzAMhu+DvYPRfXGawxijTi+j0GvpHsDYimMaW0Yy2fr2M4PBMnrbUb/Q94l/f/hMi1qR JVI2sOt6UJgd+ZiDgffL8ekFlFSbvV0oo4EbChzGx4f9GRdb25HMsYhqlCwG5lrLq9biZkxWOiqY 22YiTra2kYMu1l1tQD30/bPm3wwYN0x18gb45AdQl1tp5j/sFB2T0FQ7R0nTNEV3j6o9feQzro1i OWA14Fm+Q8a1a8+Bvu/d/dMb2JY5uiPbhG/ktn4cqGU/er3pcvwCAAD//wMAUEsDBBQABgAIAAAA IQACImQS0AEAAAUEAAAOAAAAZHJzL2Uyb0RvYy54bWysU01vEzEQvSPxHyzfyW5SVJVVNj2kKhcE EYUf4HrHWUu2xxqbfPx7xk6yqQAJgXrx7tjz3sx7Hi/vD96JHVCyGHo5n7VSQNA42LDt5fdvj+/u pEhZhUE5DNDLIyR5v3r7ZrmPHSxwRDcACSYJqdvHXo45x65pkh7BqzTDCIEPDZJXmUPaNgOpPbN7 1yza9rbZIw2RUENKvPtwOpSrym8M6PzFmARZuF5yb7muVNfnsjarpeq2pOJo9bkN9R9deGUDF52o HlRW4gfZ36i81YQJTZ5p9A0aYzVUDaxm3v6i5mlUEaoWNifFyab0erT6825Dwg69XCykCMrzHT1l UnY7ZrHGENhBJMGH7NQ+po4B67Chc5TihorsgyFfvixIHKq7x8ldOGShefP2/c3dh5YvQV/Omisw UsofAb0oP710NhThqlO7TylzMU69pJRtF8qa0Nnh0TpXgzIysHYkdoovOx/mpWXGvcjiqCCbIuTU ev3LRwcn1q9g2Axudl6r1zG8ciqtIeQLrwucXWCGO5iA7d+B5/wChTqi/wKeELUyhjyBvQ1If6p+ tcKc8i8OnHQXC55xONZLrdbwrFXnzu+iDPPLuMKvr3f1EwAA//8DAFBLAwQUAAYACAAAACEA2a/F VdcAAAAHAQAADwAAAGRycy9kb3ducmV2LnhtbEyOvW7CMBSFdyTewbo7OEE0RVEchqosVZekDO1m 4kscEV+H2CH07XuRKrXj+dE5X7G/u17ccAydJwXpOgGB1HjTUavg+HFY7UCEqMno3hMq+MYA+3K5 KHRu/EwV3urYCh6hkGsFNsYhlzI0Fp0Oaz8gcXb2o9OR5dhKM+qZx10vN0mSSac74gerB3yx2Fzq ySl4u76H4zarXqvP666ev86TbT0qtVyAiHiPf014sDM3lAx08hOZIHoFm2cuKnjaphmIR56kGVun X0uWhfzPX/4AAAD//wMAUEsBAi0AFAAGAAgAAAAhALaDOJL+AAAA4QEAABMAAAAAAAAAAAAAAAAA AAAAAFtDb250ZW50X1R5cGVzXS54bWxQSwECLQAUAAYACAAAACEAOP0h/9YAAACUAQAACwAAAAAA AAAAAAAAAAAvAQAAX3JlbHMvLnJlbHNQSwECLQAUAAYACAAAACEAAiJkEtABAAAFBAAADgAAAAAA AAAAAAAAAAAuAgAAZHJzL2Uyb0RvYy54bWxQSwECLQAUAAYACAAAACEA2a/FVdcAAAAHAQAADwAA AAAAAAAAAAAAAAAqBAAAZHJzL2Rvd25yZXYueG1sUEsFBgAAAAAEAAQA8wAAAC4FAAAAAA== " strokecolor="black [3213]"/>
+            </w:pict>
+          </mc:Fallback>
+        </mc:AlternateContent>
+      </w:r>
+      <w:r>
+        <w:rPr>
+          <w:rFonts w:eastAsia="Times New Roman" w:cstheme="minorHAnsi"/>
+          <w:noProof/>
+          <w:color w:val="00000A"/>
+          <w:kern w:val="1"/>
+          <w:sz w:val="20"/>
+          <w:szCs w:val="24"/>
+        </w:rPr>
+        <mc:AlternateContent>
+          <mc:Choice Requires="wps">
+            <w:drawing>
+              <wp:anchor distT="0" distB="0" distL="114300" distR="114300" simplePos="0" relativeHeight="251691008" behindDoc="0" locked="0" layoutInCell="1" allowOverlap="1" wp14:anchorId="69723D55" wp14:editId="5EA7E3AF">
+                <wp:simplePos x="0" y="0"/>
+                <wp:positionH relativeFrom="column">
+                  <wp:posOffset>-106680</wp:posOffset>
+                </wp:positionH>
+                <wp:positionV relativeFrom="paragraph">
+                  <wp:posOffset>2839720</wp:posOffset>
+                </wp:positionV>
+                <wp:extent cx="6677025" cy="600075"/>
+                <wp:effectExtent l="0" t="0" r="0" b="0"/>
+                <wp:wrapNone/>
+                <wp:docPr id="16" name="Text Box 16"/>
+                <wp:cNvGraphicFramePr/>
+                <a:graphic xmlns:a="http://schemas.openxmlformats.org/drawingml/2006/main">
+                  <a:graphicData uri="http://schemas.microsoft.com/office/word/2010/wordprocessingShape">
+                    <wps:wsp>
+                      <wps:cNvSpPr txBox="1"/>
+                      <wps:spPr>
+                        <a:xfrm>
+                          <a:off x="0" y="0"/>
+                          <a:ext cx="6677025" cy="600075"/>
+                        </a:xfrm>
+                        <a:prstGeom prst="rect">
+                          <a:avLst/>
+                        </a:prstGeom>
+                        <a:noFill/>
+                        <a:ln w="6350">
+                          <a:noFill/>
+                        </a:ln>
+                        <a:effectLst/>
+                      </wps:spPr>
+                      <wps:style>
+                        <a:lnRef idx="0">
+                          <a:schemeClr val="accent1"/>
+                        </a:lnRef>
+                        <a:fillRef idx="0">
+                          <a:schemeClr val="accent1"/>
+                        </a:fillRef>
+                        <a:effectRef idx="0">
+                          <a:schemeClr val="accent1"/>
+                        </a:effectRef>
+                        <a:fontRef idx="minor">
+                          <a:schemeClr val="dk1"/>
+                        </a:fontRef>
+                      </wps:style>
+                      <wps:txbx>
+                        <w:txbxContent>
+                          <w:p>
+                            <w:pPr>
+                              <w:jc w:val="both"/>
+                              <w:rPr>
+                                <w:sz w:val="18"/>
+                              </w:rPr>
+                            </w:pPr>
+                            <w:r>
+                              <w:rPr>
+                                <w:b/>
+                                <w:sz w:val="20"/>
+                              </w:rPr>
+                              <w:t>Table 1</w:t>
+                            </w:r>
+                            <w:r>
+                              <w:rPr>
+                                <w:b/>
+                                <w:sz w:val="20"/>
+                              </w:rPr>
+                              <w:t xml:space="preserve"> </w:t>
+                            </w:r>
+                            <w:r>
+                              <w:rPr>
+                                <w:sz w:val="18"/>
+                              </w:rPr>
+                              <w:t xml:space="preserve">Comparison of antibiotic susceptibility of </w:t>
+                            </w:r>
+                            <w:r>
+                              <w:rPr>
+                                <w:i/>
+                                <w:sz w:val="18"/>
+                              </w:rPr>
+                              <w:t>Streptococcus pyogenes</w:t>
+                            </w:r>
+                            <w:r>
+                              <w:rPr>
+                                <w:sz w:val="18"/>
+                              </w:rPr>
+                              <w:t xml:space="preserve"> and </w:t>
+                            </w:r>
+                            <w:r>
+                              <w:rPr>
+                                <w:i/>
+                                <w:sz w:val="18"/>
+                              </w:rPr>
+                              <w:t>Lactococcus lactis</w:t>
+                            </w:r>
+                            <w:r>
+                              <w:rPr>
+                                <w:sz w:val="18"/>
+                              </w:rPr>
+                              <w:t xml:space="preserve"> to our unknown bacteria. Only </w:t>
+                            </w:r>
+                            <w:r>
+                              <w:rPr>
+                                <w:sz w:val="18"/>
+                              </w:rPr>
+                              <w:t xml:space="preserve">the data of </w:t>
+                            </w:r>
+                            <w:r>
+                              <w:rPr>
+                                <w:i/>
+                                <w:sz w:val="18"/>
+                              </w:rPr>
+                              <w:t>Streptococcus pyogenes</w:t>
+                            </w:r>
+                            <w:r>
+                              <w:rPr>
+                                <w:sz w:val="18"/>
+                              </w:rPr>
+                              <w:t xml:space="preserve"> were able to be collected (7 out of 7 antibiotics) while only 2 out of 7 antibiotics susceptibility data of </w:t>
+                            </w:r>
+                            <w:r>
+                              <w:rPr>
+                                <w:i/>
+                                <w:sz w:val="18"/>
+                              </w:rPr>
+                              <w:t xml:space="preserve">Lactococcus lactis </w:t>
+                            </w:r>
+                            <w:r>
+                              <w:rPr>
+                                <w:sz w:val="18"/>
+                              </w:rPr>
+                              <w:t>were able to be collected.</w:t>
+                            </w:r>
+                          </w:p>
+                        </w:txbxContent>
+                      </wps:txbx>
+                      <wps:bodyPr rot="0" spcFirstLastPara="0" vertOverflow="overflow" horzOverflow="overflow" vert="horz" wrap="square" lIns="91440" tIns="45720" rIns="91440" bIns="45720" numCol="1" spcCol="0" rtlCol="0" fromWordArt="0" anchor="t" anchorCtr="0" forceAA="0" compatLnSpc="1">
+                        <a:prstTxWarp prst="textNoShape">
+                          <a:avLst/>
+                        </a:prstTxWarp>
+                        <a:noAutofit/>
+                      </wps:bodyPr>
+                    </wps:wsp>
+                  </a:graphicData>
+                </a:graphic>
+                <wp14:sizeRelH relativeFrom="margin">
+                  <wp14:pctWidth>0</wp14:pctWidth>
+                </wp14:sizeRelH>
+                <wp14:sizeRelV relativeFrom="margin">
+                  <wp14:pctHeight>0</wp14:pctHeight>
+                </wp14:sizeRelV>
+              </wp:anchor>
+            </w:drawing>
+          </mc:Choice>
+          <mc:Fallback>
+            <w:pict>
+              <v:shape id="Text Box 16" o:spid="_x0000_s1033" type="#_x0000_t202" style="position:absolute;left:0;text-align:left;margin-left:-8.4pt;margin-top:223.6pt;width:525.75pt;height:47.25pt;z-index:251691008;visibility:visible;mso-wrap-style:square;mso-width-percent:0;mso-height-percent:0;mso-wrap-distance-left:9pt;mso-wrap-distance-top:0;mso-wrap-distance-right:9pt;mso-wrap-distance-bottom:0;mso-position-horizontal:absolute;mso-position-horizontal-relative:text;mso-position-vertical:absolute;mso-position-vertical-relative:text;mso-width-percent:0;mso-height-percent:0;mso-width-relative:margin;mso-height-relative:margin;v-text-anchor:top" o:gfxdata="UEsDBBQABgAIAAAAIQC2gziS/gAAAOEBAAATAAAAW0NvbnRlbnRfVHlwZXNdLnhtbJSRQU7DMBBF 90jcwfIWJU67QAgl6YK0S0CoHGBkTxKLZGx5TGhvj5O2G0SRWNoz/78nu9wcxkFMGNg6quQqL6RA 0s5Y6ir5vt9lD1JwBDIwOMJKHpHlpr69KfdHjyxSmriSfYz+USnWPY7AufNIadK6MEJMx9ApD/oD OlTrorhX2lFEilmcO2RdNtjC5xDF9pCuTyYBB5bi6bQ4syoJ3g9WQ0ymaiLzg5KdCXlKLjvcW893 SUOqXwnz5DrgnHtJTxOsQfEKIT7DmDSUCaxw7Rqn8787ZsmRM9e2VmPeBN4uqYvTtW7jvijg9N/y JsXecLq0q+WD6m8AAAD//wMAUEsDBBQABgAIAAAAIQA4/SH/1gAAAJQBAAALAAAAX3JlbHMvLnJl bHOkkMFqwzAMhu+DvYPRfXGawxijTi+j0GvpHsDYimMaW0Yy2fr2M4PBMnrbUb/Q94l/f/hMi1qR JVI2sOt6UJgd+ZiDgffL8ekFlFSbvV0oo4EbChzGx4f9GRdb25HMsYhqlCwG5lrLq9biZkxWOiqY 22YiTra2kYMu1l1tQD30/bPm3wwYN0x18gb45AdQl1tp5j/sFB2T0FQ7R0nTNEV3j6o9feQzro1i OWA14Fm+Q8a1a8+Bvu/d/dMb2JY5uiPbhG/ktn4cqGU/er3pcvwCAAD//wMAUEsDBBQABgAIAAAA IQAK1UgSfwIAAGsFAAAOAAAAZHJzL2Uyb0RvYy54bWysVFtv0zAUfkfiP1h+Z0lLL1A1nUqnIaRp m1jRnl3HbiNsH2O7Tcqv37GTdFXhZYiX5Picz5/PfX7daEUOwvkKTEEHVzklwnAoK7Mt6I/17YdP lPjATMkUGFHQo/D0evH+3by2MzGEHahSOIIkxs9qW9BdCHaWZZ7vhGb+CqwwaJTgNAt4dNusdKxG dq2yYZ5PshpcaR1w4T1qb1ojXSR+KQUPD1J6EYgqKPoW0tel7yZ+s8WczbaO2V3FOzfYP3ihWWXw 0RPVDQuM7F31B5WuuAMPMlxx0BlIWXGRYsBoBvlFNE87ZkWKBZPj7SlN/v/R8vvDoyNVibWbUGKY xhqtRRPIF2gIqjA/tfUzhD1ZBIYG9Yjt9R6VMexGOh3/GBBBO2b6eMpuZOOonEym03w4poSjbZLn +XQcabLX29b58FWAJlEoqMPqpaSyw50PLbSHxMcM3FZKpQoqQ2ok/TjO04WTBcmViViReqGjiRG1 nicpHJWIGGW+C4m5SAFERepCsVKOHBj2D+NcmJBiT7yIjiiJTrzlYod/9eotl9s4+pfBhNNlXRlw KfoLt8ufvcuyxWPOz+KOYmg2TWqCaV/YDZRHrLeDdmK85bcVFuWO+fDIHI4IlhjHPjzgRyrA5EMn UbID9/tv+ojHzkUrJTWOXEH9rz1zghL1zWBPfx6MRnFG02E0ng7x4M4tm3OL2esVYFUGuGAsT2LE B9WL0oF+xu2wjK+iiRmObxc09OIqtIsAtwsXy2UC4VRaFu7Mk+WROhYptty6eWbOdn0ZsKPvoR9O NrtozxYbbxpY7gPIKvVuzHOb1S7/ONGp+7vtE1fG+TmhXnfk4gUAAP//AwBQSwMEFAAGAAgAAAAh AHfDKZDfAAAACQEAAA8AAABkcnMvZG93bnJldi54bWxMjztvg0AQhHtL/g+n7e0Dgo2FWKwIyYoU JYUdN+4WWAPKPQh3fiS/PucqKUczmvmm2N61Elee3GANQryMQLBpbDuYDuH4sVtsQDhPpiVlDSN8 s4NtOZ8VlLf2ZvZ8PfhOhBLjckLovR9zKV3Tsya3tCOb4J3tpMkHOXWynegWyrWSSRStpabBhIWe Rq56bj4PF43wWu3eaV8nevOjqpe38/P4dTytEOczEJ7v/i8JD/bADWUAqu3FtE4ohEW8DtweIU2z BMQjET2lGYgaYZXGGciykP8flL8AAAD//wMAUEsBAi0AFAAGAAgAAAAhALaDOJL+AAAA4QEAABMA AAAAAAAAAAAAAAAAAAAAAFtDb250ZW50X1R5cGVzXS54bWxQSwECLQAUAAYACAAAACEAOP0h/9YA AACUAQAACwAAAAAAAAAAAAAAAAAvAQAAX3JlbHMvLnJlbHNQSwECLQAUAAYACAAAACEACtVIEn8C AABrBQAADgAAAAAAAAAAAAAAAAAuAgAAZHJzL2Uyb0RvYy54bWxQSwECLQAUAAYACAAAACEAd8Mp kN8AAAAJAQAADwAAAAAAAAAAAAAAAADZBAAAZHJzL2Rvd25yZXYueG1sUEsFBgAAAAAEAAQA8wAA AOUFAAAAAA== " filled="f" stroked="f" strokeweight=".5pt">
+                <v:textbox>
+                  <w:txbxContent>
+                    <w:p>
+                      <w:pPr>
+                        <w:jc w:val="both"/>
+                        <w:rPr>
+                          <w:sz w:val="18"/>
+                        </w:rPr>
+                      </w:pPr>
+                      <w:r>
+                        <w:rPr>
+                          <w:b/>
+                          <w:sz w:val="20"/>
+                        </w:rPr>
+                        <w:t>Table 1</w:t>
+                      </w:r>
+                      <w:r>
+                        <w:rPr>
+                          <w:b/>
+                          <w:sz w:val="20"/>
+                        </w:rPr>
+                        <w:t xml:space="preserve"> </w:t>
+                      </w:r>
+                      <w:r>
+                        <w:rPr>
+                          <w:sz w:val="18"/>
+                        </w:rPr>
+                        <w:t xml:space="preserve">Comparison of antibiotic susceptibility of </w:t>
+                      </w:r>
+                      <w:r>
+                        <w:rPr>
+                          <w:i/>
+                          <w:sz w:val="18"/>
+                        </w:rPr>
+                        <w:t>Streptococcus pyogenes</w:t>
+                      </w:r>
+                      <w:r>
+                        <w:rPr>
+                          <w:sz w:val="18"/>
+                        </w:rPr>
+                        <w:t xml:space="preserve"> and </w:t>
+                      </w:r>
+                      <w:r>
+                        <w:rPr>
+                          <w:i/>
+                          <w:sz w:val="18"/>
+                        </w:rPr>
+                        <w:t>Lactococcus lactis</w:t>
+                      </w:r>
+                      <w:r>
+                        <w:rPr>
+                          <w:sz w:val="18"/>
+                        </w:rPr>
+                        <w:t xml:space="preserve"> to our unknown bacteria. Only </w:t>
+                      </w:r>
+                      <w:r>
+                        <w:rPr>
+                          <w:sz w:val="18"/>
+                        </w:rPr>
+                        <w:t xml:space="preserve">the data of </w:t>
+                      </w:r>
+                      <w:r>
+                        <w:rPr>
+                          <w:i/>
+                          <w:sz w:val="18"/>
+                        </w:rPr>
+                        <w:t>Streptococcus pyogenes</w:t>
+                      </w:r>
+                      <w:r>
+                        <w:rPr>
+                          <w:sz w:val="18"/>
+                        </w:rPr>
+                        <w:t xml:space="preserve"> were able to be collected (7 out of 7 antibiotics) while only 2 out of 7 antibiotics susceptibility data of </w:t>
+                      </w:r>
+                      <w:r>
+                        <w:rPr>
+                          <w:i/>
+                          <w:sz w:val="18"/>
+                        </w:rPr>
+                        <w:t xml:space="preserve">Lactococcus lactis </w:t>
+                      </w:r>
+                      <w:r>
+                        <w:rPr>
+                          <w:sz w:val="18"/>
+                        </w:rPr>
+                        <w:t>were able to be collected.</w:t>
+                      </w:r>
+                    </w:p>
+                  </w:txbxContent>
+                </v:textbox>
+              </v:shape>
+            </w:pict>
+          </mc:Fallback>
+        </mc:AlternateContent>
+      </w:r>
+      <w:r>
+        <w:rPr>
+          <w:rFonts w:eastAsia="Times New Roman" w:cstheme="minorHAnsi"/>
+          <w:noProof/>
+          <w:color w:val="00000A"/>
+          <w:kern w:val="1"/>
+          <w:sz w:val="20"/>
+          <w:szCs w:val="24"/>
+        </w:rPr>
+        <mc:AlternateContent>
+          <mc:Choice Requires="wps">
+            <w:drawing>
+              <wp:anchor distT="0" distB="0" distL="114300" distR="114300" simplePos="0" relativeHeight="251667456" behindDoc="0" locked="0" layoutInCell="1" allowOverlap="1" wp14:anchorId="69D68970" wp14:editId="666377DC">
                 <wp:simplePos x="0" y="0"/>
                 <wp:positionH relativeFrom="margin">
-                  <wp:posOffset>-46355</wp:posOffset>
+                  <wp:posOffset>-49530</wp:posOffset>
                 </wp:positionH>
                 <wp:positionV relativeFrom="margin">
-                  <wp:posOffset>96520</wp:posOffset>
+                  <wp:posOffset>-56515</wp:posOffset>
                 </wp:positionV>
-                <wp:extent cx="6624320" cy="4464685"/>
-                <wp:effectExtent l="0" t="0" r="24130" b="12065"/>
+                <wp:extent cx="6624320" cy="3609975"/>
+                <wp:effectExtent l="0" t="0" r="5080" b="9525"/>
                 <wp:wrapSquare wrapText="bothSides"/>
                 <wp:docPr id="6" name="Rectangle 6"/>
                 <wp:cNvGraphicFramePr/>
@@ -4963,7 +5435,7 @@
                       <wps:spPr>
                         <a:xfrm>
                           <a:off x="0" y="0"/>
-                          <a:ext cx="6624320" cy="4464685"/>
+                          <a:ext cx="6624320" cy="3609975"/>
                         </a:xfrm>
                         <a:prstGeom prst="rect">
                           <a:avLst/>
@@ -4972,9 +5444,7 @@
                           <a:schemeClr val="bg1"/>
                         </a:solidFill>
                         <a:ln>
-                          <a:solidFill>
-                            <a:schemeClr val="tx1"/>
-                          </a:solidFill>
+                          <a:noFill/>
                         </a:ln>
                       </wps:spPr>
                       <wps:style>
@@ -5013,7 +5483,7 @@
           </mc:Choice>
           <mc:Fallback>
             <w:pict>
-              <v:rect id="Rectangle 6" o:spid="_x0000_s1026" style="position:absolute;margin-left:-3.65pt;margin-top:7.6pt;width:521.6pt;height:351.55pt;z-index:251667456;visibility:visible;mso-wrap-style:square;mso-width-percent:0;mso-height-percent:0;mso-wrap-distance-left:9pt;mso-wrap-distance-top:0;mso-wrap-distance-right:9pt;mso-wrap-distance-bottom:0;mso-position-horizontal:absolute;mso-position-horizontal-relative:margin;mso-position-vertical:absolute;mso-position-vertical-relative:margin;mso-width-percent:0;mso-height-percent:0;mso-width-relative:margin;mso-height-relative:margin;v-text-anchor:middle" o:gfxdata="UEsDBBQABgAIAAAAIQC2gziS/gAAAOEBAAATAAAAW0NvbnRlbnRfVHlwZXNdLnhtbJSRQU7DMBBF 90jcwfIWJU67QAgl6YK0S0CoHGBkTxKLZGx5TGhvj5O2G0SRWNoz/78nu9wcxkFMGNg6quQqL6RA 0s5Y6ir5vt9lD1JwBDIwOMJKHpHlpr69KfdHjyxSmriSfYz+USnWPY7AufNIadK6MEJMx9ApD/oD OlTrorhX2lFEilmcO2RdNtjC5xDF9pCuTyYBB5bi6bQ4syoJ3g9WQ0ymaiLzg5KdCXlKLjvcW893 SUOqXwnz5DrgnHtJTxOsQfEKIT7DmDSUCaxw7Rqn8787ZsmRM9e2VmPeBN4uqYvTtW7jvijg9N/y JsXecLq0q+WD6m8AAAD//wMAUEsDBBQABgAIAAAAIQA4/SH/1gAAAJQBAAALAAAAX3JlbHMvLnJl bHOkkMFqwzAMhu+DvYPRfXGawxijTi+j0GvpHsDYimMaW0Yy2fr2M4PBMnrbUb/Q94l/f/hMi1qR JVI2sOt6UJgd+ZiDgffL8ekFlFSbvV0oo4EbChzGx4f9GRdb25HMsYhqlCwG5lrLq9biZkxWOiqY 22YiTra2kYMu1l1tQD30/bPm3wwYN0x18gb45AdQl1tp5j/sFB2T0FQ7R0nTNEV3j6o9feQzro1i OWA14Fm+Q8a1a8+Bvu/d/dMb2JY5uiPbhG/ktn4cqGU/er3pcvwCAAD//wMAUEsDBBQABgAIAAAA IQApI8tGlgIAAK0FAAAOAAAAZHJzL2Uyb0RvYy54bWysVMFu2zAMvQ/YPwi6r04y1+uCOEWQosOA oi3aDj0rshQbkEVNUuJkXz9Ksp2uKzZgWA4KJZKP5DPJxeWhVWQvrGtAl3R6NqFEaA5Vo7cl/fZ0 /eGCEueZrpgCLUp6FI5eLt+/W3RmLmZQg6qEJQii3bwzJa29N/Msc7wWLXNnYIRGpQTbMo9Xu80q yzpEb1U2m0yKrANbGQtcOIevV0lJlxFfSsH9nZROeKJKirn5eNp4bsKZLRdsvrXM1A3v02D/kEXL Go1BR6gr5hnZ2eY3qLbhFhxIf8ahzUDKhotYA1Yznbyq5rFmRsRakBxnRprc/4Plt/t7S5qqpAUl mrX4iR6QNKa3SpAi0NMZN0erR3Nv+5tDMdR6kLYN/1gFOURKjyOl4uAJx8eimOUfZ8g8R12eF3lx cR5Qs5O7sc5/EdCSIJTUYvhIJdvfOJ9MB5MQzYFqqutGqXgJfSLWypI9wy+82U578F+slP6boz+8 4Yg5Bs8sMJBqjpI/KhHwlH4QEqnDKmcx4di0p2QY50L7aVLVrBIpx/MJ/oYsh/QjIREwIEusbsTu AQbLBDJgJ3p6++AqYs+PzpM/JZacR48YGbQfndtGg30LQGFVfeRkP5CUqAksbaA6YmNZSBPnDL9u 8PPeMOfvmcURw5bAteHv8JAKupJCL1FSg/3x1nuwx85HLSUdjmxJ3fcds4IS9VXjTHye5nmY8XjJ zz+FtrMvNZuXGr1r14A9M8UFZXgUg71XgygttM+4XVYhKqqY5hi7pNzb4bL2aZXgfuJitYpmONeG +Rv9aHgAD6yG9n06PDNr+h73OB63MIw3m79q9WQbPDWsdh5kE+fgxGvPN+6E2Dj9/gpL5+U9Wp22 7PInAAAA//8DAFBLAwQUAAYACAAAACEAjCNeGNoAAAAHAQAADwAAAGRycy9kb3ducmV2LnhtbEyO zW7CMBCE70i8g7V3cCBKgSgOBxBC6qESoRIcl3ibpInXUewAffuaU3ucH8182fZpOnGnwTWWFSzm EQji0uqGKwWf58NsDcJ5ZI2dZVLwQw62+XSSYartg090L3wlwgi7FBXU3veplK6syaCb2544ZF92 MOiDHCqpB3yEcdPJZRS9SYMNh4cae9rVVLbFaBTEH+31JGVfHEeTXNr993t1LlCp6QSEp6f/a8KL PXBDHoBudmTtRKdgtopDM/jJEsQrj+JkA+KmYLVYxyDzTP7nz38BAAD//wMAUEsBAi0AFAAGAAgA AAAhALaDOJL+AAAA4QEAABMAAAAAAAAAAAAAAAAAAAAAAFtDb250ZW50X1R5cGVzXS54bWxQSwEC LQAUAAYACAAAACEAOP0h/9YAAACUAQAACwAAAAAAAAAAAAAAAAAvAQAAX3JlbHMvLnJlbHNQSwEC LQAUAAYACAAAACEAKSPLRpYCAACtBQAADgAAAAAAAAAAAAAAAAAuAgAAZHJzL2Uyb0RvYy54bWxQ SwECLQAUAAYACAAAACEAjCNeGNoAAAAHAQAADwAAAAAAAAAAAAAAAADwBAAAZHJzL2Rvd25yZXYu eG1sUEsFBgAAAAAEAAQA8wAAAPcFAAAAAA== " fillcolor="white [3212]" strokecolor="black [3213]" strokeweight="2pt">
+              <v:rect id="Rectangle 6" o:spid="_x0000_s1026" style="position:absolute;margin-left:-3.9pt;margin-top:-4.45pt;width:521.6pt;height:284.25pt;z-index:251667456;visibility:visible;mso-wrap-style:square;mso-width-percent:0;mso-height-percent:0;mso-wrap-distance-left:9pt;mso-wrap-distance-top:0;mso-wrap-distance-right:9pt;mso-wrap-distance-bottom:0;mso-position-horizontal:absolute;mso-position-horizontal-relative:margin;mso-position-vertical:absolute;mso-position-vertical-relative:margin;mso-width-percent:0;mso-height-percent:0;mso-width-relative:margin;mso-height-relative:margin;v-text-anchor:middle" o:gfxdata="UEsDBBQABgAIAAAAIQC2gziS/gAAAOEBAAATAAAAW0NvbnRlbnRfVHlwZXNdLnhtbJSRQU7DMBBF 90jcwfIWJU67QAgl6YK0S0CoHGBkTxKLZGx5TGhvj5O2G0SRWNoz/78nu9wcxkFMGNg6quQqL6RA 0s5Y6ir5vt9lD1JwBDIwOMJKHpHlpr69KfdHjyxSmriSfYz+USnWPY7AufNIadK6MEJMx9ApD/oD OlTrorhX2lFEilmcO2RdNtjC5xDF9pCuTyYBB5bi6bQ4syoJ3g9WQ0ymaiLzg5KdCXlKLjvcW893 SUOqXwnz5DrgnHtJTxOsQfEKIT7DmDSUCaxw7Rqn8787ZsmRM9e2VmPeBN4uqYvTtW7jvijg9N/y JsXecLq0q+WD6m8AAAD//wMAUEsDBBQABgAIAAAAIQA4/SH/1gAAAJQBAAALAAAAX3JlbHMvLnJl bHOkkMFqwzAMhu+DvYPRfXGawxijTi+j0GvpHsDYimMaW0Yy2fr2M4PBMnrbUb/Q94l/f/hMi1qR JVI2sOt6UJgd+ZiDgffL8ekFlFSbvV0oo4EbChzGx4f9GRdb25HMsYhqlCwG5lrLq9biZkxWOiqY 22YiTra2kYMu1l1tQD30/bPm3wwYN0x18gb45AdQl1tp5j/sFB2T0FQ7R0nTNEV3j6o9feQzro1i OWA14Fm+Q8a1a8+Bvu/d/dMb2JY5uiPbhG/ktn4cqGU/er3pcvwCAAD//wMAUEsDBBQABgAIAAAA IQB/TOOokwIAAIUFAAAOAAAAZHJzL2Uyb0RvYy54bWysVFFv2yAQfp+0/4B4X+2kabZGdaqoVadJ VVu1nfpMMMRImGNA4mS/fgfYTtdVe5iWBwLcd9/dfT7u4nLfarITziswFZ2clJQIw6FWZlPR7883 n75Q4gMzNdNgREUPwtPL5ccPF51diCk0oGvhCJIYv+hsRZsQ7KIoPG9Ey/wJWGHQKMG1LODRbYra sQ7ZW11My3JedOBq64AL7/H2OhvpMvFLKXi4l9KLQHRFMbeQVpfWdVyL5QVbbByzjeJ9GuwfsmiZ Mhh0pLpmgZGtU39QtYo78CDDCYe2ACkVF6kGrGZSvqnmqWFWpFpQHG9Hmfz/o+V3uwdHVF3ROSWG tfiJHlE0ZjZakHmUp7N+gagn++D6k8dtrHUvXRv/sQqyT5IeRknFPhCOl/P5dHY6ReU52k7n5fn5 57PIWhzdrfPhq4CWxE1FHYZPUrLdrQ8ZOkBiNA9a1TdK63SIfSKutCM7hl94vZn05L+htIlYA9Er E8abIlaWa0m7cNAi4rR5FBIlweynKZHUjMcgjHNhwiSbGlaLHPusxN8QfUgrFZoII7PE+CN3TzAg M8nAnbPs8dFVpF4encu/JZadR48UGUwYnVtlwL1HoLGqPnLGDyJlaaJKa6gP2DAO8kvylt8o/Gy3 zIcH5vDp4KfGcRDucZEauopCv6OkAffzvfuIx45GKyUdPsWK+h9b5gQl+pvBXj+fzGbx7abD7Oxz bCf32rJ+bTHb9gqwFyY4eCxP24gPethKB+0LTo1VjIomZjjGrigPbjhchTwicO5wsVolGL5Xy8Kt ebI8kkdVY1s+71+Ys33vBmz7OxieLVu8aeGMjZ4GVtsAUqX+Pura641vPTVOP5fiMHl9Tqjj9Fz+ AgAA//8DAFBLAwQUAAYACAAAACEAao4s8dsAAAAHAQAADwAAAGRycy9kb3ducmV2LnhtbEzOwU7D MAwG4PukvUPk+5awkXWrmu6AYAJuDMo5a7y2InFKk27l7clOcLKs3/r9FfvJWXbBIXSeFNwtBTCk 2puOGgUf70+LLbAQNRltPaGCHwywL+ezQufGX+kNL8fYsFRCIdcK2hj7nPNQt+h0WPoeKWVnPzgd 0zo03Az6msqd5SshNtzpjtKHVvf40GL9dRydglFmL4/T5/dhXYkqe62sfI6HXqn5DFjEKf5dws2e 3FAm0MmPZAKzChZZYsc0tztgt1ys5T2wkwIpdxvgZcH/+8tfAAAA//8DAFBLAQItABQABgAIAAAA IQC2gziS/gAAAOEBAAATAAAAAAAAAAAAAAAAAAAAAABbQ29udGVudF9UeXBlc10ueG1sUEsBAi0A FAAGAAgAAAAhADj9If/WAAAAlAEAAAsAAAAAAAAAAAAAAAAALwEAAF9yZWxzLy5yZWxzUEsBAi0A FAAGAAgAAAAhAH9M46iTAgAAhQUAAA4AAAAAAAAAAAAAAAAALgIAAGRycy9lMm9Eb2MueG1sUEsB Ai0AFAAGAAgAAAAhAGqOLPHbAAAABwEAAA8AAAAAAAAAAAAAAAAA7QQAAGRycy9kb3ducmV2Lnht bFBLBQYAAAAABAAEAPMAAAD1BQAAAAA= " fillcolor="white [3212]" stroked="f" strokeweight="2pt">
                 <w10:wrap type="square" anchorx="margin" anchory="margin"/>
               </v:rect>
             </w:pict>
@@ -5252,7 +5722,20 @@
           <w:szCs w:val="24"/>
           <w:lang w:val="tr-TR"/>
         </w:rPr>
-        <w:t xml:space="preserve">positive bacteria found in the table with our unknown bacteria, 1 point is given to those having similarity with our unknown bacteria (-, +, [] or d) and 0 point is given to those which counter the result of our unknown bacteria (no similarity). In order to visualize the similarity clearly colors are given to each cells. Green if they share the same characteristic (scored 1 point) and red if they don't share the same characteristic (scored 0 point), the color gets lighter as the percent similarity gets lower (d has lighter color compared to d). The result of this analysis showed that </w:t>
+        <w:t>positive bacteria found in the table with our unknown bacteria, 1 point is given to those having similarity with our unknown bacteria (-, +, [] or d) and 0 point i</w:t>
+      </w:r>
+      <w:bookmarkStart w:id="0" w:name="_GoBack"/>
+      <w:bookmarkEnd w:id="0"/>
+      <w:r>
+        <w:rPr>
+          <w:rFonts w:eastAsia="Times New Roman" w:cstheme="minorHAnsi"/>
+          <w:color w:val="00000A"/>
+          <w:kern w:val="1"/>
+          <w:sz w:val="20"/>
+          <w:szCs w:val="24"/>
+          <w:lang w:val="tr-TR"/>
+        </w:rPr>
+        <w:t xml:space="preserve">s given to those which counter the result of our unknown bacteria (no similarity). In order to visualize the similarity clearly colors are given to each cells. Green if they share the same characteristic (scored 1 point) and red if they don't share the same characteristic (scored 0 point), the color gets lighter as the percent similarity gets lower (d has lighter color compared to d). The result of this analysis showed that </w:t>
       </w:r>
       <w:r>
         <w:rPr>
@@ -5367,7 +5850,6 @@
           <w:szCs w:val="24"/>
           <w:lang w:val="tr-TR"/>
         </w:rPr>
-        <w:lastRenderedPageBreak/>
         <w:t xml:space="preserve">Staphylococcus  aureus </w:t>
       </w:r>
       <w:r>
@@ -5620,7 +6102,19 @@
           <w:szCs w:val="24"/>
           <w:lang w:val="tr-TR"/>
         </w:rPr>
-        <w:t xml:space="preserve">gave us information that </w:t>
+        <w:t xml:space="preserve">gave </w:t>
+      </w:r>
+      <w:r>
+        <w:rPr>
+          <w:rFonts w:eastAsia="Times New Roman" w:cstheme="minorHAnsi"/>
+          <w:color w:val="00000A"/>
+          <w:kern w:val="1"/>
+          <w:sz w:val="20"/>
+          <w:szCs w:val="24"/>
+          <w:lang w:val="tr-TR"/>
+        </w:rPr>
+        <w:lastRenderedPageBreak/>
+        <w:t xml:space="preserve">us information that </w:t>
       </w:r>
       <w:r>
         <w:rPr>
@@ -6314,19 +6808,7 @@
           <w:szCs w:val="24"/>
           <w:lang w:val="tr-TR"/>
         </w:rPr>
-        <w:t xml:space="preserve"> five times more than the </w:t>
-      </w:r>
-      <w:r>
-        <w:rPr>
-          <w:rFonts w:eastAsia="Times New Roman" w:cstheme="minorHAnsi"/>
-          <w:color w:val="00000A"/>
-          <w:kern w:val="1"/>
-          <w:sz w:val="20"/>
-          <w:szCs w:val="24"/>
-          <w:lang w:val="tr-TR"/>
-        </w:rPr>
-        <w:lastRenderedPageBreak/>
-        <w:t xml:space="preserve">decision tree. The fact that </w:t>
+        <w:t xml:space="preserve"> five times more than the decision tree. The fact that </w:t>
       </w:r>
       <w:r>
         <w:rPr>
@@ -6643,7 +7125,19 @@
           <w:szCs w:val="24"/>
           <w:lang w:val="tr-TR"/>
         </w:rPr>
-        <w:t xml:space="preserve"> It was a bit easier to curate/find the data of antibiotic susceptibility of </w:t>
+        <w:t xml:space="preserve"> It was a bit easier to curate/find the data </w:t>
+      </w:r>
+      <w:r>
+        <w:rPr>
+          <w:rFonts w:eastAsia="Times New Roman" w:cstheme="minorHAnsi"/>
+          <w:color w:val="00000A"/>
+          <w:kern w:val="1"/>
+          <w:sz w:val="20"/>
+          <w:szCs w:val="24"/>
+          <w:lang w:val="tr-TR"/>
+        </w:rPr>
+        <w:lastRenderedPageBreak/>
+        <w:t xml:space="preserve">of antibiotic susceptibility of </w:t>
       </w:r>
       <w:r>
         <w:rPr>
@@ -7011,7 +7505,29 @@
           <w:szCs w:val="24"/>
           <w:lang w:val="tr-TR"/>
         </w:rPr>
-        <w:t xml:space="preserve"> Merve Sarıtaş. Lab instructor for our group Özlem Akkaya and other İnstructor</w:t>
+        <w:t xml:space="preserve"> M</w:t>
+      </w:r>
+      <w:r>
+        <w:rPr>
+          <w:rFonts w:eastAsia="Times New Roman" w:cstheme="minorHAnsi"/>
+          <w:color w:val="00000A"/>
+          <w:kern w:val="1"/>
+          <w:sz w:val="20"/>
+          <w:szCs w:val="24"/>
+          <w:lang w:val="tr-TR"/>
+        </w:rPr>
+        <w:t>erve Sarıtaş. Lab instructor of</w:t>
+      </w:r>
+      <w:r>
+        <w:rPr>
+          <w:rFonts w:eastAsia="Times New Roman" w:cstheme="minorHAnsi"/>
+          <w:color w:val="00000A"/>
+          <w:kern w:val="1"/>
+          <w:sz w:val="20"/>
+          <w:szCs w:val="24"/>
+          <w:lang w:val="tr-TR"/>
+        </w:rPr>
+        <w:t xml:space="preserve"> our group Özlem Akkaya and other İnstructor</w:t>
       </w:r>
       <w:r>
         <w:rPr>
@@ -7177,7 +7693,6 @@
           <w:szCs w:val="24"/>
           <w:lang w:val="tr-TR"/>
         </w:rPr>
-        <w:lastRenderedPageBreak/>
         <w:t>[4] Gray PHH. STAINING BACTERIAL CAPSULES. Journal of Bacteriology. 1943;45(3):301-302.</w:t>
       </w:r>
     </w:p>
@@ -7282,6 +7797,7 @@
           <w:szCs w:val="24"/>
           <w:lang w:val="tr-TR"/>
         </w:rPr>
+        <w:lastRenderedPageBreak/>
         <w:t xml:space="preserve">[8] Leifson, E. 1935. New culture media based on sodium desoxycholate for the isolation of intestinal pathogens and for the enumeration of colon bacilli in milk and water. J. Pathol. and Bacteriol. 40:581-599. </w:t>
       </w:r>
     </w:p>
@@ -7545,7 +8061,6 @@
           <w:rFonts w:cstheme="minorHAnsi"/>
           <w:sz w:val="20"/>
         </w:rPr>
-        <w:lastRenderedPageBreak/>
         <w:t xml:space="preserve">[18] </w:t>
       </w:r>
       <w:r>
@@ -7606,7 +8121,15 @@
           <w:rFonts w:cstheme="minorHAnsi"/>
           <w:sz w:val="20"/>
         </w:rPr>
-        <w:t>Port GC, Vega LA, Nylander AB, Caparon MG. Streptococcus pyogenes Polymyxin B-Resistant Mutants Display Enhanced ExPortal Integrity. Journal of Bacteriology.</w:t>
+        <w:t xml:space="preserve">Port GC, Vega LA, Nylander AB, Caparon MG. Streptococcus pyogenes Polymyxin B-Resistant Mutants </w:t>
+      </w:r>
+      <w:r>
+        <w:rPr>
+          <w:rFonts w:cstheme="minorHAnsi"/>
+          <w:sz w:val="20"/>
+        </w:rPr>
+        <w:lastRenderedPageBreak/>
+        <w:t>Display Enhanced ExPortal Integrity. Journal of Bacteriology.</w:t>
       </w:r>
     </w:p>
     <w:p>
@@ -7758,8 +8281,6 @@
         </w:rPr>
         <w:t>. 2017. Web. 2 June 2017.</w:t>
       </w:r>
-      <w:bookmarkStart w:id="0" w:name="_GoBack"/>
-      <w:bookmarkEnd w:id="0"/>
     </w:p>
     <w:sectPr>
       <w:type w:val="continuous"/>
@@ -8690,7 +9211,7 @@
 </file>
 
 <file path=customXml/itemProps1.xml><?xml version="1.0" encoding="utf-8"?>
-<ds:datastoreItem xmlns:ds="http://schemas.openxmlformats.org/officeDocument/2006/customXml" ds:itemID="{52A7EDAB-6251-4B7C-A9FD-6110BECCC303}">
+<ds:datastoreItem xmlns:ds="http://schemas.openxmlformats.org/officeDocument/2006/customXml" ds:itemID="{BC590635-3D48-4260-A4B7-C1F526AE228A}">
   <ds:schemaRefs>
     <ds:schemaRef ds:uri="http://schemas.openxmlformats.org/officeDocument/2006/bibliography"/>
   </ds:schemaRefs>

</xml_diff>